<commit_message>
sistemato doc di caratteristiche
</commit_message>
<xml_diff>
--- a/Documenti_Finiti/Documento di Caratteristiche.docx
+++ b/Documenti_Finiti/Documento di Caratteristiche.docx
@@ -1,10 +1,10 @@
 
 <file path=word/document.xml><?xml version="1.0" encoding="utf-8"?>
-<w:document xmlns:wpc="http://schemas.microsoft.com/office/word/2010/wordprocessingCanvas" xmlns:mo="http://schemas.microsoft.com/office/mac/office/2008/main" xmlns:mc="http://schemas.openxmlformats.org/markup-compatibility/2006" xmlns:mv="urn:schemas-microsoft-com:mac:vml" xmlns:o="urn:schemas-microsoft-com:office:office" xmlns:r="http://schemas.openxmlformats.org/officeDocument/2006/relationships" xmlns:m="http://schemas.openxmlformats.org/officeDocument/2006/math" xmlns:v="urn:schemas-microsoft-com:vml" xmlns:wp14="http://schemas.microsoft.com/office/word/2010/wordprocessingDrawing" xmlns:wp="http://schemas.openxmlformats.org/drawingml/2006/wordprocessingDrawing" xmlns:w10="urn:schemas-microsoft-com:office:word" xmlns:w="http://schemas.openxmlformats.org/wordprocessingml/2006/main" xmlns:w14="http://schemas.microsoft.com/office/word/2010/wordml" xmlns:w15="http://schemas.microsoft.com/office/word/2012/wordml" xmlns:wpg="http://schemas.microsoft.com/office/word/2010/wordprocessingGroup" xmlns:wpi="http://schemas.microsoft.com/office/word/2010/wordprocessingInk" xmlns:wne="http://schemas.microsoft.com/office/word/2006/wordml" xmlns:wps="http://schemas.microsoft.com/office/word/2010/wordprocessingShape" mc:Ignorable="w14 w15 wp14">
+<w:document xmlns:wpc="http://schemas.microsoft.com/office/word/2010/wordprocessingCanvas" xmlns:mc="http://schemas.openxmlformats.org/markup-compatibility/2006" xmlns:o="urn:schemas-microsoft-com:office:office" xmlns:r="http://schemas.openxmlformats.org/officeDocument/2006/relationships" xmlns:m="http://schemas.openxmlformats.org/officeDocument/2006/math" xmlns:v="urn:schemas-microsoft-com:vml" xmlns:wp14="http://schemas.microsoft.com/office/word/2010/wordprocessingDrawing" xmlns:wp="http://schemas.openxmlformats.org/drawingml/2006/wordprocessingDrawing" xmlns:w10="urn:schemas-microsoft-com:office:word" xmlns:w="http://schemas.openxmlformats.org/wordprocessingml/2006/main" xmlns:w14="http://schemas.microsoft.com/office/word/2010/wordml" xmlns:w15="http://schemas.microsoft.com/office/word/2012/wordml" xmlns:wpg="http://schemas.microsoft.com/office/word/2010/wordprocessingGroup" xmlns:wpi="http://schemas.microsoft.com/office/word/2010/wordprocessingInk" xmlns:wne="http://schemas.microsoft.com/office/word/2006/wordml" xmlns:wps="http://schemas.microsoft.com/office/word/2010/wordprocessingShape" mc:Ignorable="w14 w15 wp14">
   <w:body>
     <w:p>
       <w:pPr>
-        <w:jc w:val="center"/>
+        <w:jc w:val="both"/>
         <w:rPr>
           <w:color w:val="FF0000"/>
         </w:rPr>
@@ -142,6 +142,14 @@
     <w:p>
       <w:pPr>
         <w:jc w:val="both"/>
+      </w:pPr>
+      <w:r>
+        <w:t>-TODO</w:t>
+      </w:r>
+    </w:p>
+    <w:p>
+      <w:pPr>
+        <w:jc w:val="both"/>
         <w:rPr>
           <w:b/>
         </w:rPr>
@@ -163,6 +171,7 @@
     </w:p>
     <w:p>
       <w:pPr>
+        <w:jc w:val="both"/>
         <w:rPr>
           <w:rFonts w:eastAsia="Times New Roman" w:cs="Times New Roman"/>
         </w:rPr>
@@ -308,7 +317,13 @@
       </w:r>
       <w:proofErr w:type="spellEnd"/>
       <w:r>
-        <w:t>: è un portale web che aiuta l’operatore nelle richieste di assistenza.</w:t>
+        <w:t>: è un portale web che aiuta l’operatore nell</w:t>
+      </w:r>
+      <w:r>
+        <w:t>a gestione delle</w:t>
+      </w:r>
+      <w:r>
+        <w:t xml:space="preserve"> richieste di assistenza.</w:t>
       </w:r>
     </w:p>
     <w:p>
@@ -440,42 +455,11 @@
           <w:b/>
         </w:rPr>
       </w:pPr>
-    </w:p>
-    <w:p>
-      <w:pPr>
-        <w:jc w:val="both"/>
-        <w:rPr>
-          <w:b/>
-        </w:rPr>
-      </w:pPr>
-    </w:p>
-    <w:p>
-      <w:pPr>
-        <w:jc w:val="both"/>
-        <w:rPr>
-          <w:b/>
-        </w:rPr>
-      </w:pPr>
-    </w:p>
-    <w:p>
-      <w:pPr>
-        <w:jc w:val="both"/>
-        <w:rPr>
-          <w:b/>
-        </w:rPr>
-      </w:pPr>
-    </w:p>
-    <w:p>
-      <w:pPr>
-        <w:jc w:val="both"/>
-        <w:rPr>
-          <w:b/>
-        </w:rPr>
-      </w:pPr>
-      <w:r>
-        <w:rPr>
-          <w:b/>
-        </w:rPr>
+      <w:r>
+        <w:rPr>
+          <w:b/>
+        </w:rPr>
+        <w:lastRenderedPageBreak/>
         <w:t>Schema modello logico</w:t>
       </w:r>
     </w:p>
@@ -669,6 +653,7 @@
         <w:rPr>
           <w:b/>
         </w:rPr>
+        <w:lastRenderedPageBreak/>
         <w:t xml:space="preserve">Tecnologie </w:t>
       </w:r>
     </w:p>
@@ -690,7 +675,13 @@
         <w:rPr>
           <w:i/>
         </w:rPr>
-        <w:t>android</w:t>
+        <w:t>A</w:t>
+      </w:r>
+      <w:r>
+        <w:rPr>
+          <w:i/>
+        </w:rPr>
+        <w:t>ndroid</w:t>
       </w:r>
       <w:proofErr w:type="spellEnd"/>
       <w:r>
@@ -1212,87 +1203,26 @@
         <w:rPr>
           <w:b/>
         </w:rPr>
+        <w:lastRenderedPageBreak/>
         <w:t>Requisiti Funzionali</w:t>
       </w:r>
     </w:p>
-    <w:p/>
-    <w:p>
-      <w:pPr>
-        <w:rPr>
-          <w:b/>
-        </w:rPr>
-      </w:pPr>
-      <w:r>
-        <w:rPr>
-          <w:b/>
-        </w:rPr>
-        <w:t>Specifiche sulle interfacce esterne</w:t>
-      </w:r>
-    </w:p>
-    <w:p>
-      <w:r>
-        <w:t>Input:</w:t>
-      </w:r>
-    </w:p>
-    <w:p>
-      <w:pPr>
-        <w:pStyle w:val="Paragrafoelenco"/>
-        <w:numPr>
-          <w:ilvl w:val="0"/>
-          <w:numId w:val="10"/>
-        </w:numPr>
-      </w:pPr>
-      <w:r>
-        <w:t xml:space="preserve">Applicazione </w:t>
-      </w:r>
-      <w:proofErr w:type="spellStart"/>
-      <w:r>
-        <w:t>Android</w:t>
-      </w:r>
-      <w:proofErr w:type="spellEnd"/>
-    </w:p>
-    <w:p>
-      <w:r>
-        <w:tab/>
-        <w:t>I dati vengono inviati al server tramite file JSON utilizzando una connessione HTTP</w:t>
-      </w:r>
-    </w:p>
-    <w:p>
-      <w:r>
-        <w:tab/>
-      </w:r>
-    </w:p>
-    <w:p>
-      <w:pPr>
-        <w:pStyle w:val="Paragrafoelenco"/>
-        <w:numPr>
-          <w:ilvl w:val="0"/>
-          <w:numId w:val="10"/>
-        </w:numPr>
-      </w:pPr>
-      <w:r>
-        <w:t>Web</w:t>
-      </w:r>
-    </w:p>
-    <w:p>
-      <w:r>
-        <w:tab/>
-        <w:t>I dati vengono inviati al server tramite una connessione HTML</w:t>
-      </w:r>
-    </w:p>
-    <w:p>
+    <w:p>
+      <w:pPr>
+        <w:jc w:val="both"/>
+      </w:pPr>
       <w:r>
         <w:rPr>
           <w:noProof/>
         </w:rPr>
         <w:drawing>
-          <wp:anchor distT="0" distB="0" distL="114300" distR="114300" simplePos="0" relativeHeight="251658240" behindDoc="0" locked="0" layoutInCell="1" allowOverlap="1" wp14:anchorId="49490A4F" wp14:editId="3A2A5029">
+          <wp:anchor distT="0" distB="0" distL="114300" distR="114300" simplePos="0" relativeHeight="251658240" behindDoc="0" locked="0" layoutInCell="1" allowOverlap="1" wp14:anchorId="49490A4F" wp14:editId="2E8E9623">
             <wp:simplePos x="0" y="0"/>
             <wp:positionH relativeFrom="margin">
-              <wp:posOffset>470604</wp:posOffset>
+              <wp:align>center</wp:align>
             </wp:positionH>
             <wp:positionV relativeFrom="paragraph">
-              <wp:posOffset>283939</wp:posOffset>
+              <wp:posOffset>71120</wp:posOffset>
             </wp:positionV>
             <wp:extent cx="5391150" cy="6351905"/>
             <wp:effectExtent l="0" t="0" r="0" b="0"/>
@@ -1345,89 +1275,82 @@
           </wp:anchor>
         </w:drawing>
       </w:r>
-      <w:r>
-        <w:t>Output:</w:t>
-      </w:r>
-    </w:p>
-    <w:p>
-      <w:pPr>
-        <w:pStyle w:val="Paragrafoelenco"/>
-        <w:numPr>
-          <w:ilvl w:val="0"/>
-          <w:numId w:val="10"/>
-        </w:numPr>
-      </w:pPr>
-      <w:r>
-        <w:t xml:space="preserve">Applicazione </w:t>
-      </w:r>
-      <w:proofErr w:type="spellStart"/>
-      <w:r>
-        <w:t>Android</w:t>
-      </w:r>
-      <w:proofErr w:type="spellEnd"/>
-    </w:p>
-    <w:p>
-      <w:r>
-        <w:lastRenderedPageBreak/>
-        <w:tab/>
-        <w:t xml:space="preserve">I dati vengono inviati dal server all'applicazione </w:t>
-      </w:r>
-      <w:proofErr w:type="spellStart"/>
-      <w:r>
-        <w:t>Android</w:t>
-      </w:r>
-      <w:proofErr w:type="spellEnd"/>
-      <w:r>
-        <w:t xml:space="preserve"> in un file JSON tramite una </w:t>
-      </w:r>
-      <w:r>
-        <w:tab/>
-        <w:t xml:space="preserve">connessione HTTP </w:t>
-      </w:r>
-    </w:p>
-    <w:p>
-      <w:pPr>
-        <w:pStyle w:val="Paragrafoelenco"/>
-        <w:numPr>
-          <w:ilvl w:val="0"/>
-          <w:numId w:val="10"/>
-        </w:numPr>
-      </w:pPr>
-      <w:r>
-        <w:t>Web</w:t>
-      </w:r>
-    </w:p>
-    <w:p>
-      <w:r>
-        <w:tab/>
-        <w:t>I dati vengono inviati dal server al Web tramite una connessione HTML</w:t>
-      </w:r>
-    </w:p>
-    <w:p>
-      <w:pPr>
-        <w:rPr>
-          <w:b/>
-        </w:rPr>
-      </w:pPr>
-    </w:p>
-    <w:p>
-      <w:pPr>
-        <w:rPr>
-          <w:b/>
-        </w:rPr>
-      </w:pPr>
-    </w:p>
-    <w:p>
-      <w:pPr>
-        <w:rPr>
-          <w:b/>
-        </w:rPr>
-      </w:pPr>
-      <w:r>
-        <w:rPr>
-          <w:b/>
-        </w:rPr>
-        <w:t xml:space="preserve">Requisiti non funzionali: </w:t>
+    </w:p>
+    <w:p>
+      <w:pPr>
+        <w:jc w:val="both"/>
+        <w:rPr>
+          <w:b/>
+        </w:rPr>
+      </w:pPr>
+    </w:p>
+    <w:p>
+      <w:pPr>
+        <w:jc w:val="both"/>
+        <w:rPr>
+          <w:b/>
+        </w:rPr>
+      </w:pPr>
+    </w:p>
+    <w:p>
+      <w:pPr>
+        <w:jc w:val="both"/>
+        <w:rPr>
+          <w:b/>
+        </w:rPr>
+      </w:pPr>
+    </w:p>
+    <w:p>
+      <w:pPr>
+        <w:jc w:val="both"/>
+        <w:rPr>
+          <w:b/>
+        </w:rPr>
+      </w:pPr>
+    </w:p>
+    <w:p>
+      <w:pPr>
+        <w:jc w:val="both"/>
+        <w:rPr>
+          <w:b/>
+        </w:rPr>
+      </w:pPr>
+    </w:p>
+    <w:p>
+      <w:pPr>
+        <w:jc w:val="both"/>
+        <w:rPr>
+          <w:b/>
+        </w:rPr>
+      </w:pPr>
+      <w:r>
+        <w:rPr>
+          <w:b/>
+        </w:rPr>
+        <w:t>Requisiti non funzionali:</w:t>
+      </w:r>
+    </w:p>
+    <w:p>
+      <w:pPr>
+        <w:jc w:val="both"/>
+        <w:rPr>
+          <w:b/>
+        </w:rPr>
+      </w:pPr>
+    </w:p>
+    <w:p>
+      <w:pPr>
+        <w:ind w:firstLine="360"/>
+        <w:jc w:val="both"/>
+        <w:rPr>
+          <w:b/>
+        </w:rPr>
+      </w:pPr>
+      <w:r>
+        <w:rPr>
+          <w:b/>
+        </w:rPr>
+        <w:t xml:space="preserve"> </w:t>
       </w:r>
       <w:r>
         <w:rPr>
@@ -1443,6 +1366,7 @@
           <w:ilvl w:val="0"/>
           <w:numId w:val="6"/>
         </w:numPr>
+        <w:jc w:val="both"/>
       </w:pPr>
       <w:proofErr w:type="spellStart"/>
       <w:r>
@@ -1465,6 +1389,7 @@
     <w:p>
       <w:pPr>
         <w:pStyle w:val="Paragrafoelenco"/>
+        <w:jc w:val="both"/>
       </w:pPr>
       <w:r>
         <w:t xml:space="preserve">Cambiando </w:t>
@@ -1493,6 +1418,7 @@
           <w:ilvl w:val="0"/>
           <w:numId w:val="6"/>
         </w:numPr>
+        <w:jc w:val="both"/>
       </w:pPr>
       <w:r>
         <w:rPr>
@@ -1507,6 +1433,7 @@
     <w:p>
       <w:pPr>
         <w:ind w:left="708"/>
+        <w:jc w:val="both"/>
       </w:pPr>
       <w:r>
         <w:t xml:space="preserve">Utilizzabile su ogni sistema operativo su cui sia installato un browser compatibile con le specifiche sopra definite. Avendo scelto la tecnologia JAVA è possibile cambiare il sistema operativo del server senza necessità di ricompilazioni. </w:t>
@@ -1515,40 +1442,43 @@
     <w:p>
       <w:pPr>
         <w:ind w:left="708"/>
+        <w:jc w:val="both"/>
       </w:pPr>
     </w:p>
     <w:p>
       <w:pPr>
         <w:ind w:left="708"/>
-      </w:pPr>
-    </w:p>
-    <w:p>
-      <w:pPr>
-        <w:ind w:left="708"/>
-        <w:rPr>
-          <w:b/>
-        </w:rPr>
-      </w:pPr>
-      <w:r>
-        <w:rPr>
-          <w:b/>
-        </w:rPr>
-        <w:t>Requisiti non funzionali</w:t>
-      </w:r>
-    </w:p>
-    <w:p>
-      <w:pPr>
-        <w:ind w:left="708"/>
-      </w:pPr>
-      <w:r>
-        <w:t xml:space="preserve"> </w:t>
-      </w:r>
-    </w:p>
-    <w:p>
-      <w:pPr>
-        <w:ind w:left="708"/>
-      </w:pPr>
-      <w:r>
+        <w:jc w:val="both"/>
+      </w:pPr>
+    </w:p>
+    <w:p>
+      <w:pPr>
+        <w:jc w:val="both"/>
+        <w:rPr>
+          <w:b/>
+        </w:rPr>
+      </w:pPr>
+    </w:p>
+    <w:p>
+      <w:pPr>
+        <w:jc w:val="both"/>
+        <w:rPr>
+          <w:b/>
+        </w:rPr>
+      </w:pPr>
+    </w:p>
+    <w:p>
+      <w:pPr>
+        <w:ind w:firstLine="360"/>
+        <w:jc w:val="both"/>
+        <w:rPr>
+          <w:b/>
+        </w:rPr>
+      </w:pPr>
+      <w:r>
+        <w:rPr>
+          <w:b/>
+        </w:rPr>
         <w:t>Robustezza</w:t>
       </w:r>
     </w:p>
@@ -1559,6 +1489,7 @@
           <w:ilvl w:val="0"/>
           <w:numId w:val="6"/>
         </w:numPr>
+        <w:jc w:val="both"/>
       </w:pPr>
       <w:r>
         <w:t>Nel caso di eventuali problemi di accesso al database, il sistema visualizza un messaggio di errore.</w:t>
@@ -1566,7 +1497,8 @@
     </w:p>
     <w:p>
       <w:pPr>
-        <w:ind w:left="708"/>
+        <w:pStyle w:val="Paragrafoelenco"/>
+        <w:jc w:val="both"/>
       </w:pPr>
       <w:r>
         <w:t>Nel caso di mancanza di dati nel database, o nell'eventuale impossibilità da parte del sistema di fornire i dati richiesti viene visualizzato un messaggio di errore. Viene chiesta conferma sia nell'inserimento che nella cancellazione di dati all'interno del database. Nuovi problemi o soluzioni possono essere inseriti solo da chi ha la chiave di amministratore per entrare nel database.</w:t>
@@ -1579,6 +1511,7 @@
           <w:ilvl w:val="0"/>
           <w:numId w:val="6"/>
         </w:numPr>
+        <w:jc w:val="both"/>
       </w:pPr>
       <w:r>
         <w:t xml:space="preserve">Nel caso l'applicazione </w:t>
@@ -1595,6 +1528,7 @@
     <w:p>
       <w:pPr>
         <w:ind w:left="708"/>
+        <w:jc w:val="both"/>
       </w:pPr>
       <w:r>
         <w:t xml:space="preserve"> </w:t>
@@ -1602,9 +1536,16 @@
     </w:p>
     <w:p>
       <w:pPr>
-        <w:ind w:left="708"/>
-      </w:pPr>
-      <w:r>
+        <w:ind w:firstLine="360"/>
+        <w:jc w:val="both"/>
+        <w:rPr>
+          <w:b/>
+        </w:rPr>
+      </w:pPr>
+      <w:r>
+        <w:rPr>
+          <w:b/>
+        </w:rPr>
         <w:t>Sicurezza</w:t>
       </w:r>
     </w:p>
@@ -1615,6 +1556,7 @@
           <w:ilvl w:val="0"/>
           <w:numId w:val="6"/>
         </w:numPr>
+        <w:jc w:val="both"/>
       </w:pPr>
       <w:r>
         <w:t xml:space="preserve">Il sistema si basa su di un database locale sia per quanto riguarda l'applicazione </w:t>
@@ -1635,6 +1577,7 @@
           <w:ilvl w:val="0"/>
           <w:numId w:val="6"/>
         </w:numPr>
+        <w:jc w:val="both"/>
       </w:pPr>
       <w:r>
         <w:t xml:space="preserve">L'applicazione </w:t>
@@ -1670,6 +1613,7 @@
     <w:p>
       <w:pPr>
         <w:ind w:left="708"/>
+        <w:jc w:val="both"/>
       </w:pPr>
       <w:r>
         <w:t xml:space="preserve"> </w:t>
@@ -1677,9 +1621,16 @@
     </w:p>
     <w:p>
       <w:pPr>
-        <w:ind w:left="708"/>
-      </w:pPr>
-      <w:r>
+        <w:ind w:firstLine="360"/>
+        <w:jc w:val="both"/>
+        <w:rPr>
+          <w:b/>
+        </w:rPr>
+      </w:pPr>
+      <w:r>
+        <w:rPr>
+          <w:b/>
+        </w:rPr>
         <w:t>Prestazioni</w:t>
       </w:r>
     </w:p>
@@ -1688,8 +1639,9 @@
         <w:pStyle w:val="Paragrafoelenco"/>
         <w:numPr>
           <w:ilvl w:val="0"/>
-          <w:numId w:val="8"/>
+          <w:numId w:val="12"/>
         </w:numPr>
+        <w:jc w:val="both"/>
       </w:pPr>
       <w:r>
         <w:t xml:space="preserve">L'applicazione </w:t>
@@ -1708,8 +1660,9 @@
         <w:pStyle w:val="Paragrafoelenco"/>
         <w:numPr>
           <w:ilvl w:val="0"/>
-          <w:numId w:val="7"/>
+          <w:numId w:val="12"/>
         </w:numPr>
+        <w:jc w:val="both"/>
       </w:pPr>
       <w:r>
         <w:t>L'applicazione Web appoggiandosi sulla rete locale permette di ottenere i dati richiesti tramite interrogazione al database in massimo 10 secondi. I tempi dovuti allo scaricamento del database sono ininfluenti, in quanto l'applicazione scaricherà il database e lo installerà mentre l'utente non utilizza l'applicazione.</w:t>
@@ -1717,18 +1670,22 @@
     </w:p>
     <w:p>
       <w:pPr>
-        <w:ind w:left="708"/>
-      </w:pPr>
-      <w:r>
-        <w:lastRenderedPageBreak/>
-        <w:t xml:space="preserve"> </w:t>
-      </w:r>
-    </w:p>
-    <w:p>
-      <w:pPr>
-        <w:ind w:left="708"/>
-      </w:pPr>
-      <w:r>
+        <w:pStyle w:val="Paragrafoelenco"/>
+        <w:jc w:val="both"/>
+      </w:pPr>
+    </w:p>
+    <w:p>
+      <w:pPr>
+        <w:ind w:firstLine="360"/>
+        <w:jc w:val="both"/>
+        <w:rPr>
+          <w:b/>
+        </w:rPr>
+      </w:pPr>
+      <w:r>
+        <w:rPr>
+          <w:b/>
+        </w:rPr>
         <w:t>Interoperabilità</w:t>
       </w:r>
     </w:p>
@@ -1737,8 +1694,9 @@
         <w:pStyle w:val="Paragrafoelenco"/>
         <w:numPr>
           <w:ilvl w:val="0"/>
-          <w:numId w:val="7"/>
+          <w:numId w:val="13"/>
         </w:numPr>
+        <w:jc w:val="both"/>
       </w:pPr>
       <w:r>
         <w:t xml:space="preserve">L'applicazione Web utilizza lo standard HTML permettendo l'utilizzo con ogni elaboratore che abbia un browser.  </w:t>
@@ -1749,8 +1707,9 @@
         <w:pStyle w:val="Paragrafoelenco"/>
         <w:numPr>
           <w:ilvl w:val="0"/>
-          <w:numId w:val="7"/>
+          <w:numId w:val="13"/>
         </w:numPr>
+        <w:jc w:val="both"/>
       </w:pPr>
       <w:r>
         <w:t xml:space="preserve">L'applicazione </w:t>
@@ -1765,10 +1724,7 @@
       </w:r>
       <w:proofErr w:type="spellStart"/>
       <w:r>
-        <w:t>s</w:t>
-      </w:r>
-      <w:r>
-        <w:t>martphone</w:t>
+        <w:t>smartphone</w:t>
       </w:r>
       <w:proofErr w:type="spellEnd"/>
       <w:r>
@@ -1780,10 +1736,7 @@
       </w:r>
       <w:proofErr w:type="spellEnd"/>
       <w:r>
-        <w:t xml:space="preserve"> con versione 5.0</w:t>
-      </w:r>
-      <w:r>
-        <w:t xml:space="preserve">, utilizzando come riferimento il dispositivo </w:t>
+        <w:t xml:space="preserve"> con versione 5.0, utilizzando come riferimento il dispositivo </w:t>
       </w:r>
       <w:proofErr w:type="spellStart"/>
       <w:r>
@@ -1799,8 +1752,9 @@
         <w:pStyle w:val="Paragrafoelenco"/>
         <w:numPr>
           <w:ilvl w:val="0"/>
-          <w:numId w:val="7"/>
+          <w:numId w:val="13"/>
         </w:numPr>
+        <w:jc w:val="both"/>
       </w:pPr>
       <w:r>
         <w:t>Il server ed il database utilizzano la tecnologia Java (</w:t>
@@ -1824,50 +1778,84 @@
     </w:p>
     <w:p>
       <w:pPr>
+        <w:pStyle w:val="Paragrafoelenco"/>
+        <w:jc w:val="both"/>
+      </w:pPr>
+    </w:p>
+    <w:p>
+      <w:pPr>
+        <w:ind w:firstLine="360"/>
+        <w:jc w:val="both"/>
+        <w:rPr>
+          <w:b/>
+        </w:rPr>
+      </w:pPr>
+      <w:r>
+        <w:rPr>
+          <w:b/>
+        </w:rPr>
+        <w:t>Scalabilità</w:t>
+      </w:r>
+    </w:p>
+    <w:p>
+      <w:pPr>
         <w:ind w:left="708"/>
-      </w:pPr>
-      <w:r>
-        <w:t xml:space="preserve"> </w:t>
+        <w:jc w:val="both"/>
+      </w:pPr>
+      <w:r>
+        <w:t>L'applicazione è progettata per un numero limitato di utenze, dettate dal bacino di mercato di nicchia. Il sistema è tuttavia scalabile, limitato solamente dalla potenza del server.</w:t>
       </w:r>
     </w:p>
     <w:p>
       <w:pPr>
         <w:ind w:left="708"/>
-      </w:pPr>
-      <w:r>
-        <w:t>Scalabilità</w:t>
-      </w:r>
+        <w:jc w:val="both"/>
+      </w:pPr>
     </w:p>
     <w:p>
       <w:pPr>
         <w:ind w:left="708"/>
-      </w:pPr>
-      <w:r>
-        <w:t>L'applicazione è progettata per un numero limitato di utenze, dettate dal bacino di mercato di nicchia. Il sistema è tuttavia scalabile, limitato solamente dalla potenza del server.</w:t>
-      </w:r>
+        <w:jc w:val="both"/>
+      </w:pPr>
     </w:p>
     <w:p>
       <w:pPr>
         <w:ind w:left="708"/>
+        <w:jc w:val="both"/>
       </w:pPr>
     </w:p>
     <w:p>
       <w:pPr>
         <w:ind w:left="708"/>
-        <w:rPr>
-          <w:b/>
-        </w:rPr>
-      </w:pPr>
-      <w:r>
-        <w:rPr>
-          <w:b/>
-        </w:rPr>
+        <w:jc w:val="both"/>
+      </w:pPr>
+    </w:p>
+    <w:p>
+      <w:pPr>
+        <w:ind w:left="708"/>
+        <w:jc w:val="both"/>
+      </w:pPr>
+    </w:p>
+    <w:p>
+      <w:pPr>
+        <w:ind w:left="708"/>
+        <w:jc w:val="both"/>
+        <w:rPr>
+          <w:b/>
+        </w:rPr>
+      </w:pPr>
+      <w:r>
+        <w:rPr>
+          <w:b/>
+        </w:rPr>
+        <w:lastRenderedPageBreak/>
         <w:t>FUNZIONI PER L'UTENTE</w:t>
       </w:r>
     </w:p>
     <w:p>
       <w:pPr>
         <w:ind w:left="708"/>
+        <w:jc w:val="both"/>
       </w:pPr>
       <w:r>
         <w:t>Attori presenti:</w:t>
@@ -1876,6 +1864,7 @@
     <w:p>
       <w:pPr>
         <w:ind w:left="708"/>
+        <w:jc w:val="both"/>
       </w:pPr>
       <w:proofErr w:type="spellStart"/>
       <w:r>
@@ -1889,11 +1878,13 @@
     <w:p>
       <w:pPr>
         <w:ind w:left="708"/>
+        <w:jc w:val="both"/>
       </w:pPr>
     </w:p>
     <w:p>
       <w:pPr>
         <w:ind w:left="708"/>
+        <w:jc w:val="both"/>
       </w:pPr>
       <w:r>
         <w:t>Per tutte le definizioni date in seguito, la parola “gestione” si riferisce all'inserimento, cancellazione e modifica dell'oggetto in questione, salvo specificazioni o diverse indicazioni.</w:t>
@@ -1902,11 +1893,13 @@
     <w:p>
       <w:pPr>
         <w:ind w:left="708"/>
+        <w:jc w:val="both"/>
       </w:pPr>
     </w:p>
     <w:p>
       <w:pPr>
         <w:ind w:left="708"/>
+        <w:jc w:val="both"/>
         <w:rPr>
           <w:b/>
         </w:rPr>
@@ -1921,6 +1914,7 @@
     <w:p>
       <w:pPr>
         <w:ind w:left="708"/>
+        <w:jc w:val="both"/>
       </w:pPr>
       <w:proofErr w:type="spellStart"/>
       <w:r>
@@ -1934,6 +1928,7 @@
     <w:p>
       <w:pPr>
         <w:ind w:left="708"/>
+        <w:jc w:val="both"/>
       </w:pPr>
       <w:r>
         <w:t xml:space="preserve">L'amministratore gestisce i dati relativi agli utenti, gli è permessa la cancellazione, l'inserimento e la modifica di ogni parte del database. In particolare è l'unico attore autorizzato ad inserire, modificare e cancellare la parte del database relativa alle problematiche riscontrate. Un amministratore ha inoltre gli stessi diritti d'accesso e poteri esecutivi di un Operatore. </w:t>
@@ -1942,11 +1937,13 @@
     <w:p>
       <w:pPr>
         <w:ind w:left="708"/>
+        <w:jc w:val="both"/>
       </w:pPr>
     </w:p>
     <w:p>
       <w:pPr>
         <w:ind w:left="708"/>
+        <w:jc w:val="both"/>
       </w:pPr>
       <w:r>
         <w:rPr>
@@ -1998,19 +1995,28 @@
     <w:p>
       <w:pPr>
         <w:ind w:left="708"/>
+        <w:jc w:val="both"/>
       </w:pPr>
     </w:p>
     <w:p>
       <w:pPr>
         <w:ind w:left="708"/>
-      </w:pPr>
-      <w:r>
-        <w:t>Funzioni operatore</w:t>
-      </w:r>
+        <w:jc w:val="both"/>
+      </w:pPr>
     </w:p>
     <w:p>
       <w:pPr>
         <w:ind w:left="708"/>
+        <w:jc w:val="both"/>
+      </w:pPr>
+      <w:r>
+        <w:t>Operatore:</w:t>
+      </w:r>
+    </w:p>
+    <w:p>
+      <w:pPr>
+        <w:ind w:left="708"/>
+        <w:jc w:val="both"/>
       </w:pPr>
       <w:r>
         <w:t>Un operatore gestisce i vari scenari, utilizza il portale web, oltre a interfacciarsi con gli utenti.</w:t>
@@ -2019,6 +2025,7 @@
     <w:p>
       <w:pPr>
         <w:ind w:left="708"/>
+        <w:jc w:val="both"/>
       </w:pPr>
       <w:r>
         <w:t>Le funzioni disponibili per l’operatore sono schematizzate di seguito:</w:t>
@@ -2027,21 +2034,22 @@
     <w:p>
       <w:pPr>
         <w:ind w:left="708"/>
+        <w:jc w:val="both"/>
       </w:pPr>
     </w:p>
     <w:p>
       <w:pPr>
         <w:ind w:left="708"/>
+        <w:jc w:val="both"/>
       </w:pPr>
       <w:r>
         <w:rPr>
           <w:noProof/>
         </w:rPr>
-        <w:lastRenderedPageBreak/>
         <w:drawing>
-          <wp:inline distT="0" distB="0" distL="0" distR="0" wp14:anchorId="71F7F773" wp14:editId="6478B1CA">
-            <wp:extent cx="6116320" cy="4321810"/>
-            <wp:effectExtent l="0" t="0" r="5080" b="0"/>
+          <wp:inline distT="0" distB="0" distL="0" distR="0" wp14:anchorId="71F7F773" wp14:editId="68E47D4A">
+            <wp:extent cx="6116320" cy="2676525"/>
+            <wp:effectExtent l="0" t="0" r="0" b="9525"/>
             <wp:docPr id="3" name="Immagine 3"/>
             <wp:cNvGraphicFramePr>
               <a:graphicFrameLocks xmlns:a="http://schemas.openxmlformats.org/drawingml/2006/main" noChangeAspect="1"/>
@@ -2053,7 +2061,7 @@
                     <pic:cNvPr id="3" name="Funzione_per_l'utente_Operatore.pdf"/>
                     <pic:cNvPicPr/>
                   </pic:nvPicPr>
-                  <pic:blipFill>
+                  <pic:blipFill rotWithShape="1">
                     <a:blip r:embed="rId10">
                       <a:extLst>
                         <a:ext uri="{28A0092B-C50C-407E-A947-70E740481C1C}">
@@ -2061,18 +2069,25 @@
                         </a:ext>
                       </a:extLst>
                     </a:blip>
-                    <a:stretch>
-                      <a:fillRect/>
-                    </a:stretch>
+                    <a:srcRect t="6831" b="31238"/>
+                    <a:stretch/>
                   </pic:blipFill>
-                  <pic:spPr>
+                  <pic:spPr bwMode="auto">
                     <a:xfrm>
                       <a:off x="0" y="0"/>
-                      <a:ext cx="6116320" cy="4321810"/>
+                      <a:ext cx="6116320" cy="2676525"/>
                     </a:xfrm>
                     <a:prstGeom prst="rect">
                       <a:avLst/>
                     </a:prstGeom>
+                    <a:ln>
+                      <a:noFill/>
+                    </a:ln>
+                    <a:extLst>
+                      <a:ext uri="{53640926-AAD7-44D8-BBD7-CCE9431645EC}">
+                        <a14:shadowObscured xmlns:a14="http://schemas.microsoft.com/office/drawing/2010/main"/>
+                      </a:ext>
+                    </a:extLst>
                   </pic:spPr>
                 </pic:pic>
               </a:graphicData>
@@ -2084,14 +2099,35 @@
     <w:p>
       <w:pPr>
         <w:ind w:left="708"/>
-      </w:pPr>
-      <w:r>
-        <w:t>Funzioni Utente</w:t>
-      </w:r>
+        <w:jc w:val="both"/>
+      </w:pPr>
     </w:p>
     <w:p>
       <w:pPr>
         <w:ind w:left="708"/>
+        <w:jc w:val="both"/>
+      </w:pPr>
+    </w:p>
+    <w:p>
+      <w:pPr>
+        <w:ind w:left="708"/>
+        <w:jc w:val="both"/>
+      </w:pPr>
+    </w:p>
+    <w:p>
+      <w:pPr>
+        <w:ind w:left="708"/>
+        <w:jc w:val="both"/>
+      </w:pPr>
+      <w:r>
+        <w:lastRenderedPageBreak/>
+        <w:t>Utente:</w:t>
+      </w:r>
+    </w:p>
+    <w:p>
+      <w:pPr>
+        <w:ind w:left="708"/>
+        <w:jc w:val="both"/>
       </w:pPr>
       <w:r>
         <w:t xml:space="preserve">Un utente utilizza l’applicazione </w:t>
@@ -2108,6 +2144,7 @@
     <w:p>
       <w:pPr>
         <w:ind w:left="708"/>
+        <w:jc w:val="both"/>
       </w:pPr>
       <w:r>
         <w:t>Le funzioni disponibili per l’utente sono schematizzate di seguito:</w:t>
@@ -2116,11 +2153,13 @@
     <w:p>
       <w:pPr>
         <w:ind w:left="708"/>
+        <w:jc w:val="both"/>
       </w:pPr>
     </w:p>
     <w:p>
       <w:pPr>
         <w:ind w:left="708"/>
+        <w:jc w:val="both"/>
       </w:pPr>
       <w:r>
         <w:rPr>
@@ -2172,15 +2211,226 @@
     <w:p>
       <w:pPr>
         <w:ind w:left="708"/>
-      </w:pPr>
-    </w:p>
-    <w:p>
+        <w:jc w:val="both"/>
+      </w:pPr>
+    </w:p>
+    <w:p>
+      <w:pPr>
+        <w:jc w:val="both"/>
+      </w:pPr>
+    </w:p>
+    <w:p>
+      <w:pPr>
+        <w:ind w:firstLine="360"/>
+        <w:jc w:val="both"/>
+        <w:rPr>
+          <w:b/>
+        </w:rPr>
+      </w:pPr>
+    </w:p>
+    <w:p>
+      <w:pPr>
+        <w:ind w:firstLine="360"/>
+        <w:jc w:val="both"/>
+        <w:rPr>
+          <w:b/>
+        </w:rPr>
+      </w:pPr>
+      <w:r>
+        <w:rPr>
+          <w:b/>
+        </w:rPr>
+        <w:t>Specifiche sulle interfacce esterne</w:t>
+      </w:r>
+    </w:p>
+    <w:p>
+      <w:pPr>
+        <w:ind w:firstLine="360"/>
+        <w:jc w:val="both"/>
+      </w:pPr>
+      <w:r>
+        <w:t>Input:</w:t>
+      </w:r>
+    </w:p>
+    <w:p>
+      <w:pPr>
+        <w:pStyle w:val="Paragrafoelenco"/>
+        <w:numPr>
+          <w:ilvl w:val="0"/>
+          <w:numId w:val="10"/>
+        </w:numPr>
+        <w:jc w:val="both"/>
+      </w:pPr>
+      <w:r>
+        <w:t xml:space="preserve">Applicazione </w:t>
+      </w:r>
+      <w:proofErr w:type="spellStart"/>
+      <w:r>
+        <w:t>Android</w:t>
+      </w:r>
+      <w:proofErr w:type="spellEnd"/>
+    </w:p>
+    <w:p>
+      <w:pPr>
+        <w:jc w:val="both"/>
+      </w:pPr>
+      <w:r>
+        <w:tab/>
+      </w:r>
+      <w:r>
+        <w:tab/>
+        <w:t xml:space="preserve"> </w:t>
+      </w:r>
       <w:bookmarkStart w:id="0" w:name="_GoBack"/>
       <w:bookmarkEnd w:id="0"/>
+      <w:r>
+        <w:t>I dati vengono inviati al server tramite file JSON utilizzando una connessione HTTP</w:t>
+      </w:r>
+    </w:p>
+    <w:p>
+      <w:pPr>
+        <w:jc w:val="both"/>
+      </w:pPr>
+      <w:r>
+        <w:tab/>
+      </w:r>
+      <w:r>
+        <w:tab/>
+      </w:r>
+    </w:p>
+    <w:p>
+      <w:pPr>
+        <w:pStyle w:val="Paragrafoelenco"/>
+        <w:numPr>
+          <w:ilvl w:val="0"/>
+          <w:numId w:val="10"/>
+        </w:numPr>
+        <w:jc w:val="both"/>
+      </w:pPr>
+      <w:r>
+        <w:t>Web</w:t>
+      </w:r>
+    </w:p>
+    <w:p>
+      <w:pPr>
+        <w:jc w:val="both"/>
+      </w:pPr>
+      <w:r>
+        <w:tab/>
+      </w:r>
+      <w:r>
+        <w:tab/>
+      </w:r>
+      <w:r>
+        <w:t>I dati vengono inviati al server tramite una connessione HTML</w:t>
+      </w:r>
+    </w:p>
+    <w:p>
+      <w:pPr>
+        <w:jc w:val="both"/>
+      </w:pPr>
+      <w:r>
+        <w:t xml:space="preserve">      </w:t>
+      </w:r>
+      <w:r>
+        <w:t>Output:</w:t>
+      </w:r>
+    </w:p>
+    <w:p>
+      <w:pPr>
+        <w:pStyle w:val="Paragrafoelenco"/>
+        <w:numPr>
+          <w:ilvl w:val="0"/>
+          <w:numId w:val="10"/>
+        </w:numPr>
+        <w:jc w:val="both"/>
+      </w:pPr>
+      <w:r>
+        <w:t xml:space="preserve">Applicazione </w:t>
+      </w:r>
+      <w:proofErr w:type="spellStart"/>
+      <w:r>
+        <w:t>Android</w:t>
+      </w:r>
+      <w:proofErr w:type="spellEnd"/>
+    </w:p>
+    <w:p>
+      <w:pPr>
+        <w:jc w:val="both"/>
+      </w:pPr>
+      <w:r>
+        <w:tab/>
+      </w:r>
+      <w:r>
+        <w:tab/>
+      </w:r>
+      <w:r>
+        <w:t xml:space="preserve">I dati vengono inviati dal server all'applicazione </w:t>
+      </w:r>
+      <w:proofErr w:type="spellStart"/>
+      <w:r>
+        <w:t>Android</w:t>
+      </w:r>
+      <w:proofErr w:type="spellEnd"/>
+      <w:r>
+        <w:t xml:space="preserve"> in un file JSON tramite una </w:t>
+      </w:r>
+      <w:r>
+        <w:tab/>
+      </w:r>
+      <w:r>
+        <w:tab/>
+      </w:r>
+      <w:r>
+        <w:t xml:space="preserve">connessione HTTP </w:t>
+      </w:r>
+    </w:p>
+    <w:p>
+      <w:pPr>
+        <w:pStyle w:val="Paragrafoelenco"/>
+        <w:numPr>
+          <w:ilvl w:val="0"/>
+          <w:numId w:val="10"/>
+        </w:numPr>
+        <w:jc w:val="both"/>
+      </w:pPr>
+      <w:r>
+        <w:t>Web</w:t>
+      </w:r>
+    </w:p>
+    <w:p>
+      <w:pPr>
+        <w:jc w:val="both"/>
+      </w:pPr>
+      <w:r>
+        <w:tab/>
+      </w:r>
+      <w:r>
+        <w:tab/>
+      </w:r>
+      <w:r>
+        <w:t>I dati vengono inviati dal server al Web tramite una connessione HTML</w:t>
+      </w:r>
     </w:p>
     <w:p>
       <w:pPr>
         <w:ind w:left="708"/>
+        <w:jc w:val="both"/>
+      </w:pPr>
+    </w:p>
+    <w:p>
+      <w:pPr>
+        <w:ind w:left="708"/>
+        <w:jc w:val="both"/>
+        <w:rPr>
+          <w:b/>
+        </w:rPr>
+      </w:pPr>
+    </w:p>
+    <w:p>
+      <w:pPr>
+        <w:ind w:left="708"/>
+        <w:jc w:val="both"/>
         <w:rPr>
           <w:b/>
         </w:rPr>
@@ -2201,6 +2451,7 @@
     <w:p>
       <w:pPr>
         <w:ind w:left="708"/>
+        <w:jc w:val="both"/>
       </w:pPr>
       <w:r>
         <w:t xml:space="preserve">A supporto dell’applicazione </w:t>
@@ -2232,8 +2483,16 @@
         <w:t>.</w:t>
       </w:r>
     </w:p>
-    <w:p/>
-    <w:p/>
+    <w:p>
+      <w:pPr>
+        <w:jc w:val="both"/>
+      </w:pPr>
+    </w:p>
+    <w:p>
+      <w:pPr>
+        <w:jc w:val="both"/>
+      </w:pPr>
+    </w:p>
     <w:sectPr>
       <w:pgSz w:w="11900" w:h="16840"/>
       <w:pgMar w:top="1417" w:right="1134" w:bottom="1134" w:left="1134" w:header="708" w:footer="708" w:gutter="0"/>
@@ -2245,8 +2504,121 @@
 </file>
 
 <file path=word/numbering.xml><?xml version="1.0" encoding="utf-8"?>
-<w:numbering xmlns:wpc="http://schemas.microsoft.com/office/word/2010/wordprocessingCanvas" xmlns:mo="http://schemas.microsoft.com/office/mac/office/2008/main" xmlns:mc="http://schemas.openxmlformats.org/markup-compatibility/2006" xmlns:mv="urn:schemas-microsoft-com:mac:vml" xmlns:o="urn:schemas-microsoft-com:office:office" xmlns:r="http://schemas.openxmlformats.org/officeDocument/2006/relationships" xmlns:m="http://schemas.openxmlformats.org/officeDocument/2006/math" xmlns:v="urn:schemas-microsoft-com:vml" xmlns:wp14="http://schemas.microsoft.com/office/word/2010/wordprocessingDrawing" xmlns:wp="http://schemas.openxmlformats.org/drawingml/2006/wordprocessingDrawing" xmlns:w10="urn:schemas-microsoft-com:office:word" xmlns:w="http://schemas.openxmlformats.org/wordprocessingml/2006/main" xmlns:w14="http://schemas.microsoft.com/office/word/2010/wordml" xmlns:w15="http://schemas.microsoft.com/office/word/2012/wordml" xmlns:wpg="http://schemas.microsoft.com/office/word/2010/wordprocessingGroup" xmlns:wpi="http://schemas.microsoft.com/office/word/2010/wordprocessingInk" xmlns:wne="http://schemas.microsoft.com/office/word/2006/wordml" xmlns:wps="http://schemas.microsoft.com/office/word/2010/wordprocessingShape" mc:Ignorable="w14 w15 wp14">
+<w:numbering xmlns:wpc="http://schemas.microsoft.com/office/word/2010/wordprocessingCanvas" xmlns:mc="http://schemas.openxmlformats.org/markup-compatibility/2006" xmlns:o="urn:schemas-microsoft-com:office:office" xmlns:r="http://schemas.openxmlformats.org/officeDocument/2006/relationships" xmlns:m="http://schemas.openxmlformats.org/officeDocument/2006/math" xmlns:v="urn:schemas-microsoft-com:vml" xmlns:wp14="http://schemas.microsoft.com/office/word/2010/wordprocessingDrawing" xmlns:wp="http://schemas.openxmlformats.org/drawingml/2006/wordprocessingDrawing" xmlns:w10="urn:schemas-microsoft-com:office:word" xmlns:w="http://schemas.openxmlformats.org/wordprocessingml/2006/main" xmlns:w14="http://schemas.microsoft.com/office/word/2010/wordml" xmlns:w15="http://schemas.microsoft.com/office/word/2012/wordml" xmlns:wpg="http://schemas.microsoft.com/office/word/2010/wordprocessingGroup" xmlns:wpi="http://schemas.microsoft.com/office/word/2010/wordprocessingInk" xmlns:wne="http://schemas.microsoft.com/office/word/2006/wordml" xmlns:wps="http://schemas.microsoft.com/office/word/2010/wordprocessingShape" mc:Ignorable="w14 w15 wp14">
   <w:abstractNum w:abstractNumId="0">
+    <w:nsid w:val="05C17226"/>
+    <w:multiLevelType w:val="hybridMultilevel"/>
+    <w:tmpl w:val="D186AE6E"/>
+    <w:lvl w:ilvl="0" w:tplc="04100001">
+      <w:start w:val="1"/>
+      <w:numFmt w:val="bullet"/>
+      <w:lvlText w:val=""/>
+      <w:lvlJc w:val="left"/>
+      <w:pPr>
+        <w:ind w:left="720" w:hanging="360"/>
+      </w:pPr>
+      <w:rPr>
+        <w:rFonts w:ascii="Symbol" w:hAnsi="Symbol" w:hint="default"/>
+      </w:rPr>
+    </w:lvl>
+    <w:lvl w:ilvl="1" w:tplc="04100003" w:tentative="1">
+      <w:start w:val="1"/>
+      <w:numFmt w:val="bullet"/>
+      <w:lvlText w:val="o"/>
+      <w:lvlJc w:val="left"/>
+      <w:pPr>
+        <w:ind w:left="1440" w:hanging="360"/>
+      </w:pPr>
+      <w:rPr>
+        <w:rFonts w:ascii="Courier New" w:hAnsi="Courier New" w:cs="Courier New" w:hint="default"/>
+      </w:rPr>
+    </w:lvl>
+    <w:lvl w:ilvl="2" w:tplc="04100005" w:tentative="1">
+      <w:start w:val="1"/>
+      <w:numFmt w:val="bullet"/>
+      <w:lvlText w:val=""/>
+      <w:lvlJc w:val="left"/>
+      <w:pPr>
+        <w:ind w:left="2160" w:hanging="360"/>
+      </w:pPr>
+      <w:rPr>
+        <w:rFonts w:ascii="Wingdings" w:hAnsi="Wingdings" w:hint="default"/>
+      </w:rPr>
+    </w:lvl>
+    <w:lvl w:ilvl="3" w:tplc="04100001" w:tentative="1">
+      <w:start w:val="1"/>
+      <w:numFmt w:val="bullet"/>
+      <w:lvlText w:val=""/>
+      <w:lvlJc w:val="left"/>
+      <w:pPr>
+        <w:ind w:left="2880" w:hanging="360"/>
+      </w:pPr>
+      <w:rPr>
+        <w:rFonts w:ascii="Symbol" w:hAnsi="Symbol" w:hint="default"/>
+      </w:rPr>
+    </w:lvl>
+    <w:lvl w:ilvl="4" w:tplc="04100003" w:tentative="1">
+      <w:start w:val="1"/>
+      <w:numFmt w:val="bullet"/>
+      <w:lvlText w:val="o"/>
+      <w:lvlJc w:val="left"/>
+      <w:pPr>
+        <w:ind w:left="3600" w:hanging="360"/>
+      </w:pPr>
+      <w:rPr>
+        <w:rFonts w:ascii="Courier New" w:hAnsi="Courier New" w:cs="Courier New" w:hint="default"/>
+      </w:rPr>
+    </w:lvl>
+    <w:lvl w:ilvl="5" w:tplc="04100005" w:tentative="1">
+      <w:start w:val="1"/>
+      <w:numFmt w:val="bullet"/>
+      <w:lvlText w:val=""/>
+      <w:lvlJc w:val="left"/>
+      <w:pPr>
+        <w:ind w:left="4320" w:hanging="360"/>
+      </w:pPr>
+      <w:rPr>
+        <w:rFonts w:ascii="Wingdings" w:hAnsi="Wingdings" w:hint="default"/>
+      </w:rPr>
+    </w:lvl>
+    <w:lvl w:ilvl="6" w:tplc="04100001" w:tentative="1">
+      <w:start w:val="1"/>
+      <w:numFmt w:val="bullet"/>
+      <w:lvlText w:val=""/>
+      <w:lvlJc w:val="left"/>
+      <w:pPr>
+        <w:ind w:left="5040" w:hanging="360"/>
+      </w:pPr>
+      <w:rPr>
+        <w:rFonts w:ascii="Symbol" w:hAnsi="Symbol" w:hint="default"/>
+      </w:rPr>
+    </w:lvl>
+    <w:lvl w:ilvl="7" w:tplc="04100003" w:tentative="1">
+      <w:start w:val="1"/>
+      <w:numFmt w:val="bullet"/>
+      <w:lvlText w:val="o"/>
+      <w:lvlJc w:val="left"/>
+      <w:pPr>
+        <w:ind w:left="5760" w:hanging="360"/>
+      </w:pPr>
+      <w:rPr>
+        <w:rFonts w:ascii="Courier New" w:hAnsi="Courier New" w:cs="Courier New" w:hint="default"/>
+      </w:rPr>
+    </w:lvl>
+    <w:lvl w:ilvl="8" w:tplc="04100005" w:tentative="1">
+      <w:start w:val="1"/>
+      <w:numFmt w:val="bullet"/>
+      <w:lvlText w:val=""/>
+      <w:lvlJc w:val="left"/>
+      <w:pPr>
+        <w:ind w:left="6480" w:hanging="360"/>
+      </w:pPr>
+      <w:rPr>
+        <w:rFonts w:ascii="Wingdings" w:hAnsi="Wingdings" w:hint="default"/>
+      </w:rPr>
+    </w:lvl>
+  </w:abstractNum>
+  <w:abstractNum w:abstractNumId="1">
     <w:nsid w:val="0FB37D04"/>
     <w:multiLevelType w:val="hybridMultilevel"/>
     <w:tmpl w:val="CD70EAE0"/>
@@ -2359,7 +2731,120 @@
       </w:rPr>
     </w:lvl>
   </w:abstractNum>
-  <w:abstractNum w:abstractNumId="1">
+  <w:abstractNum w:abstractNumId="2">
+    <w:nsid w:val="2A264104"/>
+    <w:multiLevelType w:val="hybridMultilevel"/>
+    <w:tmpl w:val="E0581108"/>
+    <w:lvl w:ilvl="0" w:tplc="04100001">
+      <w:start w:val="1"/>
+      <w:numFmt w:val="bullet"/>
+      <w:lvlText w:val=""/>
+      <w:lvlJc w:val="left"/>
+      <w:pPr>
+        <w:ind w:left="720" w:hanging="360"/>
+      </w:pPr>
+      <w:rPr>
+        <w:rFonts w:ascii="Symbol" w:hAnsi="Symbol" w:hint="default"/>
+      </w:rPr>
+    </w:lvl>
+    <w:lvl w:ilvl="1" w:tplc="04100003" w:tentative="1">
+      <w:start w:val="1"/>
+      <w:numFmt w:val="bullet"/>
+      <w:lvlText w:val="o"/>
+      <w:lvlJc w:val="left"/>
+      <w:pPr>
+        <w:ind w:left="1440" w:hanging="360"/>
+      </w:pPr>
+      <w:rPr>
+        <w:rFonts w:ascii="Courier New" w:hAnsi="Courier New" w:cs="Courier New" w:hint="default"/>
+      </w:rPr>
+    </w:lvl>
+    <w:lvl w:ilvl="2" w:tplc="04100005" w:tentative="1">
+      <w:start w:val="1"/>
+      <w:numFmt w:val="bullet"/>
+      <w:lvlText w:val=""/>
+      <w:lvlJc w:val="left"/>
+      <w:pPr>
+        <w:ind w:left="2160" w:hanging="360"/>
+      </w:pPr>
+      <w:rPr>
+        <w:rFonts w:ascii="Wingdings" w:hAnsi="Wingdings" w:hint="default"/>
+      </w:rPr>
+    </w:lvl>
+    <w:lvl w:ilvl="3" w:tplc="04100001" w:tentative="1">
+      <w:start w:val="1"/>
+      <w:numFmt w:val="bullet"/>
+      <w:lvlText w:val=""/>
+      <w:lvlJc w:val="left"/>
+      <w:pPr>
+        <w:ind w:left="2880" w:hanging="360"/>
+      </w:pPr>
+      <w:rPr>
+        <w:rFonts w:ascii="Symbol" w:hAnsi="Symbol" w:hint="default"/>
+      </w:rPr>
+    </w:lvl>
+    <w:lvl w:ilvl="4" w:tplc="04100003" w:tentative="1">
+      <w:start w:val="1"/>
+      <w:numFmt w:val="bullet"/>
+      <w:lvlText w:val="o"/>
+      <w:lvlJc w:val="left"/>
+      <w:pPr>
+        <w:ind w:left="3600" w:hanging="360"/>
+      </w:pPr>
+      <w:rPr>
+        <w:rFonts w:ascii="Courier New" w:hAnsi="Courier New" w:cs="Courier New" w:hint="default"/>
+      </w:rPr>
+    </w:lvl>
+    <w:lvl w:ilvl="5" w:tplc="04100005" w:tentative="1">
+      <w:start w:val="1"/>
+      <w:numFmt w:val="bullet"/>
+      <w:lvlText w:val=""/>
+      <w:lvlJc w:val="left"/>
+      <w:pPr>
+        <w:ind w:left="4320" w:hanging="360"/>
+      </w:pPr>
+      <w:rPr>
+        <w:rFonts w:ascii="Wingdings" w:hAnsi="Wingdings" w:hint="default"/>
+      </w:rPr>
+    </w:lvl>
+    <w:lvl w:ilvl="6" w:tplc="04100001" w:tentative="1">
+      <w:start w:val="1"/>
+      <w:numFmt w:val="bullet"/>
+      <w:lvlText w:val=""/>
+      <w:lvlJc w:val="left"/>
+      <w:pPr>
+        <w:ind w:left="5040" w:hanging="360"/>
+      </w:pPr>
+      <w:rPr>
+        <w:rFonts w:ascii="Symbol" w:hAnsi="Symbol" w:hint="default"/>
+      </w:rPr>
+    </w:lvl>
+    <w:lvl w:ilvl="7" w:tplc="04100003" w:tentative="1">
+      <w:start w:val="1"/>
+      <w:numFmt w:val="bullet"/>
+      <w:lvlText w:val="o"/>
+      <w:lvlJc w:val="left"/>
+      <w:pPr>
+        <w:ind w:left="5760" w:hanging="360"/>
+      </w:pPr>
+      <w:rPr>
+        <w:rFonts w:ascii="Courier New" w:hAnsi="Courier New" w:cs="Courier New" w:hint="default"/>
+      </w:rPr>
+    </w:lvl>
+    <w:lvl w:ilvl="8" w:tplc="04100005" w:tentative="1">
+      <w:start w:val="1"/>
+      <w:numFmt w:val="bullet"/>
+      <w:lvlText w:val=""/>
+      <w:lvlJc w:val="left"/>
+      <w:pPr>
+        <w:ind w:left="6480" w:hanging="360"/>
+      </w:pPr>
+      <w:rPr>
+        <w:rFonts w:ascii="Wingdings" w:hAnsi="Wingdings" w:hint="default"/>
+      </w:rPr>
+    </w:lvl>
+  </w:abstractNum>
+  <w:abstractNum w:abstractNumId="3">
     <w:nsid w:val="2E35637F"/>
     <w:multiLevelType w:val="hybridMultilevel"/>
     <w:tmpl w:val="705254E0"/>
@@ -2472,7 +2957,7 @@
       </w:rPr>
     </w:lvl>
   </w:abstractNum>
-  <w:abstractNum w:abstractNumId="2">
+  <w:abstractNum w:abstractNumId="4">
     <w:nsid w:val="347F2242"/>
     <w:multiLevelType w:val="hybridMultilevel"/>
     <w:tmpl w:val="E1B46FAA"/>
@@ -2558,7 +3043,7 @@
       </w:pPr>
     </w:lvl>
   </w:abstractNum>
-  <w:abstractNum w:abstractNumId="3">
+  <w:abstractNum w:abstractNumId="5">
     <w:nsid w:val="48FF2728"/>
     <w:multiLevelType w:val="hybridMultilevel"/>
     <w:tmpl w:val="90C20492"/>
@@ -2671,7 +3156,7 @@
       </w:rPr>
     </w:lvl>
   </w:abstractNum>
-  <w:abstractNum w:abstractNumId="4">
+  <w:abstractNum w:abstractNumId="6">
     <w:nsid w:val="4E7B10A9"/>
     <w:multiLevelType w:val="hybridMultilevel"/>
     <w:tmpl w:val="C8C0EBF4"/>
@@ -2784,7 +3269,120 @@
       </w:rPr>
     </w:lvl>
   </w:abstractNum>
-  <w:abstractNum w:abstractNumId="5">
+  <w:abstractNum w:abstractNumId="7">
+    <w:nsid w:val="58F56589"/>
+    <w:multiLevelType w:val="hybridMultilevel"/>
+    <w:tmpl w:val="F222BE80"/>
+    <w:lvl w:ilvl="0" w:tplc="04100001">
+      <w:start w:val="1"/>
+      <w:numFmt w:val="bullet"/>
+      <w:lvlText w:val=""/>
+      <w:lvlJc w:val="left"/>
+      <w:pPr>
+        <w:ind w:left="1428" w:hanging="360"/>
+      </w:pPr>
+      <w:rPr>
+        <w:rFonts w:ascii="Symbol" w:hAnsi="Symbol" w:hint="default"/>
+      </w:rPr>
+    </w:lvl>
+    <w:lvl w:ilvl="1" w:tplc="04100003" w:tentative="1">
+      <w:start w:val="1"/>
+      <w:numFmt w:val="bullet"/>
+      <w:lvlText w:val="o"/>
+      <w:lvlJc w:val="left"/>
+      <w:pPr>
+        <w:ind w:left="2148" w:hanging="360"/>
+      </w:pPr>
+      <w:rPr>
+        <w:rFonts w:ascii="Courier New" w:hAnsi="Courier New" w:cs="Courier New" w:hint="default"/>
+      </w:rPr>
+    </w:lvl>
+    <w:lvl w:ilvl="2" w:tplc="04100005" w:tentative="1">
+      <w:start w:val="1"/>
+      <w:numFmt w:val="bullet"/>
+      <w:lvlText w:val=""/>
+      <w:lvlJc w:val="left"/>
+      <w:pPr>
+        <w:ind w:left="2868" w:hanging="360"/>
+      </w:pPr>
+      <w:rPr>
+        <w:rFonts w:ascii="Wingdings" w:hAnsi="Wingdings" w:hint="default"/>
+      </w:rPr>
+    </w:lvl>
+    <w:lvl w:ilvl="3" w:tplc="04100001" w:tentative="1">
+      <w:start w:val="1"/>
+      <w:numFmt w:val="bullet"/>
+      <w:lvlText w:val=""/>
+      <w:lvlJc w:val="left"/>
+      <w:pPr>
+        <w:ind w:left="3588" w:hanging="360"/>
+      </w:pPr>
+      <w:rPr>
+        <w:rFonts w:ascii="Symbol" w:hAnsi="Symbol" w:hint="default"/>
+      </w:rPr>
+    </w:lvl>
+    <w:lvl w:ilvl="4" w:tplc="04100003" w:tentative="1">
+      <w:start w:val="1"/>
+      <w:numFmt w:val="bullet"/>
+      <w:lvlText w:val="o"/>
+      <w:lvlJc w:val="left"/>
+      <w:pPr>
+        <w:ind w:left="4308" w:hanging="360"/>
+      </w:pPr>
+      <w:rPr>
+        <w:rFonts w:ascii="Courier New" w:hAnsi="Courier New" w:cs="Courier New" w:hint="default"/>
+      </w:rPr>
+    </w:lvl>
+    <w:lvl w:ilvl="5" w:tplc="04100005" w:tentative="1">
+      <w:start w:val="1"/>
+      <w:numFmt w:val="bullet"/>
+      <w:lvlText w:val=""/>
+      <w:lvlJc w:val="left"/>
+      <w:pPr>
+        <w:ind w:left="5028" w:hanging="360"/>
+      </w:pPr>
+      <w:rPr>
+        <w:rFonts w:ascii="Wingdings" w:hAnsi="Wingdings" w:hint="default"/>
+      </w:rPr>
+    </w:lvl>
+    <w:lvl w:ilvl="6" w:tplc="04100001" w:tentative="1">
+      <w:start w:val="1"/>
+      <w:numFmt w:val="bullet"/>
+      <w:lvlText w:val=""/>
+      <w:lvlJc w:val="left"/>
+      <w:pPr>
+        <w:ind w:left="5748" w:hanging="360"/>
+      </w:pPr>
+      <w:rPr>
+        <w:rFonts w:ascii="Symbol" w:hAnsi="Symbol" w:hint="default"/>
+      </w:rPr>
+    </w:lvl>
+    <w:lvl w:ilvl="7" w:tplc="04100003" w:tentative="1">
+      <w:start w:val="1"/>
+      <w:numFmt w:val="bullet"/>
+      <w:lvlText w:val="o"/>
+      <w:lvlJc w:val="left"/>
+      <w:pPr>
+        <w:ind w:left="6468" w:hanging="360"/>
+      </w:pPr>
+      <w:rPr>
+        <w:rFonts w:ascii="Courier New" w:hAnsi="Courier New" w:cs="Courier New" w:hint="default"/>
+      </w:rPr>
+    </w:lvl>
+    <w:lvl w:ilvl="8" w:tplc="04100005" w:tentative="1">
+      <w:start w:val="1"/>
+      <w:numFmt w:val="bullet"/>
+      <w:lvlText w:val=""/>
+      <w:lvlJc w:val="left"/>
+      <w:pPr>
+        <w:ind w:left="7188" w:hanging="360"/>
+      </w:pPr>
+      <w:rPr>
+        <w:rFonts w:ascii="Wingdings" w:hAnsi="Wingdings" w:hint="default"/>
+      </w:rPr>
+    </w:lvl>
+  </w:abstractNum>
+  <w:abstractNum w:abstractNumId="8">
     <w:nsid w:val="59E154BE"/>
     <w:multiLevelType w:val="hybridMultilevel"/>
     <w:tmpl w:val="089EE0AA"/>
@@ -2794,19 +3392,19 @@
       <w:lvlText w:val=""/>
       <w:lvlJc w:val="left"/>
       <w:pPr>
-        <w:ind w:left="720" w:hanging="360"/>
+        <w:ind w:left="1068" w:hanging="360"/>
       </w:pPr>
       <w:rPr>
         <w:rFonts w:ascii="Symbol" w:hAnsi="Symbol" w:hint="default"/>
       </w:rPr>
     </w:lvl>
-    <w:lvl w:ilvl="1" w:tplc="04100003" w:tentative="1">
+    <w:lvl w:ilvl="1" w:tplc="04100003">
       <w:start w:val="1"/>
       <w:numFmt w:val="bullet"/>
       <w:lvlText w:val="o"/>
       <w:lvlJc w:val="left"/>
       <w:pPr>
-        <w:ind w:left="1440" w:hanging="360"/>
+        <w:ind w:left="1788" w:hanging="360"/>
       </w:pPr>
       <w:rPr>
         <w:rFonts w:ascii="Courier New" w:hAnsi="Courier New" w:cs="Courier New" w:hint="default"/>
@@ -2818,7 +3416,7 @@
       <w:lvlText w:val=""/>
       <w:lvlJc w:val="left"/>
       <w:pPr>
-        <w:ind w:left="2160" w:hanging="360"/>
+        <w:ind w:left="2508" w:hanging="360"/>
       </w:pPr>
       <w:rPr>
         <w:rFonts w:ascii="Wingdings" w:hAnsi="Wingdings" w:hint="default"/>
@@ -2830,7 +3428,7 @@
       <w:lvlText w:val=""/>
       <w:lvlJc w:val="left"/>
       <w:pPr>
-        <w:ind w:left="2880" w:hanging="360"/>
+        <w:ind w:left="3228" w:hanging="360"/>
       </w:pPr>
       <w:rPr>
         <w:rFonts w:ascii="Symbol" w:hAnsi="Symbol" w:hint="default"/>
@@ -2842,7 +3440,7 @@
       <w:lvlText w:val="o"/>
       <w:lvlJc w:val="left"/>
       <w:pPr>
-        <w:ind w:left="3600" w:hanging="360"/>
+        <w:ind w:left="3948" w:hanging="360"/>
       </w:pPr>
       <w:rPr>
         <w:rFonts w:ascii="Courier New" w:hAnsi="Courier New" w:cs="Courier New" w:hint="default"/>
@@ -2854,7 +3452,7 @@
       <w:lvlText w:val=""/>
       <w:lvlJc w:val="left"/>
       <w:pPr>
-        <w:ind w:left="4320" w:hanging="360"/>
+        <w:ind w:left="4668" w:hanging="360"/>
       </w:pPr>
       <w:rPr>
         <w:rFonts w:ascii="Wingdings" w:hAnsi="Wingdings" w:hint="default"/>
@@ -2866,7 +3464,7 @@
       <w:lvlText w:val=""/>
       <w:lvlJc w:val="left"/>
       <w:pPr>
-        <w:ind w:left="5040" w:hanging="360"/>
+        <w:ind w:left="5388" w:hanging="360"/>
       </w:pPr>
       <w:rPr>
         <w:rFonts w:ascii="Symbol" w:hAnsi="Symbol" w:hint="default"/>
@@ -2878,7 +3476,7 @@
       <w:lvlText w:val="o"/>
       <w:lvlJc w:val="left"/>
       <w:pPr>
-        <w:ind w:left="5760" w:hanging="360"/>
+        <w:ind w:left="6108" w:hanging="360"/>
       </w:pPr>
       <w:rPr>
         <w:rFonts w:ascii="Courier New" w:hAnsi="Courier New" w:cs="Courier New" w:hint="default"/>
@@ -2890,17 +3488,17 @@
       <w:lvlText w:val=""/>
       <w:lvlJc w:val="left"/>
       <w:pPr>
-        <w:ind w:left="6480" w:hanging="360"/>
+        <w:ind w:left="6828" w:hanging="360"/>
       </w:pPr>
       <w:rPr>
         <w:rFonts w:ascii="Wingdings" w:hAnsi="Wingdings" w:hint="default"/>
       </w:rPr>
     </w:lvl>
   </w:abstractNum>
-  <w:abstractNum w:abstractNumId="6">
+  <w:abstractNum w:abstractNumId="9">
     <w:nsid w:val="67A4534C"/>
     <w:multiLevelType w:val="hybridMultilevel"/>
-    <w:tmpl w:val="2D927F40"/>
+    <w:tmpl w:val="C8260082"/>
     <w:lvl w:ilvl="0" w:tplc="04100001">
       <w:start w:val="1"/>
       <w:numFmt w:val="bullet"/>
@@ -2913,7 +3511,7 @@
         <w:rFonts w:ascii="Symbol" w:hAnsi="Symbol" w:hint="default"/>
       </w:rPr>
     </w:lvl>
-    <w:lvl w:ilvl="1" w:tplc="04100003" w:tentative="1">
+    <w:lvl w:ilvl="1" w:tplc="04100003">
       <w:start w:val="1"/>
       <w:numFmt w:val="bullet"/>
       <w:lvlText w:val="o"/>
@@ -2925,7 +3523,7 @@
         <w:rFonts w:ascii="Courier New" w:hAnsi="Courier New" w:cs="Courier New" w:hint="default"/>
       </w:rPr>
     </w:lvl>
-    <w:lvl w:ilvl="2" w:tplc="04100005" w:tentative="1">
+    <w:lvl w:ilvl="2" w:tplc="04100005">
       <w:start w:val="1"/>
       <w:numFmt w:val="bullet"/>
       <w:lvlText w:val=""/>
@@ -3010,7 +3608,7 @@
       </w:rPr>
     </w:lvl>
   </w:abstractNum>
-  <w:abstractNum w:abstractNumId="7">
+  <w:abstractNum w:abstractNumId="10">
     <w:nsid w:val="712E34FF"/>
     <w:multiLevelType w:val="hybridMultilevel"/>
     <w:tmpl w:val="C5609E18"/>
@@ -3123,7 +3721,7 @@
       </w:rPr>
     </w:lvl>
   </w:abstractNum>
-  <w:abstractNum w:abstractNumId="8">
+  <w:abstractNum w:abstractNumId="11">
     <w:nsid w:val="79A33465"/>
     <w:multiLevelType w:val="hybridMultilevel"/>
     <w:tmpl w:val="63D0B1F4"/>
@@ -3236,7 +3834,7 @@
       </w:rPr>
     </w:lvl>
   </w:abstractNum>
-  <w:abstractNum w:abstractNumId="9">
+  <w:abstractNum w:abstractNumId="12">
     <w:nsid w:val="7AC077B6"/>
     <w:multiLevelType w:val="hybridMultilevel"/>
     <w:tmpl w:val="BEDEC7FE"/>
@@ -3350,34 +3948,43 @@
     </w:lvl>
   </w:abstractNum>
   <w:num w:numId="1">
-    <w:abstractNumId w:val="2"/>
+    <w:abstractNumId w:val="4"/>
   </w:num>
   <w:num w:numId="2">
-    <w:abstractNumId w:val="4"/>
+    <w:abstractNumId w:val="6"/>
   </w:num>
   <w:num w:numId="3">
+    <w:abstractNumId w:val="1"/>
+  </w:num>
+  <w:num w:numId="4">
+    <w:abstractNumId w:val="12"/>
+  </w:num>
+  <w:num w:numId="5">
+    <w:abstractNumId w:val="11"/>
+  </w:num>
+  <w:num w:numId="6">
+    <w:abstractNumId w:val="9"/>
+  </w:num>
+  <w:num w:numId="7">
+    <w:abstractNumId w:val="10"/>
+  </w:num>
+  <w:num w:numId="8">
+    <w:abstractNumId w:val="3"/>
+  </w:num>
+  <w:num w:numId="9">
+    <w:abstractNumId w:val="5"/>
+  </w:num>
+  <w:num w:numId="10">
+    <w:abstractNumId w:val="8"/>
+  </w:num>
+  <w:num w:numId="11">
+    <w:abstractNumId w:val="7"/>
+  </w:num>
+  <w:num w:numId="12">
     <w:abstractNumId w:val="0"/>
   </w:num>
-  <w:num w:numId="4">
-    <w:abstractNumId w:val="9"/>
-  </w:num>
-  <w:num w:numId="5">
-    <w:abstractNumId w:val="8"/>
-  </w:num>
-  <w:num w:numId="6">
-    <w:abstractNumId w:val="6"/>
-  </w:num>
-  <w:num w:numId="7">
-    <w:abstractNumId w:val="7"/>
-  </w:num>
-  <w:num w:numId="8">
-    <w:abstractNumId w:val="1"/>
-  </w:num>
-  <w:num w:numId="9">
-    <w:abstractNumId w:val="3"/>
-  </w:num>
-  <w:num w:numId="10">
-    <w:abstractNumId w:val="5"/>
+  <w:num w:numId="13">
+    <w:abstractNumId w:val="2"/>
   </w:num>
 </w:numbering>
 </file>
@@ -3395,7 +4002,7 @@
     </w:rPrDefault>
     <w:pPrDefault/>
   </w:docDefaults>
-  <w:latentStyles w:defLockedState="0" w:defUIPriority="99" w:defSemiHidden="0" w:defUnhideWhenUsed="0" w:defQFormat="0" w:count="380">
+  <w:latentStyles w:defLockedState="0" w:defUIPriority="99" w:defSemiHidden="0" w:defUnhideWhenUsed="0" w:defQFormat="0" w:count="371">
     <w:lsdException w:name="Normal" w:uiPriority="0" w:qFormat="1"/>
     <w:lsdException w:name="heading 1" w:uiPriority="9" w:qFormat="1"/>
     <w:lsdException w:name="heading 2" w:semiHidden="1" w:uiPriority="9" w:unhideWhenUsed="1" w:qFormat="1"/>
@@ -3816,7 +4423,6 @@
     <w:uiPriority w:val="39"/>
     <w:rsid w:val="00D82852"/>
     <w:tblPr>
-      <w:tblInd w:w="0" w:type="dxa"/>
       <w:tblBorders>
         <w:top w:val="single" w:sz="4" w:space="0" w:color="auto"/>
         <w:left w:val="single" w:sz="4" w:space="0" w:color="auto"/>
@@ -3825,12 +4431,6 @@
         <w:insideH w:val="single" w:sz="4" w:space="0" w:color="auto"/>
         <w:insideV w:val="single" w:sz="4" w:space="0" w:color="auto"/>
       </w:tblBorders>
-      <w:tblCellMar>
-        <w:top w:w="0" w:type="dxa"/>
-        <w:left w:w="108" w:type="dxa"/>
-        <w:bottom w:w="0" w:type="dxa"/>
-        <w:right w:w="108" w:type="dxa"/>
-      </w:tblCellMar>
     </w:tblPr>
   </w:style>
   <w:style w:type="table" w:styleId="Tabellagriglia5scura-colore4">
@@ -3841,7 +4441,6 @@
     <w:tblPr>
       <w:tblStyleRowBandSize w:val="1"/>
       <w:tblStyleColBandSize w:val="1"/>
-      <w:tblInd w:w="0" w:type="dxa"/>
       <w:tblBorders>
         <w:top w:val="single" w:sz="4" w:space="0" w:color="FFFFFF" w:themeColor="background1"/>
         <w:left w:val="single" w:sz="4" w:space="0" w:color="FFFFFF" w:themeColor="background1"/>
@@ -3850,12 +4449,6 @@
         <w:insideH w:val="single" w:sz="4" w:space="0" w:color="FFFFFF" w:themeColor="background1"/>
         <w:insideV w:val="single" w:sz="4" w:space="0" w:color="FFFFFF" w:themeColor="background1"/>
       </w:tblBorders>
-      <w:tblCellMar>
-        <w:top w:w="0" w:type="dxa"/>
-        <w:left w:w="108" w:type="dxa"/>
-        <w:bottom w:w="0" w:type="dxa"/>
-        <w:right w:w="108" w:type="dxa"/>
-      </w:tblCellMar>
     </w:tblPr>
     <w:tcPr>
       <w:shd w:val="clear" w:color="auto" w:fill="FFF2CC" w:themeFill="accent4" w:themeFillTint="33"/>
@@ -3954,7 +4547,6 @@
     <w:tblPr>
       <w:tblStyleRowBandSize w:val="1"/>
       <w:tblStyleColBandSize w:val="1"/>
-      <w:tblInd w:w="0" w:type="dxa"/>
       <w:tblBorders>
         <w:top w:val="single" w:sz="4" w:space="0" w:color="FFD966" w:themeColor="accent4" w:themeTint="99"/>
         <w:left w:val="single" w:sz="4" w:space="0" w:color="FFD966" w:themeColor="accent4" w:themeTint="99"/>
@@ -3963,12 +4555,6 @@
         <w:insideH w:val="single" w:sz="4" w:space="0" w:color="FFD966" w:themeColor="accent4" w:themeTint="99"/>
         <w:insideV w:val="single" w:sz="4" w:space="0" w:color="FFD966" w:themeColor="accent4" w:themeTint="99"/>
       </w:tblBorders>
-      <w:tblCellMar>
-        <w:top w:w="0" w:type="dxa"/>
-        <w:left w:w="108" w:type="dxa"/>
-        <w:bottom w:w="0" w:type="dxa"/>
-        <w:right w:w="108" w:type="dxa"/>
-      </w:tblCellMar>
     </w:tblPr>
     <w:tblStylePr w:type="firstRow">
       <w:rPr>
@@ -4027,7 +4613,6 @@
     <w:tblPr>
       <w:tblStyleRowBandSize w:val="1"/>
       <w:tblStyleColBandSize w:val="1"/>
-      <w:tblInd w:w="0" w:type="dxa"/>
       <w:tblBorders>
         <w:top w:val="single" w:sz="4" w:space="0" w:color="999999" w:themeColor="text1" w:themeTint="66"/>
         <w:left w:val="single" w:sz="4" w:space="0" w:color="999999" w:themeColor="text1" w:themeTint="66"/>
@@ -4036,12 +4621,6 @@
         <w:insideH w:val="single" w:sz="4" w:space="0" w:color="999999" w:themeColor="text1" w:themeTint="66"/>
         <w:insideV w:val="single" w:sz="4" w:space="0" w:color="999999" w:themeColor="text1" w:themeTint="66"/>
       </w:tblBorders>
-      <w:tblCellMar>
-        <w:top w:w="0" w:type="dxa"/>
-        <w:left w:w="108" w:type="dxa"/>
-        <w:bottom w:w="0" w:type="dxa"/>
-        <w:right w:w="108" w:type="dxa"/>
-      </w:tblCellMar>
     </w:tblPr>
     <w:tblStylePr w:type="firstRow">
       <w:rPr>
@@ -4349,7 +4928,7 @@
 </file>
 
 <file path=customXml/itemProps1.xml><?xml version="1.0" encoding="utf-8"?>
-<ds:datastoreItem xmlns:ds="http://schemas.openxmlformats.org/officeDocument/2006/customXml" ds:itemID="{D0EDFD09-627C-F840-B6B2-5EEFE25407C3}">
+<ds:datastoreItem xmlns:ds="http://schemas.openxmlformats.org/officeDocument/2006/customXml" ds:itemID="{6363C6E7-971E-4062-8626-9593772406B6}">
   <ds:schemaRefs>
     <ds:schemaRef ds:uri="http://schemas.openxmlformats.org/officeDocument/2006/bibliography"/>
   </ds:schemaRefs>

</xml_diff>

<commit_message>
Updated Documento caratteristiche.docx and Documento specifiche casi d'uso.docx
</commit_message>
<xml_diff>
--- a/Documenti_Finiti/Documento di Caratteristiche.docx
+++ b/Documenti_Finiti/Documento di Caratteristiche.docx
@@ -1,6 +1,6 @@
 
 <file path=word/document.xml><?xml version="1.0" encoding="utf-8"?>
-<w:document xmlns:wpc="http://schemas.microsoft.com/office/word/2010/wordprocessingCanvas" xmlns:mc="http://schemas.openxmlformats.org/markup-compatibility/2006" xmlns:o="urn:schemas-microsoft-com:office:office" xmlns:r="http://schemas.openxmlformats.org/officeDocument/2006/relationships" xmlns:m="http://schemas.openxmlformats.org/officeDocument/2006/math" xmlns:v="urn:schemas-microsoft-com:vml" xmlns:wp14="http://schemas.microsoft.com/office/word/2010/wordprocessingDrawing" xmlns:wp="http://schemas.openxmlformats.org/drawingml/2006/wordprocessingDrawing" xmlns:w10="urn:schemas-microsoft-com:office:word" xmlns:w="http://schemas.openxmlformats.org/wordprocessingml/2006/main" xmlns:w14="http://schemas.microsoft.com/office/word/2010/wordml" xmlns:w15="http://schemas.microsoft.com/office/word/2012/wordml" xmlns:wpg="http://schemas.microsoft.com/office/word/2010/wordprocessingGroup" xmlns:wpi="http://schemas.microsoft.com/office/word/2010/wordprocessingInk" xmlns:wne="http://schemas.microsoft.com/office/word/2006/wordml" xmlns:wps="http://schemas.microsoft.com/office/word/2010/wordprocessingShape" mc:Ignorable="w14 w15 wp14">
+<w:document xmlns:wpc="http://schemas.microsoft.com/office/word/2010/wordprocessingCanvas" xmlns:mo="http://schemas.microsoft.com/office/mac/office/2008/main" xmlns:mc="http://schemas.openxmlformats.org/markup-compatibility/2006" xmlns:mv="urn:schemas-microsoft-com:mac:vml" xmlns:o="urn:schemas-microsoft-com:office:office" xmlns:r="http://schemas.openxmlformats.org/officeDocument/2006/relationships" xmlns:m="http://schemas.openxmlformats.org/officeDocument/2006/math" xmlns:v="urn:schemas-microsoft-com:vml" xmlns:wp14="http://schemas.microsoft.com/office/word/2010/wordprocessingDrawing" xmlns:wp="http://schemas.openxmlformats.org/drawingml/2006/wordprocessingDrawing" xmlns:w10="urn:schemas-microsoft-com:office:word" xmlns:w="http://schemas.openxmlformats.org/wordprocessingml/2006/main" xmlns:w14="http://schemas.microsoft.com/office/word/2010/wordml" xmlns:w15="http://schemas.microsoft.com/office/word/2012/wordml" xmlns:wpg="http://schemas.microsoft.com/office/word/2010/wordprocessingGroup" xmlns:wpi="http://schemas.microsoft.com/office/word/2010/wordprocessingInk" xmlns:wne="http://schemas.microsoft.com/office/word/2006/wordml" xmlns:wps="http://schemas.microsoft.com/office/word/2010/wordprocessingShape" mc:Ignorable="w14 w15 wp14">
   <w:body>
     <w:p>
       <w:pPr>
@@ -179,14 +179,12 @@
       <w:r>
         <w:t xml:space="preserve">Il sistema Virtual </w:t>
       </w:r>
-      <w:proofErr w:type="spellStart"/>
       <w:r>
         <w:rPr>
           <w:rFonts w:eastAsia="Times New Roman" w:cs="Times New Roman"/>
         </w:rPr>
         <w:t>Mechanic</w:t>
       </w:r>
-      <w:proofErr w:type="spellEnd"/>
       <w:r>
         <w:rPr>
           <w:rFonts w:eastAsia="Times New Roman" w:cs="Times New Roman"/>
@@ -238,13 +236,8 @@
         <w:jc w:val="both"/>
       </w:pPr>
       <w:r>
-        <w:t xml:space="preserve">Smartphone </w:t>
-      </w:r>
-      <w:proofErr w:type="spellStart"/>
-      <w:r>
-        <w:t>Android</w:t>
-      </w:r>
-      <w:proofErr w:type="spellEnd"/>
+        <w:t>Smartphone Android</w:t>
+      </w:r>
     </w:p>
     <w:p>
       <w:pPr>
@@ -268,29 +261,8 @@
         </w:numPr>
         <w:jc w:val="both"/>
       </w:pPr>
-      <w:proofErr w:type="spellStart"/>
-      <w:r>
-        <w:t>TitanicAssistance</w:t>
-      </w:r>
-      <w:proofErr w:type="spellEnd"/>
-      <w:r>
-        <w:t xml:space="preserve">: è un’ </w:t>
-      </w:r>
-      <w:proofErr w:type="spellStart"/>
-      <w:r>
-        <w:t>Android</w:t>
-      </w:r>
-      <w:proofErr w:type="spellEnd"/>
-      <w:r>
-        <w:t xml:space="preserve"> </w:t>
-      </w:r>
-      <w:proofErr w:type="spellStart"/>
-      <w:r>
-        <w:t>application</w:t>
-      </w:r>
-      <w:proofErr w:type="spellEnd"/>
-      <w:r>
-        <w:t xml:space="preserve"> che </w:t>
+      <w:r>
+        <w:t xml:space="preserve">TitanicAssistance: è un’ Android application che </w:t>
       </w:r>
       <w:r>
         <w:t xml:space="preserve">aiuta </w:t>
@@ -311,13 +283,8 @@
         </w:numPr>
         <w:jc w:val="both"/>
       </w:pPr>
-      <w:proofErr w:type="spellStart"/>
-      <w:r>
-        <w:t>NeptuneRescue</w:t>
-      </w:r>
-      <w:proofErr w:type="spellEnd"/>
-      <w:r>
-        <w:t>: è un portale web che aiuta l’operatore nell</w:t>
+      <w:r>
+        <w:t>NeptuneRescue: è un portale web che aiuta l’operatore nell</w:t>
       </w:r>
       <w:r>
         <w:t>a gestione delle</w:t>
@@ -668,27 +635,13 @@
         <w:rPr>
           <w:i/>
         </w:rPr>
-        <w:t xml:space="preserve">Applicazione </w:t>
-      </w:r>
-      <w:proofErr w:type="spellStart"/>
+        <w:t>Applicazione A</w:t>
+      </w:r>
       <w:r>
         <w:rPr>
           <w:i/>
         </w:rPr>
-        <w:t>A</w:t>
-      </w:r>
-      <w:r>
-        <w:rPr>
-          <w:i/>
-        </w:rPr>
-        <w:t>ndroid</w:t>
-      </w:r>
-      <w:proofErr w:type="spellEnd"/>
-      <w:r>
-        <w:rPr>
-          <w:i/>
-        </w:rPr>
-        <w:t xml:space="preserve"> </w:t>
+        <w:t xml:space="preserve">ndroid </w:t>
       </w:r>
     </w:p>
     <w:tbl>
@@ -757,13 +710,8 @@
             <w:pPr>
               <w:jc w:val="both"/>
             </w:pPr>
-            <w:proofErr w:type="spellStart"/>
             <w:r>
-              <w:t>Android</w:t>
-            </w:r>
-            <w:proofErr w:type="spellEnd"/>
-            <w:r>
-              <w:t xml:space="preserve"> 5.0</w:t>
+              <w:t>Android 5.0</w:t>
             </w:r>
             <w:r>
               <w:t xml:space="preserve"> e superiori</w:t>
@@ -796,11 +744,9 @@
             <w:pPr>
               <w:jc w:val="both"/>
             </w:pPr>
-            <w:proofErr w:type="spellStart"/>
             <w:r>
               <w:t>Android</w:t>
             </w:r>
-            <w:proofErr w:type="spellEnd"/>
           </w:p>
         </w:tc>
       </w:tr>
@@ -829,11 +775,9 @@
             <w:pPr>
               <w:jc w:val="both"/>
             </w:pPr>
-            <w:proofErr w:type="spellStart"/>
             <w:r>
               <w:t>Sqlite</w:t>
             </w:r>
-            <w:proofErr w:type="spellEnd"/>
           </w:p>
         </w:tc>
       </w:tr>
@@ -863,21 +807,8 @@
               <w:jc w:val="both"/>
             </w:pPr>
             <w:r>
-              <w:t xml:space="preserve">Java , </w:t>
+              <w:t>Java , android, xml, sql</w:t>
             </w:r>
-            <w:proofErr w:type="spellStart"/>
-            <w:r>
-              <w:t>android</w:t>
-            </w:r>
-            <w:proofErr w:type="spellEnd"/>
-            <w:r>
-              <w:t xml:space="preserve">, xml, </w:t>
-            </w:r>
-            <w:proofErr w:type="spellStart"/>
-            <w:r>
-              <w:t>sql</w:t>
-            </w:r>
-            <w:proofErr w:type="spellEnd"/>
           </w:p>
         </w:tc>
       </w:tr>
@@ -967,21 +898,8 @@
             <w:pPr>
               <w:jc w:val="both"/>
             </w:pPr>
-            <w:proofErr w:type="spellStart"/>
             <w:r>
-              <w:t>Firefox</w:t>
-            </w:r>
-            <w:proofErr w:type="spellEnd"/>
-            <w:r>
-              <w:t xml:space="preserve"> 36+, </w:t>
-            </w:r>
-            <w:proofErr w:type="spellStart"/>
-            <w:r>
-              <w:t>Chrome</w:t>
-            </w:r>
-            <w:proofErr w:type="spellEnd"/>
-            <w:r>
-              <w:t xml:space="preserve"> 41+, Internet Explorer </w:t>
+              <w:t xml:space="preserve">Firefox 36+, Chrome 41+, Internet Explorer </w:t>
             </w:r>
           </w:p>
         </w:tc>
@@ -1012,15 +930,7 @@
               <w:jc w:val="both"/>
             </w:pPr>
             <w:r>
-              <w:t xml:space="preserve">Microsoft Windows, Unix </w:t>
-            </w:r>
-            <w:proofErr w:type="spellStart"/>
-            <w:r>
-              <w:t>like</w:t>
-            </w:r>
-            <w:proofErr w:type="spellEnd"/>
-            <w:r>
-              <w:t xml:space="preserve"> </w:t>
+              <w:t xml:space="preserve">Microsoft Windows, Unix like </w:t>
             </w:r>
           </w:p>
         </w:tc>
@@ -1050,13 +960,8 @@
             <w:pPr>
               <w:jc w:val="both"/>
             </w:pPr>
-            <w:proofErr w:type="spellStart"/>
             <w:r>
-              <w:t>MySql</w:t>
-            </w:r>
-            <w:proofErr w:type="spellEnd"/>
-            <w:r>
-              <w:t xml:space="preserve"> </w:t>
+              <w:t xml:space="preserve">MySql </w:t>
             </w:r>
             <w:r>
               <w:t>5.5.41</w:t>
@@ -1090,15 +995,7 @@
               <w:jc w:val="both"/>
             </w:pPr>
             <w:r>
-              <w:t xml:space="preserve">Apache </w:t>
-            </w:r>
-            <w:proofErr w:type="spellStart"/>
-            <w:r>
-              <w:t>Tomcat</w:t>
-            </w:r>
-            <w:proofErr w:type="spellEnd"/>
-            <w:r>
-              <w:t xml:space="preserve"> 7</w:t>
+              <w:t>Apache Tomcat 7</w:t>
             </w:r>
             <w:r>
               <w:t>.0</w:t>
@@ -1135,31 +1032,7 @@
               <w:jc w:val="both"/>
             </w:pPr>
             <w:r>
-              <w:t xml:space="preserve">Html, </w:t>
-            </w:r>
-            <w:proofErr w:type="spellStart"/>
-            <w:r>
-              <w:t>css</w:t>
-            </w:r>
-            <w:proofErr w:type="spellEnd"/>
-            <w:r>
-              <w:t xml:space="preserve">, </w:t>
-            </w:r>
-            <w:proofErr w:type="spellStart"/>
-            <w:r>
-              <w:t>jsp</w:t>
-            </w:r>
-            <w:proofErr w:type="spellEnd"/>
-            <w:r>
-              <w:t xml:space="preserve">, java, </w:t>
-            </w:r>
-            <w:proofErr w:type="spellStart"/>
-            <w:r>
-              <w:t>sql</w:t>
-            </w:r>
-            <w:proofErr w:type="spellEnd"/>
-            <w:r>
-              <w:t xml:space="preserve">, </w:t>
+              <w:t xml:space="preserve">Html, css, jsp, java, sql, </w:t>
             </w:r>
           </w:p>
         </w:tc>
@@ -1198,36 +1071,28 @@
     <w:p>
       <w:pPr>
         <w:jc w:val="both"/>
-      </w:pPr>
-      <w:r>
-        <w:rPr>
-          <w:b/>
+        <w:rPr>
+          <w:b/>
+        </w:rPr>
+      </w:pPr>
+      <w:r>
+        <w:rPr>
+          <w:noProof/>
         </w:rPr>
         <w:lastRenderedPageBreak/>
-        <w:t>Requisiti Funzionali</w:t>
-      </w:r>
-    </w:p>
-    <w:p>
-      <w:pPr>
-        <w:jc w:val="both"/>
-      </w:pPr>
-      <w:r>
-        <w:rPr>
-          <w:noProof/>
-        </w:rPr>
         <w:drawing>
-          <wp:anchor distT="0" distB="0" distL="114300" distR="114300" simplePos="0" relativeHeight="251658240" behindDoc="0" locked="0" layoutInCell="1" allowOverlap="1" wp14:anchorId="49490A4F" wp14:editId="2E8E9623">
+          <wp:anchor distT="0" distB="0" distL="114300" distR="114300" simplePos="0" relativeHeight="251658240" behindDoc="1" locked="0" layoutInCell="1" allowOverlap="1" wp14:anchorId="587DBE47" wp14:editId="0697F580">
             <wp:simplePos x="0" y="0"/>
-            <wp:positionH relativeFrom="margin">
-              <wp:align>center</wp:align>
+            <wp:positionH relativeFrom="column">
+              <wp:posOffset>3810</wp:posOffset>
             </wp:positionH>
             <wp:positionV relativeFrom="paragraph">
-              <wp:posOffset>71120</wp:posOffset>
+              <wp:posOffset>-65978</wp:posOffset>
             </wp:positionV>
-            <wp:extent cx="5391150" cy="6351905"/>
-            <wp:effectExtent l="0" t="0" r="0" b="0"/>
-            <wp:wrapSquare wrapText="bothSides"/>
-            <wp:docPr id="1" name="Immagine 1" descr="C:\Users\Alberto\Documents\Alby\Università\Ingegneria del sofware\Elaborato\Requisiti_Funzionali_UML.jpeg"/>
+            <wp:extent cx="6116320" cy="8653780"/>
+            <wp:effectExtent l="0" t="0" r="5080" b="7620"/>
+            <wp:wrapNone/>
+            <wp:docPr id="8" name="Immagine 8"/>
             <wp:cNvGraphicFramePr>
               <a:graphicFrameLocks xmlns:a="http://schemas.openxmlformats.org/drawingml/2006/main" noChangeAspect="1"/>
             </wp:cNvGraphicFramePr>
@@ -1235,12 +1100,10 @@
               <a:graphicData uri="http://schemas.openxmlformats.org/drawingml/2006/picture">
                 <pic:pic xmlns:pic="http://schemas.openxmlformats.org/drawingml/2006/picture">
                   <pic:nvPicPr>
-                    <pic:cNvPr id="0" name="Picture 1" descr="C:\Users\Alberto\Documents\Alby\Università\Ingegneria del sofware\Elaborato\Requisiti_Funzionali_UML.jpeg"/>
-                    <pic:cNvPicPr>
-                      <a:picLocks noChangeAspect="1" noChangeArrowheads="1"/>
-                    </pic:cNvPicPr>
+                    <pic:cNvPr id="8" name="paoloVelocista.png"/>
+                    <pic:cNvPicPr/>
                   </pic:nvPicPr>
-                  <pic:blipFill rotWithShape="1">
+                  <pic:blipFill>
                     <a:blip r:embed="rId8">
                       <a:extLst>
                         <a:ext uri="{28A0092B-C50C-407E-A947-70E740481C1C}">
@@ -1248,72 +1111,213 @@
                         </a:ext>
                       </a:extLst>
                     </a:blip>
-                    <a:srcRect l="11838" t="3854" b="22705"/>
-                    <a:stretch/>
+                    <a:stretch>
+                      <a:fillRect/>
+                    </a:stretch>
                   </pic:blipFill>
-                  <pic:spPr bwMode="auto">
+                  <pic:spPr>
                     <a:xfrm>
                       <a:off x="0" y="0"/>
-                      <a:ext cx="5391150" cy="6351905"/>
+                      <a:ext cx="6116320" cy="8653780"/>
                     </a:xfrm>
                     <a:prstGeom prst="rect">
                       <a:avLst/>
                     </a:prstGeom>
-                    <a:noFill/>
-                    <a:ln>
-                      <a:noFill/>
-                    </a:ln>
-                    <a:extLst>
-                      <a:ext uri="{53640926-AAD7-44D8-BBD7-CCE9431645EC}">
-                        <a14:shadowObscured xmlns:a14="http://schemas.microsoft.com/office/drawing/2010/main"/>
-                      </a:ext>
-                    </a:extLst>
                   </pic:spPr>
                 </pic:pic>
               </a:graphicData>
             </a:graphic>
+            <wp14:sizeRelH relativeFrom="margin">
+              <wp14:pctWidth>0</wp14:pctWidth>
+            </wp14:sizeRelH>
+            <wp14:sizeRelV relativeFrom="margin">
+              <wp14:pctHeight>0</wp14:pctHeight>
+            </wp14:sizeRelV>
           </wp:anchor>
         </w:drawing>
       </w:r>
-    </w:p>
-    <w:p>
-      <w:pPr>
-        <w:jc w:val="both"/>
-        <w:rPr>
-          <w:b/>
-        </w:rPr>
-      </w:pPr>
-    </w:p>
-    <w:p>
-      <w:pPr>
-        <w:jc w:val="both"/>
-        <w:rPr>
-          <w:b/>
-        </w:rPr>
-      </w:pPr>
-    </w:p>
-    <w:p>
-      <w:pPr>
-        <w:jc w:val="both"/>
-        <w:rPr>
-          <w:b/>
-        </w:rPr>
-      </w:pPr>
-    </w:p>
-    <w:p>
-      <w:pPr>
-        <w:jc w:val="both"/>
-        <w:rPr>
-          <w:b/>
-        </w:rPr>
-      </w:pPr>
-    </w:p>
-    <w:p>
-      <w:pPr>
-        <w:jc w:val="both"/>
-        <w:rPr>
-          <w:b/>
-        </w:rPr>
+      <w:r>
+        <w:rPr>
+          <w:b/>
+        </w:rPr>
+        <w:t>Requisiti Funzionali</w:t>
+      </w:r>
+    </w:p>
+    <w:p>
+      <w:pPr>
+        <w:jc w:val="both"/>
+      </w:pPr>
+    </w:p>
+    <w:p>
+      <w:pPr>
+        <w:jc w:val="both"/>
+      </w:pPr>
+    </w:p>
+    <w:p>
+      <w:pPr>
+        <w:jc w:val="both"/>
+      </w:pPr>
+    </w:p>
+    <w:p>
+      <w:pPr>
+        <w:jc w:val="both"/>
+      </w:pPr>
+    </w:p>
+    <w:p>
+      <w:pPr>
+        <w:jc w:val="both"/>
+      </w:pPr>
+    </w:p>
+    <w:p>
+      <w:pPr>
+        <w:jc w:val="both"/>
+      </w:pPr>
+    </w:p>
+    <w:p>
+      <w:pPr>
+        <w:jc w:val="both"/>
+      </w:pPr>
+    </w:p>
+    <w:p>
+      <w:pPr>
+        <w:jc w:val="both"/>
+      </w:pPr>
+    </w:p>
+    <w:p>
+      <w:pPr>
+        <w:jc w:val="both"/>
+      </w:pPr>
+    </w:p>
+    <w:p>
+      <w:pPr>
+        <w:jc w:val="both"/>
+      </w:pPr>
+    </w:p>
+    <w:p>
+      <w:pPr>
+        <w:jc w:val="both"/>
+      </w:pPr>
+    </w:p>
+    <w:p>
+      <w:pPr>
+        <w:jc w:val="both"/>
+      </w:pPr>
+    </w:p>
+    <w:p>
+      <w:pPr>
+        <w:jc w:val="both"/>
+      </w:pPr>
+    </w:p>
+    <w:p>
+      <w:pPr>
+        <w:jc w:val="both"/>
+      </w:pPr>
+    </w:p>
+    <w:p>
+      <w:pPr>
+        <w:jc w:val="both"/>
+      </w:pPr>
+    </w:p>
+    <w:p>
+      <w:pPr>
+        <w:jc w:val="both"/>
+      </w:pPr>
+    </w:p>
+    <w:p>
+      <w:pPr>
+        <w:jc w:val="both"/>
+      </w:pPr>
+    </w:p>
+    <w:p>
+      <w:pPr>
+        <w:jc w:val="both"/>
+      </w:pPr>
+    </w:p>
+    <w:p>
+      <w:pPr>
+        <w:jc w:val="both"/>
+      </w:pPr>
+    </w:p>
+    <w:p>
+      <w:pPr>
+        <w:jc w:val="both"/>
+      </w:pPr>
+    </w:p>
+    <w:p>
+      <w:pPr>
+        <w:jc w:val="both"/>
+      </w:pPr>
+    </w:p>
+    <w:p>
+      <w:pPr>
+        <w:jc w:val="both"/>
+      </w:pPr>
+    </w:p>
+    <w:p>
+      <w:pPr>
+        <w:jc w:val="both"/>
+      </w:pPr>
+    </w:p>
+    <w:p>
+      <w:pPr>
+        <w:jc w:val="both"/>
+      </w:pPr>
+    </w:p>
+    <w:p>
+      <w:pPr>
+        <w:jc w:val="both"/>
+      </w:pPr>
+    </w:p>
+    <w:p>
+      <w:pPr>
+        <w:jc w:val="both"/>
+      </w:pPr>
+    </w:p>
+    <w:p>
+      <w:pPr>
+        <w:jc w:val="both"/>
+      </w:pPr>
+    </w:p>
+    <w:p>
+      <w:pPr>
+        <w:jc w:val="both"/>
+      </w:pPr>
+    </w:p>
+    <w:p>
+      <w:pPr>
+        <w:jc w:val="both"/>
+      </w:pPr>
+    </w:p>
+    <w:p>
+      <w:pPr>
+        <w:jc w:val="both"/>
+      </w:pPr>
+    </w:p>
+    <w:p>
+      <w:pPr>
+        <w:jc w:val="both"/>
+      </w:pPr>
+    </w:p>
+    <w:p>
+      <w:pPr>
+        <w:jc w:val="both"/>
+      </w:pPr>
+    </w:p>
+    <w:p>
+      <w:pPr>
+        <w:jc w:val="both"/>
+      </w:pPr>
+    </w:p>
+    <w:p>
+      <w:pPr>
+        <w:jc w:val="both"/>
+      </w:pPr>
+      <w:bookmarkStart w:id="0" w:name="_GoBack"/>
+      <w:bookmarkEnd w:id="0"/>
+    </w:p>
+    <w:p>
+      <w:pPr>
+        <w:jc w:val="both"/>
       </w:pPr>
     </w:p>
     <w:p>
@@ -1368,19 +1372,11 @@
         </w:numPr>
         <w:jc w:val="both"/>
       </w:pPr>
-      <w:proofErr w:type="spellStart"/>
       <w:r>
         <w:rPr>
           <w:i/>
         </w:rPr>
-        <w:t>Android</w:t>
-      </w:r>
-      <w:proofErr w:type="spellEnd"/>
-      <w:r>
-        <w:rPr>
-          <w:i/>
-        </w:rPr>
-        <w:t xml:space="preserve"> Application</w:t>
+        <w:t>Android Application</w:t>
       </w:r>
       <w:r>
         <w:t>:</w:t>
@@ -1392,23 +1388,7 @@
         <w:jc w:val="both"/>
       </w:pPr>
       <w:r>
-        <w:t xml:space="preserve">Cambiando </w:t>
-      </w:r>
-      <w:proofErr w:type="spellStart"/>
-      <w:r>
-        <w:t>smartphone</w:t>
-      </w:r>
-      <w:proofErr w:type="spellEnd"/>
-      <w:r>
-        <w:t>, si può continuare a usare l’</w:t>
-      </w:r>
-      <w:proofErr w:type="spellStart"/>
-      <w:r>
-        <w:t>app</w:t>
-      </w:r>
-      <w:proofErr w:type="spellEnd"/>
-      <w:r>
-        <w:t xml:space="preserve"> a patto che il dispositivo rispetti i requisiti di sistema sopra definiti. La compatibilità con sistemi non presenti tra quelli sopra elencati sarà possibile a fronte di sviluppi specifici per tali piattaforme.</w:t>
+        <w:t>Cambiando smartphone, si può continuare a usare l’app a patto che il dispositivo rispetti i requisiti di sistema sopra definiti. La compatibilità con sistemi non presenti tra quelli sopra elencati sarà possibile a fronte di sviluppi specifici per tali piattaforme.</w:t>
       </w:r>
     </w:p>
     <w:p>
@@ -1514,15 +1494,7 @@
         <w:jc w:val="both"/>
       </w:pPr>
       <w:r>
-        <w:t xml:space="preserve">Nel caso l'applicazione </w:t>
-      </w:r>
-      <w:proofErr w:type="spellStart"/>
-      <w:r>
-        <w:t>Android</w:t>
-      </w:r>
-      <w:proofErr w:type="spellEnd"/>
-      <w:r>
-        <w:t xml:space="preserve"> si trovasse su un apparecchio non connesso alla rete internet, essa funzionerà comunque fornendo una soluzione od un eventuale possibilità di chiamare ma non aggiornerà il database.</w:t>
+        <w:t>Nel caso l'applicazione Android si trovasse su un apparecchio non connesso alla rete internet, essa funzionerà comunque fornendo una soluzione od un eventuale possibilità di chiamare ma non aggiornerà il database.</w:t>
       </w:r>
     </w:p>
     <w:p>
@@ -1559,15 +1531,7 @@
         <w:jc w:val="both"/>
       </w:pPr>
       <w:r>
-        <w:t xml:space="preserve">Il sistema si basa su di un database locale sia per quanto riguarda l'applicazione </w:t>
-      </w:r>
-      <w:proofErr w:type="spellStart"/>
-      <w:r>
-        <w:t>Android</w:t>
-      </w:r>
-      <w:proofErr w:type="spellEnd"/>
-      <w:r>
-        <w:t xml:space="preserve"> che l'interfaccia Web dell'azienda. Le connessioni dall'interfaccia Web aziendale avverranno con il database collegato localmente, questo permette quindi l'utilizzo del protocollo in chiaro HTTP per lo scambio di dati. </w:t>
+        <w:t xml:space="preserve">Il sistema si basa su di un database locale sia per quanto riguarda l'applicazione Android che l'interfaccia Web dell'azienda. Le connessioni dall'interfaccia Web aziendale avverranno con il database collegato localmente, questo permette quindi l'utilizzo del protocollo in chiaro HTTP per lo scambio di dati. </w:t>
       </w:r>
     </w:p>
     <w:p>
@@ -1580,34 +1544,13 @@
         <w:jc w:val="both"/>
       </w:pPr>
       <w:r>
-        <w:t xml:space="preserve">L'applicazione </w:t>
-      </w:r>
-      <w:proofErr w:type="spellStart"/>
-      <w:r>
-        <w:t>Android</w:t>
-      </w:r>
-      <w:proofErr w:type="spellEnd"/>
-      <w:r>
-        <w:t xml:space="preserve"> accede al database presente sul dispositivo locale</w:t>
-      </w:r>
-      <w:r>
-        <w:t xml:space="preserve"> secondo le modalità di sicurezza previste dal S.O </w:t>
-      </w:r>
-      <w:proofErr w:type="spellStart"/>
-      <w:r>
-        <w:t>Android</w:t>
-      </w:r>
-      <w:proofErr w:type="spellEnd"/>
-      <w:r>
-        <w:t xml:space="preserve">. Durante l'eventuale aggiornamento del database da parte dell'applicazione </w:t>
-      </w:r>
-      <w:proofErr w:type="spellStart"/>
-      <w:r>
-        <w:t>Android</w:t>
-      </w:r>
-      <w:proofErr w:type="spellEnd"/>
-      <w:r>
-        <w:t>, la connessione avviene mediante protocollo HTTP, tuttavia il database sarà cifrato.</w:t>
+        <w:t>L'applicazione Android accede al database presente sul dispositivo locale</w:t>
+      </w:r>
+      <w:r>
+        <w:t xml:space="preserve"> secondo le modalità di sicurezza previste dal S.O Android</w:t>
+      </w:r>
+      <w:r>
+        <w:t>. Durante l'eventuale aggiornamento del database da parte dell'applicazione Android, la connessione avviene mediante protocollo HTTP, tuttavia il database sarà cifrato.</w:t>
       </w:r>
     </w:p>
     <w:p>
@@ -1644,15 +1587,7 @@
         <w:jc w:val="both"/>
       </w:pPr>
       <w:r>
-        <w:t xml:space="preserve">L'applicazione </w:t>
-      </w:r>
-      <w:proofErr w:type="spellStart"/>
-      <w:r>
-        <w:t>Android</w:t>
-      </w:r>
-      <w:proofErr w:type="spellEnd"/>
-      <w:r>
-        <w:t xml:space="preserve"> appoggiandosi su di un database locale permette il caricamento dei dati della pagina in un massimo di tre secondi dalla richiesta.</w:t>
+        <w:t>L'applicazione Android appoggiandosi su di un database locale permette il caricamento dei dati della pagina in un massimo di tre secondi dalla richiesta.</w:t>
       </w:r>
     </w:p>
     <w:p>
@@ -1712,39 +1647,7 @@
         <w:jc w:val="both"/>
       </w:pPr>
       <w:r>
-        <w:t xml:space="preserve">L'applicazione </w:t>
-      </w:r>
-      <w:proofErr w:type="spellStart"/>
-      <w:r>
-        <w:t>Android</w:t>
-      </w:r>
-      <w:proofErr w:type="spellEnd"/>
-      <w:r>
-        <w:t xml:space="preserve"> prevede l'utilizzo su </w:t>
-      </w:r>
-      <w:proofErr w:type="spellStart"/>
-      <w:r>
-        <w:t>smartphone</w:t>
-      </w:r>
-      <w:proofErr w:type="spellEnd"/>
-      <w:r>
-        <w:t xml:space="preserve"> </w:t>
-      </w:r>
-      <w:proofErr w:type="spellStart"/>
-      <w:r>
-        <w:t>Android</w:t>
-      </w:r>
-      <w:proofErr w:type="spellEnd"/>
-      <w:r>
-        <w:t xml:space="preserve"> con versione 5.0, utilizzando come riferimento il dispositivo </w:t>
-      </w:r>
-      <w:proofErr w:type="spellStart"/>
-      <w:r>
-        <w:t>Nexus</w:t>
-      </w:r>
-      <w:proofErr w:type="spellEnd"/>
-      <w:r>
-        <w:t xml:space="preserve"> 5.</w:t>
+        <w:t>L'applicazione Android prevede l'utilizzo su smartphone Android con versione 5.0, utilizzando come riferimento il dispositivo Nexus 5.</w:t>
       </w:r>
     </w:p>
     <w:p>
@@ -1757,23 +1660,7 @@
         <w:jc w:val="both"/>
       </w:pPr>
       <w:r>
-        <w:t>Il server ed il database utilizzano la tecnologia Java (</w:t>
-      </w:r>
-      <w:proofErr w:type="spellStart"/>
-      <w:r>
-        <w:t>Tomcat</w:t>
-      </w:r>
-      <w:proofErr w:type="spellEnd"/>
-      <w:r>
-        <w:t xml:space="preserve">). È quindi possibile cambiare il sistema operativo del server se supporta Java e </w:t>
-      </w:r>
-      <w:proofErr w:type="spellStart"/>
-      <w:r>
-        <w:t>Tomcat</w:t>
-      </w:r>
-      <w:proofErr w:type="spellEnd"/>
-      <w:r>
-        <w:t>.</w:t>
+        <w:t>Il server ed il database utilizzano la tecnologia Java (Tomcat). È quindi possibile cambiare il sistema operativo del server se supporta Java e Tomcat.</w:t>
       </w:r>
     </w:p>
     <w:p>
@@ -1848,7 +1735,6 @@
         <w:rPr>
           <w:b/>
         </w:rPr>
-        <w:lastRenderedPageBreak/>
         <w:t>FUNZIONI PER L'UTENTE</w:t>
       </w:r>
     </w:p>
@@ -1866,13 +1752,8 @@
         <w:ind w:left="708"/>
         <w:jc w:val="both"/>
       </w:pPr>
-      <w:proofErr w:type="spellStart"/>
-      <w:r>
-        <w:t>Admin</w:t>
-      </w:r>
-      <w:proofErr w:type="spellEnd"/>
-      <w:r>
-        <w:t>, Operatore, Utente.</w:t>
+      <w:r>
+        <w:t>Admin, Operatore, Utente.</w:t>
       </w:r>
     </w:p>
     <w:p>
@@ -1916,13 +1797,8 @@
         <w:ind w:left="708"/>
         <w:jc w:val="both"/>
       </w:pPr>
-      <w:proofErr w:type="spellStart"/>
-      <w:r>
-        <w:t>Admin</w:t>
-      </w:r>
-      <w:proofErr w:type="spellEnd"/>
-      <w:r>
-        <w:t>:</w:t>
+      <w:r>
+        <w:t>Admin:</w:t>
       </w:r>
     </w:p>
     <w:p>
@@ -2120,7 +1996,6 @@
         <w:jc w:val="both"/>
       </w:pPr>
       <w:r>
-        <w:lastRenderedPageBreak/>
         <w:t>Utente:</w:t>
       </w:r>
     </w:p>
@@ -2130,15 +2005,7 @@
         <w:jc w:val="both"/>
       </w:pPr>
       <w:r>
-        <w:t xml:space="preserve">Un utente utilizza l’applicazione </w:t>
-      </w:r>
-      <w:proofErr w:type="spellStart"/>
-      <w:r>
-        <w:t>Android</w:t>
-      </w:r>
-      <w:proofErr w:type="spellEnd"/>
-      <w:r>
-        <w:t xml:space="preserve"> per risolvere problemi di natura tecnica.</w:t>
+        <w:t>Un utente utilizza l’applicazione Android per risolvere problemi di natura tecnica.</w:t>
       </w:r>
     </w:p>
     <w:p>
@@ -2262,13 +2129,8 @@
         <w:jc w:val="both"/>
       </w:pPr>
       <w:r>
-        <w:t xml:space="preserve">Applicazione </w:t>
-      </w:r>
-      <w:proofErr w:type="spellStart"/>
-      <w:r>
-        <w:t>Android</w:t>
-      </w:r>
-      <w:proofErr w:type="spellEnd"/>
+        <w:t>Applicazione Android</w:t>
+      </w:r>
     </w:p>
     <w:p>
       <w:pPr>
@@ -2279,12 +2141,7 @@
       </w:r>
       <w:r>
         <w:tab/>
-        <w:t xml:space="preserve"> </w:t>
-      </w:r>
-      <w:bookmarkStart w:id="0" w:name="_GoBack"/>
-      <w:bookmarkEnd w:id="0"/>
-      <w:r>
-        <w:t>I dati vengono inviati al server tramite file JSON utilizzando una connessione HTTP</w:t>
+        <w:t xml:space="preserve"> I dati vengono inviati al server tramite file JSON utilizzando una connessione HTTP</w:t>
       </w:r>
     </w:p>
     <w:p>
@@ -2320,8 +2177,6 @@
       </w:r>
       <w:r>
         <w:tab/>
-      </w:r>
-      <w:r>
         <w:t>I dati vengono inviati al server tramite una connessione HTML</w:t>
       </w:r>
     </w:p>
@@ -2330,10 +2185,7 @@
         <w:jc w:val="both"/>
       </w:pPr>
       <w:r>
-        <w:t xml:space="preserve">      </w:t>
-      </w:r>
-      <w:r>
-        <w:t>Output:</w:t>
+        <w:t xml:space="preserve">      Output:</w:t>
       </w:r>
     </w:p>
     <w:p>
@@ -2346,13 +2198,8 @@
         <w:jc w:val="both"/>
       </w:pPr>
       <w:r>
-        <w:t xml:space="preserve">Applicazione </w:t>
-      </w:r>
-      <w:proofErr w:type="spellStart"/>
-      <w:r>
-        <w:t>Android</w:t>
-      </w:r>
-      <w:proofErr w:type="spellEnd"/>
+        <w:t>Applicazione Android</w:t>
+      </w:r>
     </w:p>
     <w:p>
       <w:pPr>
@@ -2363,25 +2210,13 @@
       </w:r>
       <w:r>
         <w:tab/>
-      </w:r>
-      <w:r>
-        <w:t xml:space="preserve">I dati vengono inviati dal server all'applicazione </w:t>
-      </w:r>
-      <w:proofErr w:type="spellStart"/>
-      <w:r>
-        <w:t>Android</w:t>
-      </w:r>
-      <w:proofErr w:type="spellEnd"/>
-      <w:r>
-        <w:t xml:space="preserve"> in un file JSON tramite una </w:t>
+        <w:t xml:space="preserve">I dati vengono inviati dal server all'applicazione Android in un file JSON tramite una </w:t>
       </w:r>
       <w:r>
         <w:tab/>
       </w:r>
       <w:r>
         <w:tab/>
-      </w:r>
-      <w:r>
         <w:t xml:space="preserve">connessione HTTP </w:t>
       </w:r>
     </w:p>
@@ -2407,8 +2242,6 @@
       </w:r>
       <w:r>
         <w:tab/>
-      </w:r>
-      <w:r>
         <w:t>I dati vengono inviati dal server al Web tramite una connessione HTML</w:t>
       </w:r>
     </w:p>
@@ -2454,15 +2287,7 @@
         <w:jc w:val="both"/>
       </w:pPr>
       <w:r>
-        <w:t xml:space="preserve">A supporto dell’applicazione </w:t>
-      </w:r>
-      <w:proofErr w:type="spellStart"/>
-      <w:r>
-        <w:t>Android</w:t>
-      </w:r>
-      <w:proofErr w:type="spellEnd"/>
-      <w:r>
-        <w:t xml:space="preserve"> </w:t>
+        <w:t xml:space="preserve">A supporto dell’applicazione Android </w:t>
       </w:r>
       <w:r>
         <w:t>e del portale web sarà</w:t>
@@ -2504,7 +2329,7 @@
 </file>
 
 <file path=word/numbering.xml><?xml version="1.0" encoding="utf-8"?>
-<w:numbering xmlns:wpc="http://schemas.microsoft.com/office/word/2010/wordprocessingCanvas" xmlns:mc="http://schemas.openxmlformats.org/markup-compatibility/2006" xmlns:o="urn:schemas-microsoft-com:office:office" xmlns:r="http://schemas.openxmlformats.org/officeDocument/2006/relationships" xmlns:m="http://schemas.openxmlformats.org/officeDocument/2006/math" xmlns:v="urn:schemas-microsoft-com:vml" xmlns:wp14="http://schemas.microsoft.com/office/word/2010/wordprocessingDrawing" xmlns:wp="http://schemas.openxmlformats.org/drawingml/2006/wordprocessingDrawing" xmlns:w10="urn:schemas-microsoft-com:office:word" xmlns:w="http://schemas.openxmlformats.org/wordprocessingml/2006/main" xmlns:w14="http://schemas.microsoft.com/office/word/2010/wordml" xmlns:w15="http://schemas.microsoft.com/office/word/2012/wordml" xmlns:wpg="http://schemas.microsoft.com/office/word/2010/wordprocessingGroup" xmlns:wpi="http://schemas.microsoft.com/office/word/2010/wordprocessingInk" xmlns:wne="http://schemas.microsoft.com/office/word/2006/wordml" xmlns:wps="http://schemas.microsoft.com/office/word/2010/wordprocessingShape" mc:Ignorable="w14 w15 wp14">
+<w:numbering xmlns:wpc="http://schemas.microsoft.com/office/word/2010/wordprocessingCanvas" xmlns:mo="http://schemas.microsoft.com/office/mac/office/2008/main" xmlns:mc="http://schemas.openxmlformats.org/markup-compatibility/2006" xmlns:mv="urn:schemas-microsoft-com:mac:vml" xmlns:o="urn:schemas-microsoft-com:office:office" xmlns:r="http://schemas.openxmlformats.org/officeDocument/2006/relationships" xmlns:m="http://schemas.openxmlformats.org/officeDocument/2006/math" xmlns:v="urn:schemas-microsoft-com:vml" xmlns:wp14="http://schemas.microsoft.com/office/word/2010/wordprocessingDrawing" xmlns:wp="http://schemas.openxmlformats.org/drawingml/2006/wordprocessingDrawing" xmlns:w10="urn:schemas-microsoft-com:office:word" xmlns:w="http://schemas.openxmlformats.org/wordprocessingml/2006/main" xmlns:w14="http://schemas.microsoft.com/office/word/2010/wordml" xmlns:w15="http://schemas.microsoft.com/office/word/2012/wordml" xmlns:wpg="http://schemas.microsoft.com/office/word/2010/wordprocessingGroup" xmlns:wpi="http://schemas.microsoft.com/office/word/2010/wordprocessingInk" xmlns:wne="http://schemas.microsoft.com/office/word/2006/wordml" xmlns:wps="http://schemas.microsoft.com/office/word/2010/wordprocessingShape" mc:Ignorable="w14 w15 wp14">
   <w:abstractNum w:abstractNumId="0">
     <w:nsid w:val="05C17226"/>
     <w:multiLevelType w:val="hybridMultilevel"/>
@@ -4002,7 +3827,7 @@
     </w:rPrDefault>
     <w:pPrDefault/>
   </w:docDefaults>
-  <w:latentStyles w:defLockedState="0" w:defUIPriority="99" w:defSemiHidden="0" w:defUnhideWhenUsed="0" w:defQFormat="0" w:count="371">
+  <w:latentStyles w:defLockedState="0" w:defUIPriority="99" w:defSemiHidden="0" w:defUnhideWhenUsed="0" w:defQFormat="0" w:count="380">
     <w:lsdException w:name="Normal" w:uiPriority="0" w:qFormat="1"/>
     <w:lsdException w:name="heading 1" w:uiPriority="9" w:qFormat="1"/>
     <w:lsdException w:name="heading 2" w:semiHidden="1" w:uiPriority="9" w:unhideWhenUsed="1" w:qFormat="1"/>
@@ -4423,6 +4248,7 @@
     <w:uiPriority w:val="39"/>
     <w:rsid w:val="00D82852"/>
     <w:tblPr>
+      <w:tblInd w:w="0" w:type="dxa"/>
       <w:tblBorders>
         <w:top w:val="single" w:sz="4" w:space="0" w:color="auto"/>
         <w:left w:val="single" w:sz="4" w:space="0" w:color="auto"/>
@@ -4431,6 +4257,12 @@
         <w:insideH w:val="single" w:sz="4" w:space="0" w:color="auto"/>
         <w:insideV w:val="single" w:sz="4" w:space="0" w:color="auto"/>
       </w:tblBorders>
+      <w:tblCellMar>
+        <w:top w:w="0" w:type="dxa"/>
+        <w:left w:w="108" w:type="dxa"/>
+        <w:bottom w:w="0" w:type="dxa"/>
+        <w:right w:w="108" w:type="dxa"/>
+      </w:tblCellMar>
     </w:tblPr>
   </w:style>
   <w:style w:type="table" w:styleId="Tabellagriglia5scura-colore4">
@@ -4441,6 +4273,7 @@
     <w:tblPr>
       <w:tblStyleRowBandSize w:val="1"/>
       <w:tblStyleColBandSize w:val="1"/>
+      <w:tblInd w:w="0" w:type="dxa"/>
       <w:tblBorders>
         <w:top w:val="single" w:sz="4" w:space="0" w:color="FFFFFF" w:themeColor="background1"/>
         <w:left w:val="single" w:sz="4" w:space="0" w:color="FFFFFF" w:themeColor="background1"/>
@@ -4449,6 +4282,12 @@
         <w:insideH w:val="single" w:sz="4" w:space="0" w:color="FFFFFF" w:themeColor="background1"/>
         <w:insideV w:val="single" w:sz="4" w:space="0" w:color="FFFFFF" w:themeColor="background1"/>
       </w:tblBorders>
+      <w:tblCellMar>
+        <w:top w:w="0" w:type="dxa"/>
+        <w:left w:w="108" w:type="dxa"/>
+        <w:bottom w:w="0" w:type="dxa"/>
+        <w:right w:w="108" w:type="dxa"/>
+      </w:tblCellMar>
     </w:tblPr>
     <w:tcPr>
       <w:shd w:val="clear" w:color="auto" w:fill="FFF2CC" w:themeFill="accent4" w:themeFillTint="33"/>
@@ -4547,6 +4386,7 @@
     <w:tblPr>
       <w:tblStyleRowBandSize w:val="1"/>
       <w:tblStyleColBandSize w:val="1"/>
+      <w:tblInd w:w="0" w:type="dxa"/>
       <w:tblBorders>
         <w:top w:val="single" w:sz="4" w:space="0" w:color="FFD966" w:themeColor="accent4" w:themeTint="99"/>
         <w:left w:val="single" w:sz="4" w:space="0" w:color="FFD966" w:themeColor="accent4" w:themeTint="99"/>
@@ -4555,6 +4395,12 @@
         <w:insideH w:val="single" w:sz="4" w:space="0" w:color="FFD966" w:themeColor="accent4" w:themeTint="99"/>
         <w:insideV w:val="single" w:sz="4" w:space="0" w:color="FFD966" w:themeColor="accent4" w:themeTint="99"/>
       </w:tblBorders>
+      <w:tblCellMar>
+        <w:top w:w="0" w:type="dxa"/>
+        <w:left w:w="108" w:type="dxa"/>
+        <w:bottom w:w="0" w:type="dxa"/>
+        <w:right w:w="108" w:type="dxa"/>
+      </w:tblCellMar>
     </w:tblPr>
     <w:tblStylePr w:type="firstRow">
       <w:rPr>
@@ -4613,6 +4459,7 @@
     <w:tblPr>
       <w:tblStyleRowBandSize w:val="1"/>
       <w:tblStyleColBandSize w:val="1"/>
+      <w:tblInd w:w="0" w:type="dxa"/>
       <w:tblBorders>
         <w:top w:val="single" w:sz="4" w:space="0" w:color="999999" w:themeColor="text1" w:themeTint="66"/>
         <w:left w:val="single" w:sz="4" w:space="0" w:color="999999" w:themeColor="text1" w:themeTint="66"/>
@@ -4621,6 +4468,12 @@
         <w:insideH w:val="single" w:sz="4" w:space="0" w:color="999999" w:themeColor="text1" w:themeTint="66"/>
         <w:insideV w:val="single" w:sz="4" w:space="0" w:color="999999" w:themeColor="text1" w:themeTint="66"/>
       </w:tblBorders>
+      <w:tblCellMar>
+        <w:top w:w="0" w:type="dxa"/>
+        <w:left w:w="108" w:type="dxa"/>
+        <w:bottom w:w="0" w:type="dxa"/>
+        <w:right w:w="108" w:type="dxa"/>
+      </w:tblCellMar>
     </w:tblPr>
     <w:tblStylePr w:type="firstRow">
       <w:rPr>
@@ -4928,7 +4781,7 @@
 </file>
 
 <file path=customXml/itemProps1.xml><?xml version="1.0" encoding="utf-8"?>
-<ds:datastoreItem xmlns:ds="http://schemas.openxmlformats.org/officeDocument/2006/customXml" ds:itemID="{6363C6E7-971E-4062-8626-9593772406B6}">
+<ds:datastoreItem xmlns:ds="http://schemas.openxmlformats.org/officeDocument/2006/customXml" ds:itemID="{8D29641B-A92A-874B-87B1-4237E61F706D}">
   <ds:schemaRefs>
     <ds:schemaRef ds:uri="http://schemas.openxmlformats.org/officeDocument/2006/bibliography"/>
   </ds:schemaRefs>

</xml_diff>

<commit_message>
Correzzioni a vari documenti
</commit_message>
<xml_diff>
--- a/Documenti_Finiti/Documento di Caratteristiche.docx
+++ b/Documenti_Finiti/Documento di Caratteristiche.docx
@@ -1,6 +1,6 @@
 
 <file path=word/document.xml><?xml version="1.0" encoding="utf-8"?>
-<w:document xmlns:wpc="http://schemas.microsoft.com/office/word/2010/wordprocessingCanvas" xmlns:mo="http://schemas.microsoft.com/office/mac/office/2008/main" xmlns:mc="http://schemas.openxmlformats.org/markup-compatibility/2006" xmlns:mv="urn:schemas-microsoft-com:mac:vml" xmlns:o="urn:schemas-microsoft-com:office:office" xmlns:r="http://schemas.openxmlformats.org/officeDocument/2006/relationships" xmlns:m="http://schemas.openxmlformats.org/officeDocument/2006/math" xmlns:v="urn:schemas-microsoft-com:vml" xmlns:wp14="http://schemas.microsoft.com/office/word/2010/wordprocessingDrawing" xmlns:wp="http://schemas.openxmlformats.org/drawingml/2006/wordprocessingDrawing" xmlns:w10="urn:schemas-microsoft-com:office:word" xmlns:w="http://schemas.openxmlformats.org/wordprocessingml/2006/main" xmlns:w14="http://schemas.microsoft.com/office/word/2010/wordml" xmlns:w15="http://schemas.microsoft.com/office/word/2012/wordml" xmlns:wpg="http://schemas.microsoft.com/office/word/2010/wordprocessingGroup" xmlns:wpi="http://schemas.microsoft.com/office/word/2010/wordprocessingInk" xmlns:wne="http://schemas.microsoft.com/office/word/2006/wordml" xmlns:wps="http://schemas.microsoft.com/office/word/2010/wordprocessingShape" mc:Ignorable="w14 w15 wp14">
+<w:document xmlns:wpc="http://schemas.microsoft.com/office/word/2010/wordprocessingCanvas" xmlns:mc="http://schemas.openxmlformats.org/markup-compatibility/2006" xmlns:o="urn:schemas-microsoft-com:office:office" xmlns:r="http://schemas.openxmlformats.org/officeDocument/2006/relationships" xmlns:m="http://schemas.openxmlformats.org/officeDocument/2006/math" xmlns:v="urn:schemas-microsoft-com:vml" xmlns:wp14="http://schemas.microsoft.com/office/word/2010/wordprocessingDrawing" xmlns:wp="http://schemas.openxmlformats.org/drawingml/2006/wordprocessingDrawing" xmlns:w10="urn:schemas-microsoft-com:office:word" xmlns:w="http://schemas.openxmlformats.org/wordprocessingml/2006/main" xmlns:w14="http://schemas.microsoft.com/office/word/2010/wordml" xmlns:w15="http://schemas.microsoft.com/office/word/2012/wordml" xmlns:wpg="http://schemas.microsoft.com/office/word/2010/wordprocessingGroup" xmlns:wpi="http://schemas.microsoft.com/office/word/2010/wordprocessingInk" xmlns:wne="http://schemas.microsoft.com/office/word/2006/wordml" xmlns:wps="http://schemas.microsoft.com/office/word/2010/wordprocessingShape" mc:Ignorable="w14 w15 wp14">
   <w:body>
     <w:p>
       <w:pPr>
@@ -42,8 +42,13 @@
       <w:pPr>
         <w:jc w:val="both"/>
       </w:pPr>
-      <w:r>
-        <w:t>soprattutto se il comandante è qualcuno che non è molto familiare con le barche a vela.</w:t>
+      <w:proofErr w:type="gramStart"/>
+      <w:r>
+        <w:t>soprattutto</w:t>
+      </w:r>
+      <w:proofErr w:type="gramEnd"/>
+      <w:r>
+        <w:t xml:space="preserve"> se il comandante è qualcuno che non è molto familiare con le barche a vela.</w:t>
       </w:r>
     </w:p>
     <w:p>
@@ -144,7 +149,7 @@
         <w:jc w:val="both"/>
       </w:pPr>
       <w:r>
-        <w:t>-TODO</w:t>
+        <w:t>Vedasi il documento Glossario.pdf.</w:t>
       </w:r>
     </w:p>
     <w:p>
@@ -177,14 +182,22 @@
         </w:rPr>
       </w:pPr>
       <w:r>
-        <w:t xml:space="preserve">Il sistema Virtual </w:t>
-      </w:r>
+        <w:t xml:space="preserve">Il sistema </w:t>
+      </w:r>
+      <w:r>
+        <w:t xml:space="preserve">di </w:t>
+      </w:r>
+      <w:r>
+        <w:t xml:space="preserve">Virtual </w:t>
+      </w:r>
+      <w:proofErr w:type="spellStart"/>
       <w:r>
         <w:rPr>
           <w:rFonts w:eastAsia="Times New Roman" w:cs="Times New Roman"/>
         </w:rPr>
         <w:t>Mechanic</w:t>
       </w:r>
+      <w:proofErr w:type="spellEnd"/>
       <w:r>
         <w:rPr>
           <w:rFonts w:eastAsia="Times New Roman" w:cs="Times New Roman"/>
@@ -236,8 +249,13 @@
         <w:jc w:val="both"/>
       </w:pPr>
       <w:r>
-        <w:t>Smartphone Android</w:t>
-      </w:r>
+        <w:t xml:space="preserve">Smartphone </w:t>
+      </w:r>
+      <w:proofErr w:type="spellStart"/>
+      <w:r>
+        <w:t>Android</w:t>
+      </w:r>
+      <w:proofErr w:type="spellEnd"/>
     </w:p>
     <w:p>
       <w:pPr>
@@ -261,8 +279,32 @@
         </w:numPr>
         <w:jc w:val="both"/>
       </w:pPr>
-      <w:r>
-        <w:t xml:space="preserve">TitanicAssistance: è un’ Android application che </w:t>
+      <w:proofErr w:type="spellStart"/>
+      <w:r>
+        <w:t>TitanicAssistance</w:t>
+      </w:r>
+      <w:proofErr w:type="spellEnd"/>
+      <w:r>
+        <w:t xml:space="preserve">: </w:t>
+      </w:r>
+      <w:proofErr w:type="spellStart"/>
+      <w:r>
+        <w:t>A</w:t>
+      </w:r>
+      <w:r>
+        <w:t>ndroid</w:t>
+      </w:r>
+      <w:proofErr w:type="spellEnd"/>
+      <w:r>
+        <w:t xml:space="preserve"> </w:t>
+      </w:r>
+      <w:proofErr w:type="spellStart"/>
+      <w:r>
+        <w:t>application</w:t>
+      </w:r>
+      <w:proofErr w:type="spellEnd"/>
+      <w:r>
+        <w:t xml:space="preserve"> che </w:t>
       </w:r>
       <w:r>
         <w:t xml:space="preserve">aiuta </w:t>
@@ -271,7 +313,19 @@
         <w:t>l’</w:t>
       </w:r>
       <w:r>
-        <w:t xml:space="preserve">utente nell’individuazione di eventuali problematiche tecniche risultanti dall’utilizzo delle imbarcazioni a vela e consigliarne la risoluzione </w:t>
+        <w:t xml:space="preserve">utente nell’individuazione di eventuali problematiche tecniche risultanti dall’utilizzo delle imbarcazioni a vela e </w:t>
+      </w:r>
+      <w:r>
+        <w:t>ne consiglia</w:t>
+      </w:r>
+      <w:r>
+        <w:t xml:space="preserve"> la risoluzione</w:t>
+      </w:r>
+      <w:r>
+        <w:t>.</w:t>
+      </w:r>
+      <w:r>
+        <w:t xml:space="preserve"> </w:t>
       </w:r>
     </w:p>
     <w:p>
@@ -283,8 +337,13 @@
         </w:numPr>
         <w:jc w:val="both"/>
       </w:pPr>
-      <w:r>
-        <w:t>NeptuneRescue: è un portale web che aiuta l’operatore nell</w:t>
+      <w:proofErr w:type="spellStart"/>
+      <w:r>
+        <w:t>NeptuneRescue</w:t>
+      </w:r>
+      <w:proofErr w:type="spellEnd"/>
+      <w:r>
+        <w:t>: è un portale web che aiuta l’operatore nell</w:t>
       </w:r>
       <w:r>
         <w:t>a gestione delle</w:t>
@@ -635,13 +694,27 @@
         <w:rPr>
           <w:i/>
         </w:rPr>
-        <w:t>Applicazione A</w:t>
-      </w:r>
+        <w:t xml:space="preserve">Applicazione </w:t>
+      </w:r>
+      <w:proofErr w:type="spellStart"/>
       <w:r>
         <w:rPr>
           <w:i/>
         </w:rPr>
-        <w:t xml:space="preserve">ndroid </w:t>
+        <w:t>A</w:t>
+      </w:r>
+      <w:r>
+        <w:rPr>
+          <w:i/>
+        </w:rPr>
+        <w:t>ndroid</w:t>
+      </w:r>
+      <w:proofErr w:type="spellEnd"/>
+      <w:r>
+        <w:rPr>
+          <w:i/>
+        </w:rPr>
+        <w:t xml:space="preserve"> </w:t>
       </w:r>
     </w:p>
     <w:tbl>
@@ -710,8 +783,13 @@
             <w:pPr>
               <w:jc w:val="both"/>
             </w:pPr>
+            <w:proofErr w:type="spellStart"/>
             <w:r>
-              <w:t>Android 5.0</w:t>
+              <w:t>Android</w:t>
+            </w:r>
+            <w:proofErr w:type="spellEnd"/>
+            <w:r>
+              <w:t xml:space="preserve"> 5.0</w:t>
             </w:r>
             <w:r>
               <w:t xml:space="preserve"> e superiori</w:t>
@@ -744,9 +822,11 @@
             <w:pPr>
               <w:jc w:val="both"/>
             </w:pPr>
+            <w:proofErr w:type="spellStart"/>
             <w:r>
               <w:t>Android</w:t>
             </w:r>
+            <w:proofErr w:type="spellEnd"/>
           </w:p>
         </w:tc>
       </w:tr>
@@ -775,9 +855,11 @@
             <w:pPr>
               <w:jc w:val="both"/>
             </w:pPr>
+            <w:proofErr w:type="spellStart"/>
             <w:r>
               <w:t>Sqlite</w:t>
             </w:r>
+            <w:proofErr w:type="spellEnd"/>
           </w:p>
         </w:tc>
       </w:tr>
@@ -806,9 +888,27 @@
             <w:pPr>
               <w:jc w:val="both"/>
             </w:pPr>
+            <w:proofErr w:type="gramStart"/>
             <w:r>
-              <w:t>Java , android, xml, sql</w:t>
+              <w:t>Java ,</w:t>
             </w:r>
+            <w:proofErr w:type="gramEnd"/>
+            <w:r>
+              <w:t xml:space="preserve"> </w:t>
+            </w:r>
+            <w:proofErr w:type="spellStart"/>
+            <w:r>
+              <w:t>android</w:t>
+            </w:r>
+            <w:proofErr w:type="spellEnd"/>
+            <w:r>
+              <w:t xml:space="preserve">, xml, </w:t>
+            </w:r>
+            <w:proofErr w:type="spellStart"/>
+            <w:r>
+              <w:t>sql</w:t>
+            </w:r>
+            <w:proofErr w:type="spellEnd"/>
           </w:p>
         </w:tc>
       </w:tr>
@@ -898,8 +998,21 @@
             <w:pPr>
               <w:jc w:val="both"/>
             </w:pPr>
+            <w:proofErr w:type="spellStart"/>
             <w:r>
-              <w:t xml:space="preserve">Firefox 36+, Chrome 41+, Internet Explorer </w:t>
+              <w:t>Firefox</w:t>
+            </w:r>
+            <w:proofErr w:type="spellEnd"/>
+            <w:r>
+              <w:t xml:space="preserve"> 36+, </w:t>
+            </w:r>
+            <w:proofErr w:type="spellStart"/>
+            <w:r>
+              <w:t>Chrome</w:t>
+            </w:r>
+            <w:proofErr w:type="spellEnd"/>
+            <w:r>
+              <w:t xml:space="preserve"> 41+, Internet Explorer </w:t>
             </w:r>
           </w:p>
         </w:tc>
@@ -930,7 +1043,15 @@
               <w:jc w:val="both"/>
             </w:pPr>
             <w:r>
-              <w:t xml:space="preserve">Microsoft Windows, Unix like </w:t>
+              <w:t xml:space="preserve">Microsoft Windows, Unix </w:t>
+            </w:r>
+            <w:proofErr w:type="spellStart"/>
+            <w:r>
+              <w:t>like</w:t>
+            </w:r>
+            <w:proofErr w:type="spellEnd"/>
+            <w:r>
+              <w:t xml:space="preserve"> </w:t>
             </w:r>
           </w:p>
         </w:tc>
@@ -960,8 +1081,13 @@
             <w:pPr>
               <w:jc w:val="both"/>
             </w:pPr>
+            <w:proofErr w:type="spellStart"/>
             <w:r>
-              <w:t xml:space="preserve">MySql </w:t>
+              <w:t>MySql</w:t>
+            </w:r>
+            <w:proofErr w:type="spellEnd"/>
+            <w:r>
+              <w:t xml:space="preserve"> </w:t>
             </w:r>
             <w:r>
               <w:t>5.5.41</w:t>
@@ -995,7 +1121,15 @@
               <w:jc w:val="both"/>
             </w:pPr>
             <w:r>
-              <w:t>Apache Tomcat 7</w:t>
+              <w:t xml:space="preserve">Apache </w:t>
+            </w:r>
+            <w:proofErr w:type="spellStart"/>
+            <w:r>
+              <w:t>Tomcat</w:t>
+            </w:r>
+            <w:proofErr w:type="spellEnd"/>
+            <w:r>
+              <w:t xml:space="preserve"> 7</w:t>
             </w:r>
             <w:r>
               <w:t>.0</w:t>
@@ -1032,7 +1166,31 @@
               <w:jc w:val="both"/>
             </w:pPr>
             <w:r>
-              <w:t xml:space="preserve">Html, css, jsp, java, sql, </w:t>
+              <w:t xml:space="preserve">Html, </w:t>
+            </w:r>
+            <w:proofErr w:type="spellStart"/>
+            <w:r>
+              <w:t>css</w:t>
+            </w:r>
+            <w:proofErr w:type="spellEnd"/>
+            <w:r>
+              <w:t xml:space="preserve">, </w:t>
+            </w:r>
+            <w:proofErr w:type="spellStart"/>
+            <w:r>
+              <w:t>jsp</w:t>
+            </w:r>
+            <w:proofErr w:type="spellEnd"/>
+            <w:r>
+              <w:t xml:space="preserve">, java, </w:t>
+            </w:r>
+            <w:proofErr w:type="spellStart"/>
+            <w:r>
+              <w:t>sql</w:t>
+            </w:r>
+            <w:proofErr w:type="spellEnd"/>
+            <w:r>
+              <w:t xml:space="preserve">, </w:t>
             </w:r>
           </w:p>
         </w:tc>
@@ -1312,8 +1470,6 @@
       <w:pPr>
         <w:jc w:val="both"/>
       </w:pPr>
-      <w:bookmarkStart w:id="0" w:name="_GoBack"/>
-      <w:bookmarkEnd w:id="0"/>
     </w:p>
     <w:p>
       <w:pPr>
@@ -1372,11 +1528,19 @@
         </w:numPr>
         <w:jc w:val="both"/>
       </w:pPr>
+      <w:proofErr w:type="spellStart"/>
       <w:r>
         <w:rPr>
           <w:i/>
         </w:rPr>
-        <w:t>Android Application</w:t>
+        <w:t>Android</w:t>
+      </w:r>
+      <w:proofErr w:type="spellEnd"/>
+      <w:r>
+        <w:rPr>
+          <w:i/>
+        </w:rPr>
+        <w:t xml:space="preserve"> Application</w:t>
       </w:r>
       <w:r>
         <w:t>:</w:t>
@@ -1388,7 +1552,23 @@
         <w:jc w:val="both"/>
       </w:pPr>
       <w:r>
-        <w:t>Cambiando smartphone, si può continuare a usare l’app a patto che il dispositivo rispetti i requisiti di sistema sopra definiti. La compatibilità con sistemi non presenti tra quelli sopra elencati sarà possibile a fronte di sviluppi specifici per tali piattaforme.</w:t>
+        <w:t xml:space="preserve">Cambiando </w:t>
+      </w:r>
+      <w:proofErr w:type="spellStart"/>
+      <w:r>
+        <w:t>smartphone</w:t>
+      </w:r>
+      <w:proofErr w:type="spellEnd"/>
+      <w:r>
+        <w:t>, si può continuare a usare l’</w:t>
+      </w:r>
+      <w:proofErr w:type="spellStart"/>
+      <w:r>
+        <w:t>app</w:t>
+      </w:r>
+      <w:proofErr w:type="spellEnd"/>
+      <w:r>
+        <w:t xml:space="preserve"> a patto che il dispositivo rispetti i requisiti di sistema sopra definiti. La compatibilità con sistemi non presenti tra quelli sopra elencati sarà possibile a fronte di sviluppi specifici per tali piattaforme.</w:t>
       </w:r>
     </w:p>
     <w:p>
@@ -1481,7 +1661,57 @@
         <w:jc w:val="both"/>
       </w:pPr>
       <w:r>
-        <w:t>Nel caso di mancanza di dati nel database, o nell'eventuale impossibilità da parte del sistema di fornire i dati richiesti viene visualizzato un messaggio di errore. Viene chiesta conferma sia nell'inserimento che nella cancellazione di dati all'interno del database. Nuovi problemi o soluzioni possono essere inseriti solo da chi ha la chiave di amministratore per entrare nel database.</w:t>
+        <w:t>Nel caso di mancanza di dati nel database, o nell'eventuale impossibilità da parte del sistema di fornire i dati richiesti viene visualizzato un messaggio di errore. Viene chiesta conferma sia nell'inserimento che nella cancellazione di dati all'interno del database</w:t>
+      </w:r>
+    </w:p>
+    <w:p>
+      <w:pPr>
+        <w:pStyle w:val="Paragrafoelenco"/>
+        <w:jc w:val="both"/>
+      </w:pPr>
+      <w:r>
+        <w:t xml:space="preserve">Nel caso </w:t>
+      </w:r>
+      <w:r>
+        <w:t xml:space="preserve">in cui </w:t>
+      </w:r>
+      <w:r>
+        <w:t xml:space="preserve">l'applicazione </w:t>
+      </w:r>
+      <w:proofErr w:type="spellStart"/>
+      <w:r>
+        <w:t>Android</w:t>
+      </w:r>
+      <w:proofErr w:type="spellEnd"/>
+      <w:r>
+        <w:t xml:space="preserve"> si trovasse su un apparecchio non connesso alla rete internet, essa funzionerà comunque fornendo una soluzione od un eventual</w:t>
+      </w:r>
+      <w:r>
+        <w:t>e possibilità di chiamata.</w:t>
+      </w:r>
+    </w:p>
+    <w:p>
+      <w:pPr>
+        <w:ind w:left="708"/>
+        <w:jc w:val="both"/>
+      </w:pPr>
+      <w:r>
+        <w:t xml:space="preserve"> </w:t>
+      </w:r>
+    </w:p>
+    <w:p>
+      <w:pPr>
+        <w:ind w:firstLine="360"/>
+        <w:jc w:val="both"/>
+        <w:rPr>
+          <w:b/>
+        </w:rPr>
+      </w:pPr>
+      <w:r>
+        <w:rPr>
+          <w:b/>
+        </w:rPr>
+        <w:t>Sicurezza</w:t>
       </w:r>
     </w:p>
     <w:p>
@@ -1494,31 +1724,15 @@
         <w:jc w:val="both"/>
       </w:pPr>
       <w:r>
-        <w:t>Nel caso l'applicazione Android si trovasse su un apparecchio non connesso alla rete internet, essa funzionerà comunque fornendo una soluzione od un eventuale possibilità di chiamare ma non aggiornerà il database.</w:t>
-      </w:r>
-    </w:p>
-    <w:p>
-      <w:pPr>
-        <w:ind w:left="708"/>
-        <w:jc w:val="both"/>
-      </w:pPr>
-      <w:r>
-        <w:t xml:space="preserve"> </w:t>
-      </w:r>
-    </w:p>
-    <w:p>
-      <w:pPr>
-        <w:ind w:firstLine="360"/>
-        <w:jc w:val="both"/>
-        <w:rPr>
-          <w:b/>
-        </w:rPr>
-      </w:pPr>
-      <w:r>
-        <w:rPr>
-          <w:b/>
-        </w:rPr>
-        <w:t>Sicurezza</w:t>
+        <w:t xml:space="preserve">Il sistema si basa su di un database locale sia per quanto riguarda l'applicazione </w:t>
+      </w:r>
+      <w:proofErr w:type="spellStart"/>
+      <w:r>
+        <w:t>Android</w:t>
+      </w:r>
+      <w:proofErr w:type="spellEnd"/>
+      <w:r>
+        <w:t xml:space="preserve"> che l'interfaccia Web dell'azienda. Le connessioni dall'interfaccia Web aziendale avverranno con il database collegato localmente, questo permette quindi l'utilizzo del protocollo in chiaro HTTP per lo scambio di dati. </w:t>
       </w:r>
     </w:p>
     <w:p>
@@ -1531,26 +1745,34 @@
         <w:jc w:val="both"/>
       </w:pPr>
       <w:r>
-        <w:t xml:space="preserve">Il sistema si basa su di un database locale sia per quanto riguarda l'applicazione Android che l'interfaccia Web dell'azienda. Le connessioni dall'interfaccia Web aziendale avverranno con il database collegato localmente, questo permette quindi l'utilizzo del protocollo in chiaro HTTP per lo scambio di dati. </w:t>
-      </w:r>
-    </w:p>
-    <w:p>
-      <w:pPr>
-        <w:pStyle w:val="Paragrafoelenco"/>
-        <w:numPr>
-          <w:ilvl w:val="0"/>
-          <w:numId w:val="6"/>
-        </w:numPr>
-        <w:jc w:val="both"/>
-      </w:pPr>
-      <w:r>
-        <w:t>L'applicazione Android accede al database presente sul dispositivo locale</w:t>
-      </w:r>
-      <w:r>
-        <w:t xml:space="preserve"> secondo le modalità di sicurezza previste dal S.O Android</w:t>
-      </w:r>
-      <w:r>
-        <w:t>. Durante l'eventuale aggiornamento del database da parte dell'applicazione Android, la connessione avviene mediante protocollo HTTP, tuttavia il database sarà cifrato.</w:t>
+        <w:t xml:space="preserve">L'applicazione </w:t>
+      </w:r>
+      <w:proofErr w:type="spellStart"/>
+      <w:r>
+        <w:t>Android</w:t>
+      </w:r>
+      <w:proofErr w:type="spellEnd"/>
+      <w:r>
+        <w:t xml:space="preserve"> accede al database presente sul dispositivo locale</w:t>
+      </w:r>
+      <w:r>
+        <w:t xml:space="preserve"> secondo le modalità di sicurezza previste dal S.O </w:t>
+      </w:r>
+      <w:proofErr w:type="spellStart"/>
+      <w:r>
+        <w:t>Android</w:t>
+      </w:r>
+      <w:proofErr w:type="spellEnd"/>
+      <w:r>
+        <w:t xml:space="preserve">. Durante l'eventuale aggiornamento del database da parte dell'applicazione </w:t>
+      </w:r>
+      <w:proofErr w:type="spellStart"/>
+      <w:r>
+        <w:t>Android</w:t>
+      </w:r>
+      <w:proofErr w:type="spellEnd"/>
+      <w:r>
+        <w:t>, la connessione avviene mediante protocollo HTTP, tuttavia il database sarà cifrato.</w:t>
       </w:r>
     </w:p>
     <w:p>
@@ -1587,7 +1809,15 @@
         <w:jc w:val="both"/>
       </w:pPr>
       <w:r>
-        <w:t>L'applicazione Android appoggiandosi su di un database locale permette il caricamento dei dati della pagina in un massimo di tre secondi dalla richiesta.</w:t>
+        <w:t xml:space="preserve">L'applicazione </w:t>
+      </w:r>
+      <w:proofErr w:type="spellStart"/>
+      <w:r>
+        <w:t>Android</w:t>
+      </w:r>
+      <w:proofErr w:type="spellEnd"/>
+      <w:r>
+        <w:t xml:space="preserve"> appoggiandosi su di un database locale permette il caricamento dei dati della pagina in un massimo di tre secondi dalla richiesta.</w:t>
       </w:r>
     </w:p>
     <w:p>
@@ -1647,7 +1877,39 @@
         <w:jc w:val="both"/>
       </w:pPr>
       <w:r>
-        <w:t>L'applicazione Android prevede l'utilizzo su smartphone Android con versione 5.0, utilizzando come riferimento il dispositivo Nexus 5.</w:t>
+        <w:t xml:space="preserve">L'applicazione </w:t>
+      </w:r>
+      <w:proofErr w:type="spellStart"/>
+      <w:r>
+        <w:t>Android</w:t>
+      </w:r>
+      <w:proofErr w:type="spellEnd"/>
+      <w:r>
+        <w:t xml:space="preserve"> prevede l'utilizzo su </w:t>
+      </w:r>
+      <w:proofErr w:type="spellStart"/>
+      <w:r>
+        <w:t>smartphone</w:t>
+      </w:r>
+      <w:proofErr w:type="spellEnd"/>
+      <w:r>
+        <w:t xml:space="preserve"> </w:t>
+      </w:r>
+      <w:proofErr w:type="spellStart"/>
+      <w:r>
+        <w:t>Android</w:t>
+      </w:r>
+      <w:proofErr w:type="spellEnd"/>
+      <w:r>
+        <w:t xml:space="preserve"> con versione 5.0, utilizzando come riferimento il dispositivo </w:t>
+      </w:r>
+      <w:proofErr w:type="spellStart"/>
+      <w:r>
+        <w:t>Nexus</w:t>
+      </w:r>
+      <w:proofErr w:type="spellEnd"/>
+      <w:r>
+        <w:t xml:space="preserve"> 5.</w:t>
       </w:r>
     </w:p>
     <w:p>
@@ -1660,7 +1922,23 @@
         <w:jc w:val="both"/>
       </w:pPr>
       <w:r>
-        <w:t>Il server ed il database utilizzano la tecnologia Java (Tomcat). È quindi possibile cambiare il sistema operativo del server se supporta Java e Tomcat.</w:t>
+        <w:t>Il server ed il database utilizzano la tecnologia Java (</w:t>
+      </w:r>
+      <w:proofErr w:type="spellStart"/>
+      <w:r>
+        <w:t>Tomcat</w:t>
+      </w:r>
+      <w:proofErr w:type="spellEnd"/>
+      <w:r>
+        <w:t xml:space="preserve">). È quindi possibile cambiare il sistema operativo del server se supporta Java e </w:t>
+      </w:r>
+      <w:proofErr w:type="spellStart"/>
+      <w:r>
+        <w:t>Tomcat</w:t>
+      </w:r>
+      <w:proofErr w:type="spellEnd"/>
+      <w:r>
+        <w:t>.</w:t>
       </w:r>
     </w:p>
     <w:p>
@@ -1731,10 +2009,20 @@
           <w:b/>
         </w:rPr>
       </w:pPr>
-      <w:r>
-        <w:rPr>
-          <w:b/>
-        </w:rPr>
+    </w:p>
+    <w:p>
+      <w:pPr>
+        <w:ind w:left="708"/>
+        <w:jc w:val="both"/>
+        <w:rPr>
+          <w:b/>
+        </w:rPr>
+      </w:pPr>
+      <w:r>
+        <w:rPr>
+          <w:b/>
+        </w:rPr>
+        <w:lastRenderedPageBreak/>
         <w:t>FUNZIONI PER L'UTENTE</w:t>
       </w:r>
     </w:p>
@@ -1752,8 +2040,13 @@
         <w:ind w:left="708"/>
         <w:jc w:val="both"/>
       </w:pPr>
-      <w:r>
-        <w:t>Admin, Operatore, Utente.</w:t>
+      <w:proofErr w:type="spellStart"/>
+      <w:r>
+        <w:t>Admin</w:t>
+      </w:r>
+      <w:proofErr w:type="spellEnd"/>
+      <w:r>
+        <w:t>, Operatore, Utente.</w:t>
       </w:r>
     </w:p>
     <w:p>
@@ -1797,8 +2090,13 @@
         <w:ind w:left="708"/>
         <w:jc w:val="both"/>
       </w:pPr>
-      <w:r>
-        <w:t>Admin:</w:t>
+      <w:proofErr w:type="spellStart"/>
+      <w:r>
+        <w:t>Admin</w:t>
+      </w:r>
+      <w:proofErr w:type="spellEnd"/>
+      <w:r>
+        <w:t>:</w:t>
       </w:r>
     </w:p>
     <w:p>
@@ -1807,7 +2105,13 @@
         <w:jc w:val="both"/>
       </w:pPr>
       <w:r>
-        <w:t xml:space="preserve">L'amministratore gestisce i dati relativi agli utenti, gli è permessa la cancellazione, l'inserimento e la modifica di ogni parte del database. In particolare è l'unico attore autorizzato ad inserire, modificare e cancellare la parte del database relativa alle problematiche riscontrate. Un amministratore ha inoltre gli stessi diritti d'accesso e poteri esecutivi di un Operatore. </w:t>
+        <w:t xml:space="preserve">L'amministratore gestisce i dati relativi agli utenti, gli è permessa la cancellazione, l'inserimento e la modifica di ogni parte del database. </w:t>
+      </w:r>
+      <w:r>
+        <w:t>Inoltre ha la possibilità di verificare la correttezza dei dati inseriti nel database e di modificarli o eliminarli qualora non fossero corretti</w:t>
+      </w:r>
+      <w:r>
+        <w:t xml:space="preserve">. Un amministratore ha inoltre gli stessi diritti d'accesso e poteri esecutivi di un Operatore. </w:t>
       </w:r>
     </w:p>
     <w:p>
@@ -1815,21 +2119,23 @@
         <w:ind w:left="708"/>
         <w:jc w:val="both"/>
       </w:pPr>
-    </w:p>
-    <w:p>
-      <w:pPr>
-        <w:ind w:left="708"/>
-        <w:jc w:val="both"/>
-      </w:pPr>
       <w:r>
         <w:rPr>
           <w:noProof/>
         </w:rPr>
         <w:drawing>
-          <wp:inline distT="0" distB="0" distL="0" distR="0" wp14:anchorId="26762058" wp14:editId="0C57682F">
-            <wp:extent cx="6116320" cy="1743075"/>
-            <wp:effectExtent l="0" t="0" r="5080" b="9525"/>
-            <wp:docPr id="2" name="Immagine 2"/>
+          <wp:anchor distT="0" distB="0" distL="114300" distR="114300" simplePos="0" relativeHeight="251660288" behindDoc="0" locked="0" layoutInCell="1" allowOverlap="1" wp14:anchorId="473A7203" wp14:editId="3160E8BE">
+            <wp:simplePos x="0" y="0"/>
+            <wp:positionH relativeFrom="margin">
+              <wp:align>right</wp:align>
+            </wp:positionH>
+            <wp:positionV relativeFrom="paragraph">
+              <wp:posOffset>204470</wp:posOffset>
+            </wp:positionV>
+            <wp:extent cx="6061710" cy="2076450"/>
+            <wp:effectExtent l="0" t="0" r="0" b="0"/>
+            <wp:wrapTopAndBottom/>
+            <wp:docPr id="1" name="Immagine 1"/>
             <wp:cNvGraphicFramePr>
               <a:graphicFrameLocks xmlns:a="http://schemas.openxmlformats.org/drawingml/2006/main" noChangeAspect="1"/>
             </wp:cNvGraphicFramePr>
@@ -1837,7 +2143,7 @@
               <a:graphicData uri="http://schemas.openxmlformats.org/drawingml/2006/picture">
                 <pic:pic xmlns:pic="http://schemas.openxmlformats.org/drawingml/2006/picture">
                   <pic:nvPicPr>
-                    <pic:cNvPr id="2" name="admin.png"/>
+                    <pic:cNvPr id="6" name="admin.png"/>
                     <pic:cNvPicPr/>
                   </pic:nvPicPr>
                   <pic:blipFill>
@@ -1855,7 +2161,7 @@
                   <pic:spPr>
                     <a:xfrm>
                       <a:off x="0" y="0"/>
-                      <a:ext cx="6116320" cy="1743075"/>
+                      <a:ext cx="6061710" cy="2076450"/>
                     </a:xfrm>
                     <a:prstGeom prst="rect">
                       <a:avLst/>
@@ -1864,7 +2170,13 @@
                 </pic:pic>
               </a:graphicData>
             </a:graphic>
-          </wp:inline>
+            <wp14:sizeRelH relativeFrom="page">
+              <wp14:pctWidth>0</wp14:pctWidth>
+            </wp14:sizeRelH>
+            <wp14:sizeRelV relativeFrom="page">
+              <wp14:pctHeight>0</wp14:pctHeight>
+            </wp14:sizeRelV>
+          </wp:anchor>
         </w:drawing>
       </w:r>
     </w:p>
@@ -1885,6 +2197,12 @@
         <w:ind w:left="708"/>
         <w:jc w:val="both"/>
       </w:pPr>
+    </w:p>
+    <w:p>
+      <w:pPr>
+        <w:ind w:left="708"/>
+        <w:jc w:val="both"/>
+      </w:pPr>
       <w:r>
         <w:t>Operatore:</w:t>
       </w:r>
@@ -1895,7 +2213,22 @@
         <w:jc w:val="both"/>
       </w:pPr>
       <w:r>
-        <w:t>Un operatore gestisce i vari scenari, utilizza il portale web, oltre a interfacciarsi con gli utenti.</w:t>
+        <w:t>Un operatore gestisce gli utente</w:t>
+      </w:r>
+      <w:r>
+        <w:t xml:space="preserve"> e i problemi</w:t>
+      </w:r>
+      <w:r>
+        <w:t xml:space="preserve"> utilizza</w:t>
+      </w:r>
+      <w:r>
+        <w:t>ndo</w:t>
+      </w:r>
+      <w:r>
+        <w:t xml:space="preserve"> il portale web</w:t>
+      </w:r>
+      <w:r>
+        <w:t>.</w:t>
       </w:r>
     </w:p>
     <w:p>
@@ -1923,9 +2256,149 @@
           <w:noProof/>
         </w:rPr>
         <w:drawing>
-          <wp:inline distT="0" distB="0" distL="0" distR="0" wp14:anchorId="71F7F773" wp14:editId="68E47D4A">
-            <wp:extent cx="6116320" cy="2676525"/>
-            <wp:effectExtent l="0" t="0" r="0" b="9525"/>
+          <wp:anchor distT="0" distB="0" distL="114300" distR="114300" simplePos="0" relativeHeight="251662336" behindDoc="0" locked="0" layoutInCell="1" allowOverlap="1" wp14:anchorId="4A0BED65" wp14:editId="1C140E7C">
+            <wp:simplePos x="0" y="0"/>
+            <wp:positionH relativeFrom="margin">
+              <wp:align>center</wp:align>
+            </wp:positionH>
+            <wp:positionV relativeFrom="paragraph">
+              <wp:posOffset>247650</wp:posOffset>
+            </wp:positionV>
+            <wp:extent cx="6830695" cy="2095500"/>
+            <wp:effectExtent l="0" t="0" r="8255" b="0"/>
+            <wp:wrapTopAndBottom/>
+            <wp:docPr id="7" name="Immagine 7" descr="C:\Users\Alberto\Documents\Alby\Università\Ingegneria del sofware\Ingegneria_Software_2014\Immagini\UsecaseOp.png"/>
+            <wp:cNvGraphicFramePr>
+              <a:graphicFrameLocks xmlns:a="http://schemas.openxmlformats.org/drawingml/2006/main" noChangeAspect="1"/>
+            </wp:cNvGraphicFramePr>
+            <a:graphic xmlns:a="http://schemas.openxmlformats.org/drawingml/2006/main">
+              <a:graphicData uri="http://schemas.openxmlformats.org/drawingml/2006/picture">
+                <pic:pic xmlns:pic="http://schemas.openxmlformats.org/drawingml/2006/picture">
+                  <pic:nvPicPr>
+                    <pic:cNvPr id="0" name="Picture 1" descr="C:\Users\Alberto\Documents\Alby\Università\Ingegneria del sofware\Ingegneria_Software_2014\Immagini\UsecaseOp.png"/>
+                    <pic:cNvPicPr>
+                      <a:picLocks noChangeAspect="1" noChangeArrowheads="1"/>
+                    </pic:cNvPicPr>
+                  </pic:nvPicPr>
+                  <pic:blipFill>
+                    <a:blip r:embed="rId10">
+                      <a:extLst>
+                        <a:ext uri="{28A0092B-C50C-407E-A947-70E740481C1C}">
+                          <a14:useLocalDpi xmlns:a14="http://schemas.microsoft.com/office/drawing/2010/main" val="0"/>
+                        </a:ext>
+                      </a:extLst>
+                    </a:blip>
+                    <a:srcRect/>
+                    <a:stretch>
+                      <a:fillRect/>
+                    </a:stretch>
+                  </pic:blipFill>
+                  <pic:spPr bwMode="auto">
+                    <a:xfrm>
+                      <a:off x="0" y="0"/>
+                      <a:ext cx="6830695" cy="2095500"/>
+                    </a:xfrm>
+                    <a:prstGeom prst="rect">
+                      <a:avLst/>
+                    </a:prstGeom>
+                    <a:noFill/>
+                    <a:ln>
+                      <a:noFill/>
+                    </a:ln>
+                  </pic:spPr>
+                </pic:pic>
+              </a:graphicData>
+            </a:graphic>
+            <wp14:sizeRelH relativeFrom="page">
+              <wp14:pctWidth>0</wp14:pctWidth>
+            </wp14:sizeRelH>
+            <wp14:sizeRelV relativeFrom="page">
+              <wp14:pctHeight>0</wp14:pctHeight>
+            </wp14:sizeRelV>
+          </wp:anchor>
+        </w:drawing>
+      </w:r>
+    </w:p>
+    <w:p>
+      <w:pPr>
+        <w:ind w:left="708"/>
+        <w:jc w:val="both"/>
+      </w:pPr>
+    </w:p>
+    <w:p>
+      <w:pPr>
+        <w:ind w:left="708"/>
+        <w:jc w:val="both"/>
+      </w:pPr>
+    </w:p>
+    <w:p>
+      <w:pPr>
+        <w:ind w:left="708"/>
+        <w:jc w:val="both"/>
+      </w:pPr>
+    </w:p>
+    <w:p>
+      <w:pPr>
+        <w:ind w:left="708"/>
+        <w:jc w:val="both"/>
+      </w:pPr>
+      <w:r>
+        <w:t>Utente:</w:t>
+      </w:r>
+    </w:p>
+    <w:p>
+      <w:pPr>
+        <w:ind w:left="708"/>
+        <w:jc w:val="both"/>
+      </w:pPr>
+      <w:r>
+        <w:t xml:space="preserve">Un utente utilizza l’applicazione </w:t>
+      </w:r>
+      <w:proofErr w:type="spellStart"/>
+      <w:r>
+        <w:t>Android</w:t>
+      </w:r>
+      <w:proofErr w:type="spellEnd"/>
+      <w:r>
+        <w:t xml:space="preserve"> per </w:t>
+      </w:r>
+      <w:r>
+        <w:t>trovare soluzioni a</w:t>
+      </w:r>
+      <w:r>
+        <w:t xml:space="preserve"> problemi di natura tecnica.</w:t>
+      </w:r>
+    </w:p>
+    <w:p>
+      <w:pPr>
+        <w:ind w:left="708"/>
+        <w:jc w:val="both"/>
+      </w:pPr>
+      <w:r>
+        <w:t>Le funzioni disponibili per l’utente sono schematizzate di seguito:</w:t>
+      </w:r>
+    </w:p>
+    <w:p>
+      <w:pPr>
+        <w:ind w:left="708"/>
+        <w:jc w:val="both"/>
+      </w:pPr>
+      <w:r>
+        <w:rPr>
+          <w:noProof/>
+        </w:rPr>
+        <w:drawing>
+          <wp:anchor distT="0" distB="0" distL="114300" distR="114300" simplePos="0" relativeHeight="251664384" behindDoc="0" locked="0" layoutInCell="1" allowOverlap="1" wp14:anchorId="4681215A" wp14:editId="19959B72">
+            <wp:simplePos x="0" y="0"/>
+            <wp:positionH relativeFrom="margin">
+              <wp:align>center</wp:align>
+            </wp:positionH>
+            <wp:positionV relativeFrom="paragraph">
+              <wp:posOffset>252095</wp:posOffset>
+            </wp:positionV>
+            <wp:extent cx="6284595" cy="1916430"/>
+            <wp:effectExtent l="0" t="0" r="1905" b="7620"/>
+            <wp:wrapTopAndBottom/>
             <wp:docPr id="3" name="Immagine 3"/>
             <wp:cNvGraphicFramePr>
               <a:graphicFrameLocks xmlns:a="http://schemas.openxmlformats.org/drawingml/2006/main" noChangeAspect="1"/>
@@ -1934,117 +2407,7 @@
               <a:graphicData uri="http://schemas.openxmlformats.org/drawingml/2006/picture">
                 <pic:pic xmlns:pic="http://schemas.openxmlformats.org/drawingml/2006/picture">
                   <pic:nvPicPr>
-                    <pic:cNvPr id="3" name="Funzione_per_l'utente_Operatore.pdf"/>
-                    <pic:cNvPicPr/>
-                  </pic:nvPicPr>
-                  <pic:blipFill rotWithShape="1">
-                    <a:blip r:embed="rId10">
-                      <a:extLst>
-                        <a:ext uri="{28A0092B-C50C-407E-A947-70E740481C1C}">
-                          <a14:useLocalDpi xmlns:a14="http://schemas.microsoft.com/office/drawing/2010/main" val="0"/>
-                        </a:ext>
-                      </a:extLst>
-                    </a:blip>
-                    <a:srcRect t="6831" b="31238"/>
-                    <a:stretch/>
-                  </pic:blipFill>
-                  <pic:spPr bwMode="auto">
-                    <a:xfrm>
-                      <a:off x="0" y="0"/>
-                      <a:ext cx="6116320" cy="2676525"/>
-                    </a:xfrm>
-                    <a:prstGeom prst="rect">
-                      <a:avLst/>
-                    </a:prstGeom>
-                    <a:ln>
-                      <a:noFill/>
-                    </a:ln>
-                    <a:extLst>
-                      <a:ext uri="{53640926-AAD7-44D8-BBD7-CCE9431645EC}">
-                        <a14:shadowObscured xmlns:a14="http://schemas.microsoft.com/office/drawing/2010/main"/>
-                      </a:ext>
-                    </a:extLst>
-                  </pic:spPr>
-                </pic:pic>
-              </a:graphicData>
-            </a:graphic>
-          </wp:inline>
-        </w:drawing>
-      </w:r>
-    </w:p>
-    <w:p>
-      <w:pPr>
-        <w:ind w:left="708"/>
-        <w:jc w:val="both"/>
-      </w:pPr>
-    </w:p>
-    <w:p>
-      <w:pPr>
-        <w:ind w:left="708"/>
-        <w:jc w:val="both"/>
-      </w:pPr>
-    </w:p>
-    <w:p>
-      <w:pPr>
-        <w:ind w:left="708"/>
-        <w:jc w:val="both"/>
-      </w:pPr>
-    </w:p>
-    <w:p>
-      <w:pPr>
-        <w:ind w:left="708"/>
-        <w:jc w:val="both"/>
-      </w:pPr>
-      <w:r>
-        <w:t>Utente:</w:t>
-      </w:r>
-    </w:p>
-    <w:p>
-      <w:pPr>
-        <w:ind w:left="708"/>
-        <w:jc w:val="both"/>
-      </w:pPr>
-      <w:r>
-        <w:t>Un utente utilizza l’applicazione Android per risolvere problemi di natura tecnica.</w:t>
-      </w:r>
-    </w:p>
-    <w:p>
-      <w:pPr>
-        <w:ind w:left="708"/>
-        <w:jc w:val="both"/>
-      </w:pPr>
-      <w:r>
-        <w:t>Le funzioni disponibili per l’utente sono schematizzate di seguito:</w:t>
-      </w:r>
-    </w:p>
-    <w:p>
-      <w:pPr>
-        <w:ind w:left="708"/>
-        <w:jc w:val="both"/>
-      </w:pPr>
-    </w:p>
-    <w:p>
-      <w:pPr>
-        <w:ind w:left="708"/>
-        <w:jc w:val="both"/>
-      </w:pPr>
-      <w:r>
-        <w:rPr>
-          <w:noProof/>
-        </w:rPr>
-        <w:drawing>
-          <wp:inline distT="0" distB="0" distL="0" distR="0" wp14:anchorId="375F076C" wp14:editId="295A8692">
-            <wp:extent cx="6116320" cy="1553210"/>
-            <wp:effectExtent l="0" t="0" r="5080" b="0"/>
-            <wp:docPr id="6" name="Immagine 6"/>
-            <wp:cNvGraphicFramePr>
-              <a:graphicFrameLocks xmlns:a="http://schemas.openxmlformats.org/drawingml/2006/main" noChangeAspect="1"/>
-            </wp:cNvGraphicFramePr>
-            <a:graphic xmlns:a="http://schemas.openxmlformats.org/drawingml/2006/main">
-              <a:graphicData uri="http://schemas.openxmlformats.org/drawingml/2006/picture">
-                <pic:pic xmlns:pic="http://schemas.openxmlformats.org/drawingml/2006/picture">
-                  <pic:nvPicPr>
-                    <pic:cNvPr id="6" name="utente.png"/>
+                    <pic:cNvPr id="3" name="user.png"/>
                     <pic:cNvPicPr/>
                   </pic:nvPicPr>
                   <pic:blipFill>
@@ -2062,7 +2425,7 @@
                   <pic:spPr>
                     <a:xfrm>
                       <a:off x="0" y="0"/>
-                      <a:ext cx="6116320" cy="1553210"/>
+                      <a:ext cx="6284595" cy="1916430"/>
                     </a:xfrm>
                     <a:prstGeom prst="rect">
                       <a:avLst/>
@@ -2071,9 +2434,21 @@
                 </pic:pic>
               </a:graphicData>
             </a:graphic>
-          </wp:inline>
+            <wp14:sizeRelH relativeFrom="page">
+              <wp14:pctWidth>0</wp14:pctWidth>
+            </wp14:sizeRelH>
+            <wp14:sizeRelV relativeFrom="page">
+              <wp14:pctHeight>0</wp14:pctHeight>
+            </wp14:sizeRelV>
+          </wp:anchor>
         </w:drawing>
       </w:r>
+    </w:p>
+    <w:p>
+      <w:pPr>
+        <w:ind w:left="708"/>
+        <w:jc w:val="both"/>
+      </w:pPr>
     </w:p>
     <w:p>
       <w:pPr>
@@ -2129,8 +2504,13 @@
         <w:jc w:val="both"/>
       </w:pPr>
       <w:r>
-        <w:t>Applicazione Android</w:t>
-      </w:r>
+        <w:t xml:space="preserve">Applicazione </w:t>
+      </w:r>
+      <w:proofErr w:type="spellStart"/>
+      <w:r>
+        <w:t>Android</w:t>
+      </w:r>
+      <w:proofErr w:type="spellEnd"/>
     </w:p>
     <w:p>
       <w:pPr>
@@ -2141,8 +2521,13 @@
       </w:r>
       <w:r>
         <w:tab/>
-        <w:t xml:space="preserve"> I dati vengono inviati al server tramite file JSON utilizzando una connessione HTTP</w:t>
-      </w:r>
+        <w:t xml:space="preserve"> </w:t>
+      </w:r>
+      <w:bookmarkStart w:id="0" w:name="_GoBack"/>
+      <w:r>
+        <w:t>I dati vengono inviati al server tramite file JSON utilizzando una connessione HTTP</w:t>
+      </w:r>
+      <w:bookmarkEnd w:id="0"/>
     </w:p>
     <w:p>
       <w:pPr>
@@ -2198,38 +2583,6 @@
         <w:jc w:val="both"/>
       </w:pPr>
       <w:r>
-        <w:t>Applicazione Android</w:t>
-      </w:r>
-    </w:p>
-    <w:p>
-      <w:pPr>
-        <w:jc w:val="both"/>
-      </w:pPr>
-      <w:r>
-        <w:tab/>
-      </w:r>
-      <w:r>
-        <w:tab/>
-        <w:t xml:space="preserve">I dati vengono inviati dal server all'applicazione Android in un file JSON tramite una </w:t>
-      </w:r>
-      <w:r>
-        <w:tab/>
-      </w:r>
-      <w:r>
-        <w:tab/>
-        <w:t xml:space="preserve">connessione HTTP </w:t>
-      </w:r>
-    </w:p>
-    <w:p>
-      <w:pPr>
-        <w:pStyle w:val="Paragrafoelenco"/>
-        <w:numPr>
-          <w:ilvl w:val="0"/>
-          <w:numId w:val="10"/>
-        </w:numPr>
-        <w:jc w:val="both"/>
-      </w:pPr>
-      <w:r>
         <w:t>Web</w:t>
       </w:r>
     </w:p>
@@ -2287,7 +2640,15 @@
         <w:jc w:val="both"/>
       </w:pPr>
       <w:r>
-        <w:t xml:space="preserve">A supporto dell’applicazione Android </w:t>
+        <w:t xml:space="preserve">A supporto dell’applicazione </w:t>
+      </w:r>
+      <w:proofErr w:type="spellStart"/>
+      <w:r>
+        <w:t>Android</w:t>
+      </w:r>
+      <w:proofErr w:type="spellEnd"/>
+      <w:r>
+        <w:t xml:space="preserve"> </w:t>
       </w:r>
       <w:r>
         <w:t>e del portale web sarà</w:t>
@@ -2329,8 +2690,8 @@
 </file>
 
 <file path=word/numbering.xml><?xml version="1.0" encoding="utf-8"?>
-<w:numbering xmlns:wpc="http://schemas.microsoft.com/office/word/2010/wordprocessingCanvas" xmlns:mo="http://schemas.microsoft.com/office/mac/office/2008/main" xmlns:mc="http://schemas.openxmlformats.org/markup-compatibility/2006" xmlns:mv="urn:schemas-microsoft-com:mac:vml" xmlns:o="urn:schemas-microsoft-com:office:office" xmlns:r="http://schemas.openxmlformats.org/officeDocument/2006/relationships" xmlns:m="http://schemas.openxmlformats.org/officeDocument/2006/math" xmlns:v="urn:schemas-microsoft-com:vml" xmlns:wp14="http://schemas.microsoft.com/office/word/2010/wordprocessingDrawing" xmlns:wp="http://schemas.openxmlformats.org/drawingml/2006/wordprocessingDrawing" xmlns:w10="urn:schemas-microsoft-com:office:word" xmlns:w="http://schemas.openxmlformats.org/wordprocessingml/2006/main" xmlns:w14="http://schemas.microsoft.com/office/word/2010/wordml" xmlns:w15="http://schemas.microsoft.com/office/word/2012/wordml" xmlns:wpg="http://schemas.microsoft.com/office/word/2010/wordprocessingGroup" xmlns:wpi="http://schemas.microsoft.com/office/word/2010/wordprocessingInk" xmlns:wne="http://schemas.microsoft.com/office/word/2006/wordml" xmlns:wps="http://schemas.microsoft.com/office/word/2010/wordprocessingShape" mc:Ignorable="w14 w15 wp14">
-  <w:abstractNum w:abstractNumId="0">
+<w:numbering xmlns:wpc="http://schemas.microsoft.com/office/word/2010/wordprocessingCanvas" xmlns:mc="http://schemas.openxmlformats.org/markup-compatibility/2006" xmlns:o="urn:schemas-microsoft-com:office:office" xmlns:r="http://schemas.openxmlformats.org/officeDocument/2006/relationships" xmlns:m="http://schemas.openxmlformats.org/officeDocument/2006/math" xmlns:v="urn:schemas-microsoft-com:vml" xmlns:wp14="http://schemas.microsoft.com/office/word/2010/wordprocessingDrawing" xmlns:wp="http://schemas.openxmlformats.org/drawingml/2006/wordprocessingDrawing" xmlns:w10="urn:schemas-microsoft-com:office:word" xmlns:w="http://schemas.openxmlformats.org/wordprocessingml/2006/main" xmlns:w14="http://schemas.microsoft.com/office/word/2010/wordml" xmlns:w15="http://schemas.microsoft.com/office/word/2012/wordml" xmlns:wpg="http://schemas.microsoft.com/office/word/2010/wordprocessingGroup" xmlns:wpi="http://schemas.microsoft.com/office/word/2010/wordprocessingInk" xmlns:wne="http://schemas.microsoft.com/office/word/2006/wordml" xmlns:wps="http://schemas.microsoft.com/office/word/2010/wordprocessingShape" mc:Ignorable="w14 w15 wp14">
+  <w:abstractNum w:abstractNumId="0" w15:restartNumberingAfterBreak="0">
     <w:nsid w:val="05C17226"/>
     <w:multiLevelType w:val="hybridMultilevel"/>
     <w:tmpl w:val="D186AE6E"/>
@@ -2443,7 +2804,7 @@
       </w:rPr>
     </w:lvl>
   </w:abstractNum>
-  <w:abstractNum w:abstractNumId="1">
+  <w:abstractNum w:abstractNumId="1" w15:restartNumberingAfterBreak="0">
     <w:nsid w:val="0FB37D04"/>
     <w:multiLevelType w:val="hybridMultilevel"/>
     <w:tmpl w:val="CD70EAE0"/>
@@ -2556,7 +2917,7 @@
       </w:rPr>
     </w:lvl>
   </w:abstractNum>
-  <w:abstractNum w:abstractNumId="2">
+  <w:abstractNum w:abstractNumId="2" w15:restartNumberingAfterBreak="0">
     <w:nsid w:val="2A264104"/>
     <w:multiLevelType w:val="hybridMultilevel"/>
     <w:tmpl w:val="E0581108"/>
@@ -2669,7 +3030,7 @@
       </w:rPr>
     </w:lvl>
   </w:abstractNum>
-  <w:abstractNum w:abstractNumId="3">
+  <w:abstractNum w:abstractNumId="3" w15:restartNumberingAfterBreak="0">
     <w:nsid w:val="2E35637F"/>
     <w:multiLevelType w:val="hybridMultilevel"/>
     <w:tmpl w:val="705254E0"/>
@@ -2782,7 +3143,7 @@
       </w:rPr>
     </w:lvl>
   </w:abstractNum>
-  <w:abstractNum w:abstractNumId="4">
+  <w:abstractNum w:abstractNumId="4" w15:restartNumberingAfterBreak="0">
     <w:nsid w:val="347F2242"/>
     <w:multiLevelType w:val="hybridMultilevel"/>
     <w:tmpl w:val="E1B46FAA"/>
@@ -2868,7 +3229,7 @@
       </w:pPr>
     </w:lvl>
   </w:abstractNum>
-  <w:abstractNum w:abstractNumId="5">
+  <w:abstractNum w:abstractNumId="5" w15:restartNumberingAfterBreak="0">
     <w:nsid w:val="48FF2728"/>
     <w:multiLevelType w:val="hybridMultilevel"/>
     <w:tmpl w:val="90C20492"/>
@@ -2981,7 +3342,7 @@
       </w:rPr>
     </w:lvl>
   </w:abstractNum>
-  <w:abstractNum w:abstractNumId="6">
+  <w:abstractNum w:abstractNumId="6" w15:restartNumberingAfterBreak="0">
     <w:nsid w:val="4E7B10A9"/>
     <w:multiLevelType w:val="hybridMultilevel"/>
     <w:tmpl w:val="C8C0EBF4"/>
@@ -3094,7 +3455,7 @@
       </w:rPr>
     </w:lvl>
   </w:abstractNum>
-  <w:abstractNum w:abstractNumId="7">
+  <w:abstractNum w:abstractNumId="7" w15:restartNumberingAfterBreak="0">
     <w:nsid w:val="58F56589"/>
     <w:multiLevelType w:val="hybridMultilevel"/>
     <w:tmpl w:val="F222BE80"/>
@@ -3207,7 +3568,7 @@
       </w:rPr>
     </w:lvl>
   </w:abstractNum>
-  <w:abstractNum w:abstractNumId="8">
+  <w:abstractNum w:abstractNumId="8" w15:restartNumberingAfterBreak="0">
     <w:nsid w:val="59E154BE"/>
     <w:multiLevelType w:val="hybridMultilevel"/>
     <w:tmpl w:val="089EE0AA"/>
@@ -3320,7 +3681,7 @@
       </w:rPr>
     </w:lvl>
   </w:abstractNum>
-  <w:abstractNum w:abstractNumId="9">
+  <w:abstractNum w:abstractNumId="9" w15:restartNumberingAfterBreak="0">
     <w:nsid w:val="67A4534C"/>
     <w:multiLevelType w:val="hybridMultilevel"/>
     <w:tmpl w:val="C8260082"/>
@@ -3433,7 +3794,7 @@
       </w:rPr>
     </w:lvl>
   </w:abstractNum>
-  <w:abstractNum w:abstractNumId="10">
+  <w:abstractNum w:abstractNumId="10" w15:restartNumberingAfterBreak="0">
     <w:nsid w:val="712E34FF"/>
     <w:multiLevelType w:val="hybridMultilevel"/>
     <w:tmpl w:val="C5609E18"/>
@@ -3546,7 +3907,7 @@
       </w:rPr>
     </w:lvl>
   </w:abstractNum>
-  <w:abstractNum w:abstractNumId="11">
+  <w:abstractNum w:abstractNumId="11" w15:restartNumberingAfterBreak="0">
     <w:nsid w:val="79A33465"/>
     <w:multiLevelType w:val="hybridMultilevel"/>
     <w:tmpl w:val="63D0B1F4"/>
@@ -3659,7 +4020,7 @@
       </w:rPr>
     </w:lvl>
   </w:abstractNum>
-  <w:abstractNum w:abstractNumId="12">
+  <w:abstractNum w:abstractNumId="12" w15:restartNumberingAfterBreak="0">
     <w:nsid w:val="7AC077B6"/>
     <w:multiLevelType w:val="hybridMultilevel"/>
     <w:tmpl w:val="BEDEC7FE"/>
@@ -3827,7 +4188,7 @@
     </w:rPrDefault>
     <w:pPrDefault/>
   </w:docDefaults>
-  <w:latentStyles w:defLockedState="0" w:defUIPriority="99" w:defSemiHidden="0" w:defUnhideWhenUsed="0" w:defQFormat="0" w:count="380">
+  <w:latentStyles w:defLockedState="0" w:defUIPriority="99" w:defSemiHidden="0" w:defUnhideWhenUsed="0" w:defQFormat="0" w:count="371">
     <w:lsdException w:name="Normal" w:uiPriority="0" w:qFormat="1"/>
     <w:lsdException w:name="heading 1" w:uiPriority="9" w:qFormat="1"/>
     <w:lsdException w:name="heading 2" w:semiHidden="1" w:uiPriority="9" w:unhideWhenUsed="1" w:qFormat="1"/>
@@ -4248,7 +4609,6 @@
     <w:uiPriority w:val="39"/>
     <w:rsid w:val="00D82852"/>
     <w:tblPr>
-      <w:tblInd w:w="0" w:type="dxa"/>
       <w:tblBorders>
         <w:top w:val="single" w:sz="4" w:space="0" w:color="auto"/>
         <w:left w:val="single" w:sz="4" w:space="0" w:color="auto"/>
@@ -4257,12 +4617,6 @@
         <w:insideH w:val="single" w:sz="4" w:space="0" w:color="auto"/>
         <w:insideV w:val="single" w:sz="4" w:space="0" w:color="auto"/>
       </w:tblBorders>
-      <w:tblCellMar>
-        <w:top w:w="0" w:type="dxa"/>
-        <w:left w:w="108" w:type="dxa"/>
-        <w:bottom w:w="0" w:type="dxa"/>
-        <w:right w:w="108" w:type="dxa"/>
-      </w:tblCellMar>
     </w:tblPr>
   </w:style>
   <w:style w:type="table" w:styleId="Tabellagriglia5scura-colore4">
@@ -4273,7 +4627,6 @@
     <w:tblPr>
       <w:tblStyleRowBandSize w:val="1"/>
       <w:tblStyleColBandSize w:val="1"/>
-      <w:tblInd w:w="0" w:type="dxa"/>
       <w:tblBorders>
         <w:top w:val="single" w:sz="4" w:space="0" w:color="FFFFFF" w:themeColor="background1"/>
         <w:left w:val="single" w:sz="4" w:space="0" w:color="FFFFFF" w:themeColor="background1"/>
@@ -4282,12 +4635,6 @@
         <w:insideH w:val="single" w:sz="4" w:space="0" w:color="FFFFFF" w:themeColor="background1"/>
         <w:insideV w:val="single" w:sz="4" w:space="0" w:color="FFFFFF" w:themeColor="background1"/>
       </w:tblBorders>
-      <w:tblCellMar>
-        <w:top w:w="0" w:type="dxa"/>
-        <w:left w:w="108" w:type="dxa"/>
-        <w:bottom w:w="0" w:type="dxa"/>
-        <w:right w:w="108" w:type="dxa"/>
-      </w:tblCellMar>
     </w:tblPr>
     <w:tcPr>
       <w:shd w:val="clear" w:color="auto" w:fill="FFF2CC" w:themeFill="accent4" w:themeFillTint="33"/>
@@ -4386,7 +4733,6 @@
     <w:tblPr>
       <w:tblStyleRowBandSize w:val="1"/>
       <w:tblStyleColBandSize w:val="1"/>
-      <w:tblInd w:w="0" w:type="dxa"/>
       <w:tblBorders>
         <w:top w:val="single" w:sz="4" w:space="0" w:color="FFD966" w:themeColor="accent4" w:themeTint="99"/>
         <w:left w:val="single" w:sz="4" w:space="0" w:color="FFD966" w:themeColor="accent4" w:themeTint="99"/>
@@ -4395,12 +4741,6 @@
         <w:insideH w:val="single" w:sz="4" w:space="0" w:color="FFD966" w:themeColor="accent4" w:themeTint="99"/>
         <w:insideV w:val="single" w:sz="4" w:space="0" w:color="FFD966" w:themeColor="accent4" w:themeTint="99"/>
       </w:tblBorders>
-      <w:tblCellMar>
-        <w:top w:w="0" w:type="dxa"/>
-        <w:left w:w="108" w:type="dxa"/>
-        <w:bottom w:w="0" w:type="dxa"/>
-        <w:right w:w="108" w:type="dxa"/>
-      </w:tblCellMar>
     </w:tblPr>
     <w:tblStylePr w:type="firstRow">
       <w:rPr>
@@ -4459,7 +4799,6 @@
     <w:tblPr>
       <w:tblStyleRowBandSize w:val="1"/>
       <w:tblStyleColBandSize w:val="1"/>
-      <w:tblInd w:w="0" w:type="dxa"/>
       <w:tblBorders>
         <w:top w:val="single" w:sz="4" w:space="0" w:color="999999" w:themeColor="text1" w:themeTint="66"/>
         <w:left w:val="single" w:sz="4" w:space="0" w:color="999999" w:themeColor="text1" w:themeTint="66"/>
@@ -4468,12 +4807,6 @@
         <w:insideH w:val="single" w:sz="4" w:space="0" w:color="999999" w:themeColor="text1" w:themeTint="66"/>
         <w:insideV w:val="single" w:sz="4" w:space="0" w:color="999999" w:themeColor="text1" w:themeTint="66"/>
       </w:tblBorders>
-      <w:tblCellMar>
-        <w:top w:w="0" w:type="dxa"/>
-        <w:left w:w="108" w:type="dxa"/>
-        <w:bottom w:w="0" w:type="dxa"/>
-        <w:right w:w="108" w:type="dxa"/>
-      </w:tblCellMar>
     </w:tblPr>
     <w:tblStylePr w:type="firstRow">
       <w:rPr>
@@ -4781,7 +5114,7 @@
 </file>
 
 <file path=customXml/itemProps1.xml><?xml version="1.0" encoding="utf-8"?>
-<ds:datastoreItem xmlns:ds="http://schemas.openxmlformats.org/officeDocument/2006/customXml" ds:itemID="{8D29641B-A92A-874B-87B1-4237E61F706D}">
+<ds:datastoreItem xmlns:ds="http://schemas.openxmlformats.org/officeDocument/2006/customXml" ds:itemID="{D9257CAE-719A-489A-8C25-321BB510C944}">
   <ds:schemaRefs>
     <ds:schemaRef ds:uri="http://schemas.openxmlformats.org/officeDocument/2006/bibliography"/>
   </ds:schemaRefs>

</xml_diff>

<commit_message>
Altre lievi modifiche documenti, sistemati acronimi e abbreviazioni
</commit_message>
<xml_diff>
--- a/Documenti_Finiti/Documento di Caratteristiche.docx
+++ b/Documenti_Finiti/Documento di Caratteristiche.docx
@@ -4,7 +4,6 @@
   <w:body>
     <w:p>
       <w:pPr>
-        <w:jc w:val="both"/>
         <w:rPr>
           <w:color w:val="FF0000"/>
         </w:rPr>
@@ -149,8 +148,53 @@
         <w:jc w:val="both"/>
       </w:pPr>
       <w:r>
-        <w:t>Vedasi il documento Glossario.pdf.</w:t>
-      </w:r>
+        <w:t xml:space="preserve">Con S.O. si intende sistema operativo. </w:t>
+      </w:r>
+      <w:bookmarkStart w:id="0" w:name="_GoBack"/>
+      <w:r>
+        <w:t>Riferendosi all’</w:t>
+      </w:r>
+      <w:proofErr w:type="spellStart"/>
+      <w:r>
+        <w:t>app</w:t>
+      </w:r>
+      <w:proofErr w:type="spellEnd"/>
+      <w:r>
+        <w:t xml:space="preserve"> ci si riferisce all’applicazione </w:t>
+      </w:r>
+      <w:proofErr w:type="spellStart"/>
+      <w:r>
+        <w:t>Android</w:t>
+      </w:r>
+      <w:proofErr w:type="spellEnd"/>
+      <w:r>
+        <w:t xml:space="preserve"> </w:t>
+      </w:r>
+      <w:proofErr w:type="spellStart"/>
+      <w:r>
+        <w:t>TitanicAssistance</w:t>
+      </w:r>
+      <w:proofErr w:type="spellEnd"/>
+      <w:r>
+        <w:t xml:space="preserve">; riferendosi al portale web ci si riferisce alla web </w:t>
+      </w:r>
+      <w:proofErr w:type="spellStart"/>
+      <w:r>
+        <w:t>application</w:t>
+      </w:r>
+      <w:proofErr w:type="spellEnd"/>
+      <w:r>
+        <w:t xml:space="preserve"> </w:t>
+      </w:r>
+      <w:proofErr w:type="spellStart"/>
+      <w:r>
+        <w:t>NeptuneRescue</w:t>
+      </w:r>
+      <w:proofErr w:type="spellEnd"/>
+      <w:r>
+        <w:t>.</w:t>
+      </w:r>
+      <w:bookmarkEnd w:id="0"/>
     </w:p>
     <w:p>
       <w:pPr>
@@ -368,14 +412,6 @@
     <w:p>
       <w:pPr>
         <w:jc w:val="both"/>
-      </w:pPr>
-    </w:p>
-    <w:p>
-      <w:pPr>
-        <w:jc w:val="both"/>
-        <w:rPr>
-          <w:b/>
-        </w:rPr>
       </w:pPr>
     </w:p>
     <w:p>
@@ -1756,7 +1792,13 @@
         <w:t xml:space="preserve"> accede al database presente sul dispositivo locale</w:t>
       </w:r>
       <w:r>
-        <w:t xml:space="preserve"> secondo le modalità di sicurezza previste dal S.O </w:t>
+        <w:t xml:space="preserve"> secondo le modalità di sicurezza previste dal S.O</w:t>
+      </w:r>
+      <w:r>
+        <w:t>.</w:t>
+      </w:r>
+      <w:r>
+        <w:t xml:space="preserve"> </w:t>
       </w:r>
       <w:proofErr w:type="spellStart"/>
       <w:r>
@@ -2061,7 +2103,19 @@
         <w:jc w:val="both"/>
       </w:pPr>
       <w:r>
-        <w:t>Per tutte le definizioni date in seguito, la parola “gestione” si riferisce all'inserimento, cancellazione e modifica dell'oggetto in questione, salvo specificazioni o diverse indicazioni.</w:t>
+        <w:t>Per tutte le definizioni date in seguito, la parola “gestione” si riferisce a</w:t>
+      </w:r>
+      <w:r>
+        <w:t xml:space="preserve">ll'inserimento, cancellazione, </w:t>
+      </w:r>
+      <w:r>
+        <w:t>modifica</w:t>
+      </w:r>
+      <w:r>
+        <w:t xml:space="preserve"> e ricerca</w:t>
+      </w:r>
+      <w:r>
+        <w:t xml:space="preserve"> dell'oggetto in questione, salvo specificazioni o diverse indicazioni.</w:t>
       </w:r>
     </w:p>
     <w:p>
@@ -2521,13 +2575,8 @@
       </w:r>
       <w:r>
         <w:tab/>
-        <w:t xml:space="preserve"> </w:t>
-      </w:r>
-      <w:bookmarkStart w:id="0" w:name="_GoBack"/>
-      <w:r>
-        <w:t>I dati vengono inviati al server tramite file JSON utilizzando una connessione HTTP</w:t>
-      </w:r>
-      <w:bookmarkEnd w:id="0"/>
+        <w:t xml:space="preserve"> I dati vengono inviati al server tramite file JSON utilizzando una connessione HTTP</w:t>
+      </w:r>
     </w:p>
     <w:p>
       <w:pPr>
@@ -5114,7 +5163,7 @@
 </file>
 
 <file path=customXml/itemProps1.xml><?xml version="1.0" encoding="utf-8"?>
-<ds:datastoreItem xmlns:ds="http://schemas.openxmlformats.org/officeDocument/2006/customXml" ds:itemID="{D9257CAE-719A-489A-8C25-321BB510C944}">
+<ds:datastoreItem xmlns:ds="http://schemas.openxmlformats.org/officeDocument/2006/customXml" ds:itemID="{456D5C1E-CE39-471B-AECB-E7B43082FB68}">
   <ds:schemaRefs>
     <ds:schemaRef ds:uri="http://schemas.openxmlformats.org/officeDocument/2006/bibliography"/>
   </ds:schemaRefs>

</xml_diff>

<commit_message>
Vari file modificati, project plan spostato in finiti
</commit_message>
<xml_diff>
--- a/Documenti_Finiti/Documento di Caratteristiche.docx
+++ b/Documenti_Finiti/Documento di Caratteristiche.docx
@@ -41,13 +41,8 @@
       <w:pPr>
         <w:jc w:val="both"/>
       </w:pPr>
-      <w:proofErr w:type="gramStart"/>
-      <w:r>
-        <w:t>soprattutto</w:t>
-      </w:r>
-      <w:proofErr w:type="gramEnd"/>
-      <w:r>
-        <w:t xml:space="preserve"> se il comandante è qualcuno che non è molto familiare con le barche a vela.</w:t>
+      <w:r>
+        <w:t>soprattutto se il comandante è qualcuno che non è molto familiare con le barche a vela.</w:t>
       </w:r>
     </w:p>
     <w:p>
@@ -148,47 +143,7 @@
         <w:jc w:val="both"/>
       </w:pPr>
       <w:r>
-        <w:t>Con S.O. si intende sistema operativo. Riferendosi all’</w:t>
-      </w:r>
-      <w:proofErr w:type="spellStart"/>
-      <w:r>
-        <w:t>app</w:t>
-      </w:r>
-      <w:proofErr w:type="spellEnd"/>
-      <w:r>
-        <w:t xml:space="preserve"> ci si riferisce all’applicazione </w:t>
-      </w:r>
-      <w:proofErr w:type="spellStart"/>
-      <w:r>
-        <w:t>Android</w:t>
-      </w:r>
-      <w:proofErr w:type="spellEnd"/>
-      <w:r>
-        <w:t xml:space="preserve"> </w:t>
-      </w:r>
-      <w:proofErr w:type="spellStart"/>
-      <w:r>
-        <w:t>TitanicAssistance</w:t>
-      </w:r>
-      <w:proofErr w:type="spellEnd"/>
-      <w:r>
-        <w:t xml:space="preserve">; riferendosi al portale web ci si riferisce alla web </w:t>
-      </w:r>
-      <w:proofErr w:type="spellStart"/>
-      <w:r>
-        <w:t>application</w:t>
-      </w:r>
-      <w:proofErr w:type="spellEnd"/>
-      <w:r>
-        <w:t xml:space="preserve"> </w:t>
-      </w:r>
-      <w:proofErr w:type="spellStart"/>
-      <w:r>
-        <w:t>NeptuneRescue</w:t>
-      </w:r>
-      <w:proofErr w:type="spellEnd"/>
-      <w:r>
-        <w:t>.</w:t>
+        <w:t>Con S.O. si intende sistema operativo. Riferendosi all’app ci si riferisce all’applicazione Android TitanicAssistance; riferendosi al portale web ci si riferisce alla web application NeptuneRescue.</w:t>
       </w:r>
     </w:p>
     <w:p>
@@ -229,14 +184,12 @@
       <w:r>
         <w:t xml:space="preserve">Virtual </w:t>
       </w:r>
-      <w:proofErr w:type="spellStart"/>
       <w:r>
         <w:rPr>
           <w:rFonts w:eastAsia="Times New Roman" w:cs="Times New Roman"/>
         </w:rPr>
         <w:t>Mechanic</w:t>
       </w:r>
-      <w:proofErr w:type="spellEnd"/>
       <w:r>
         <w:rPr>
           <w:rFonts w:eastAsia="Times New Roman" w:cs="Times New Roman"/>
@@ -288,13 +241,8 @@
         <w:jc w:val="both"/>
       </w:pPr>
       <w:r>
-        <w:t xml:space="preserve">Smartphone </w:t>
-      </w:r>
-      <w:proofErr w:type="spellStart"/>
-      <w:r>
-        <w:t>Android</w:t>
-      </w:r>
-      <w:proofErr w:type="spellEnd"/>
+        <w:t>Smartphone Android</w:t>
+      </w:r>
     </w:p>
     <w:p>
       <w:pPr>
@@ -318,32 +266,14 @@
         </w:numPr>
         <w:jc w:val="both"/>
       </w:pPr>
-      <w:proofErr w:type="spellStart"/>
-      <w:r>
-        <w:t>TitanicAssistance</w:t>
-      </w:r>
-      <w:proofErr w:type="spellEnd"/>
-      <w:r>
-        <w:t xml:space="preserve">: </w:t>
-      </w:r>
-      <w:proofErr w:type="spellStart"/>
+      <w:r>
+        <w:t xml:space="preserve">TitanicAssistance: </w:t>
+      </w:r>
       <w:r>
         <w:t>A</w:t>
       </w:r>
       <w:r>
-        <w:t>ndroid</w:t>
-      </w:r>
-      <w:proofErr w:type="spellEnd"/>
-      <w:r>
-        <w:t xml:space="preserve"> </w:t>
-      </w:r>
-      <w:proofErr w:type="spellStart"/>
-      <w:r>
-        <w:t>application</w:t>
-      </w:r>
-      <w:proofErr w:type="spellEnd"/>
-      <w:r>
-        <w:t xml:space="preserve"> che </w:t>
+        <w:t xml:space="preserve">ndroid application che </w:t>
       </w:r>
       <w:r>
         <w:t xml:space="preserve">aiuta </w:t>
@@ -376,13 +306,8 @@
         </w:numPr>
         <w:jc w:val="both"/>
       </w:pPr>
-      <w:proofErr w:type="spellStart"/>
-      <w:r>
-        <w:t>NeptuneRescue</w:t>
-      </w:r>
-      <w:proofErr w:type="spellEnd"/>
-      <w:r>
-        <w:t>: è un portale web che aiuta l’operatore nell</w:t>
+      <w:r>
+        <w:t>NeptuneRescue: è un portale web che aiuta l’operatore nell</w:t>
       </w:r>
       <w:r>
         <w:t>a gestione delle</w:t>
@@ -691,8 +616,6 @@
           </wp:inline>
         </w:drawing>
       </w:r>
-      <w:bookmarkStart w:id="0" w:name="_GoBack"/>
-      <w:bookmarkEnd w:id="0"/>
     </w:p>
     <w:p>
       <w:pPr>
@@ -727,27 +650,13 @@
         <w:rPr>
           <w:i/>
         </w:rPr>
-        <w:t xml:space="preserve">Applicazione </w:t>
-      </w:r>
-      <w:proofErr w:type="spellStart"/>
+        <w:t>Applicazione A</w:t>
+      </w:r>
       <w:r>
         <w:rPr>
           <w:i/>
         </w:rPr>
-        <w:t>A</w:t>
-      </w:r>
-      <w:r>
-        <w:rPr>
-          <w:i/>
-        </w:rPr>
-        <w:t>ndroid</w:t>
-      </w:r>
-      <w:proofErr w:type="spellEnd"/>
-      <w:r>
-        <w:rPr>
-          <w:i/>
-        </w:rPr>
-        <w:t xml:space="preserve"> </w:t>
+        <w:t xml:space="preserve">ndroid </w:t>
       </w:r>
     </w:p>
     <w:tbl>
@@ -816,13 +725,8 @@
             <w:pPr>
               <w:jc w:val="both"/>
             </w:pPr>
-            <w:proofErr w:type="spellStart"/>
             <w:r>
-              <w:t>Android</w:t>
-            </w:r>
-            <w:proofErr w:type="spellEnd"/>
-            <w:r>
-              <w:t xml:space="preserve"> 5.0</w:t>
+              <w:t>Android 5.0</w:t>
             </w:r>
             <w:r>
               <w:t xml:space="preserve"> e superiori</w:t>
@@ -855,11 +759,9 @@
             <w:pPr>
               <w:jc w:val="both"/>
             </w:pPr>
-            <w:proofErr w:type="spellStart"/>
             <w:r>
               <w:t>Android</w:t>
             </w:r>
-            <w:proofErr w:type="spellEnd"/>
           </w:p>
         </w:tc>
       </w:tr>
@@ -888,11 +790,9 @@
             <w:pPr>
               <w:jc w:val="both"/>
             </w:pPr>
-            <w:proofErr w:type="spellStart"/>
             <w:r>
               <w:t>Sqlite</w:t>
             </w:r>
-            <w:proofErr w:type="spellEnd"/>
           </w:p>
         </w:tc>
       </w:tr>
@@ -921,27 +821,9 @@
             <w:pPr>
               <w:jc w:val="both"/>
             </w:pPr>
-            <w:proofErr w:type="gramStart"/>
             <w:r>
-              <w:t>Java ,</w:t>
+              <w:t>Java , android, xml, sql</w:t>
             </w:r>
-            <w:proofErr w:type="gramEnd"/>
-            <w:r>
-              <w:t xml:space="preserve"> </w:t>
-            </w:r>
-            <w:proofErr w:type="spellStart"/>
-            <w:r>
-              <w:t>android</w:t>
-            </w:r>
-            <w:proofErr w:type="spellEnd"/>
-            <w:r>
-              <w:t xml:space="preserve">, xml, </w:t>
-            </w:r>
-            <w:proofErr w:type="spellStart"/>
-            <w:r>
-              <w:t>sql</w:t>
-            </w:r>
-            <w:proofErr w:type="spellEnd"/>
           </w:p>
         </w:tc>
       </w:tr>
@@ -1031,21 +913,8 @@
             <w:pPr>
               <w:jc w:val="both"/>
             </w:pPr>
-            <w:proofErr w:type="spellStart"/>
             <w:r>
-              <w:t>Firefox</w:t>
-            </w:r>
-            <w:proofErr w:type="spellEnd"/>
-            <w:r>
-              <w:t xml:space="preserve"> 36+, </w:t>
-            </w:r>
-            <w:proofErr w:type="spellStart"/>
-            <w:r>
-              <w:t>Chrome</w:t>
-            </w:r>
-            <w:proofErr w:type="spellEnd"/>
-            <w:r>
-              <w:t xml:space="preserve"> 41+, Internet Explorer </w:t>
+              <w:t xml:space="preserve">Firefox 36+, Chrome 41+, Internet Explorer </w:t>
             </w:r>
           </w:p>
         </w:tc>
@@ -1076,15 +945,7 @@
               <w:jc w:val="both"/>
             </w:pPr>
             <w:r>
-              <w:t xml:space="preserve">Microsoft Windows, Unix </w:t>
-            </w:r>
-            <w:proofErr w:type="spellStart"/>
-            <w:r>
-              <w:t>like</w:t>
-            </w:r>
-            <w:proofErr w:type="spellEnd"/>
-            <w:r>
-              <w:t xml:space="preserve"> </w:t>
+              <w:t xml:space="preserve">Microsoft Windows, Unix like </w:t>
             </w:r>
           </w:p>
         </w:tc>
@@ -1114,13 +975,8 @@
             <w:pPr>
               <w:jc w:val="both"/>
             </w:pPr>
-            <w:proofErr w:type="spellStart"/>
             <w:r>
-              <w:t>MySql</w:t>
-            </w:r>
-            <w:proofErr w:type="spellEnd"/>
-            <w:r>
-              <w:t xml:space="preserve"> </w:t>
+              <w:t xml:space="preserve">MySql </w:t>
             </w:r>
             <w:r>
               <w:t>5.5.41</w:t>
@@ -1154,15 +1010,7 @@
               <w:jc w:val="both"/>
             </w:pPr>
             <w:r>
-              <w:t xml:space="preserve">Apache </w:t>
-            </w:r>
-            <w:proofErr w:type="spellStart"/>
-            <w:r>
-              <w:t>Tomcat</w:t>
-            </w:r>
-            <w:proofErr w:type="spellEnd"/>
-            <w:r>
-              <w:t xml:space="preserve"> 7</w:t>
+              <w:t>Apache Tomcat 7</w:t>
             </w:r>
             <w:r>
               <w:t>.0</w:t>
@@ -1199,31 +1047,7 @@
               <w:jc w:val="both"/>
             </w:pPr>
             <w:r>
-              <w:t xml:space="preserve">Html, </w:t>
-            </w:r>
-            <w:proofErr w:type="spellStart"/>
-            <w:r>
-              <w:t>css</w:t>
-            </w:r>
-            <w:proofErr w:type="spellEnd"/>
-            <w:r>
-              <w:t xml:space="preserve">, </w:t>
-            </w:r>
-            <w:proofErr w:type="spellStart"/>
-            <w:r>
-              <w:t>jsp</w:t>
-            </w:r>
-            <w:proofErr w:type="spellEnd"/>
-            <w:r>
-              <w:t xml:space="preserve">, java, </w:t>
-            </w:r>
-            <w:proofErr w:type="spellStart"/>
-            <w:r>
-              <w:t>sql</w:t>
-            </w:r>
-            <w:proofErr w:type="spellEnd"/>
-            <w:r>
-              <w:t xml:space="preserve">, </w:t>
+              <w:t xml:space="preserve">Html, css, jsp, java, sql, </w:t>
             </w:r>
           </w:p>
         </w:tc>
@@ -1560,19 +1384,11 @@
         </w:numPr>
         <w:jc w:val="both"/>
       </w:pPr>
-      <w:proofErr w:type="spellStart"/>
       <w:r>
         <w:rPr>
           <w:i/>
         </w:rPr>
-        <w:t>Android</w:t>
-      </w:r>
-      <w:proofErr w:type="spellEnd"/>
-      <w:r>
-        <w:rPr>
-          <w:i/>
-        </w:rPr>
-        <w:t xml:space="preserve"> Application</w:t>
+        <w:t>Android Application</w:t>
       </w:r>
       <w:r>
         <w:t>:</w:t>
@@ -1584,23 +1400,7 @@
         <w:jc w:val="both"/>
       </w:pPr>
       <w:r>
-        <w:t xml:space="preserve">Cambiando </w:t>
-      </w:r>
-      <w:proofErr w:type="spellStart"/>
-      <w:r>
-        <w:t>smartphone</w:t>
-      </w:r>
-      <w:proofErr w:type="spellEnd"/>
-      <w:r>
-        <w:t>, si può continuare a usare l’</w:t>
-      </w:r>
-      <w:proofErr w:type="spellStart"/>
-      <w:r>
-        <w:t>app</w:t>
-      </w:r>
-      <w:proofErr w:type="spellEnd"/>
-      <w:r>
-        <w:t xml:space="preserve"> a patto che il dispositivo rispetti i requisiti di sistema sopra definiti. La compatibilità con sistemi non presenti tra quelli sopra elencati sarà possibile a fronte di sviluppi specifici per tali piattaforme.</w:t>
+        <w:t>Cambiando smartphone, si può continuare a usare l’app a patto che il dispositivo rispetti i requisiti di sistema sopra definiti. La compatibilità con sistemi non presenti tra quelli sopra elencati sarà possibile a fronte di sviluppi specifici per tali piattaforme.</w:t>
       </w:r>
     </w:p>
     <w:p>
@@ -1633,34 +1433,6 @@
     </w:p>
     <w:p>
       <w:pPr>
-        <w:ind w:left="708"/>
-        <w:jc w:val="both"/>
-      </w:pPr>
-    </w:p>
-    <w:p>
-      <w:pPr>
-        <w:ind w:left="708"/>
-        <w:jc w:val="both"/>
-      </w:pPr>
-    </w:p>
-    <w:p>
-      <w:pPr>
-        <w:jc w:val="both"/>
-        <w:rPr>
-          <w:b/>
-        </w:rPr>
-      </w:pPr>
-    </w:p>
-    <w:p>
-      <w:pPr>
-        <w:jc w:val="both"/>
-        <w:rPr>
-          <w:b/>
-        </w:rPr>
-      </w:pPr>
-    </w:p>
-    <w:p>
-      <w:pPr>
         <w:ind w:firstLine="360"/>
         <w:jc w:val="both"/>
         <w:rPr>
@@ -1671,6 +1443,7 @@
         <w:rPr>
           <w:b/>
         </w:rPr>
+        <w:lastRenderedPageBreak/>
         <w:t>Robustezza</w:t>
       </w:r>
     </w:p>
@@ -1712,15 +1485,7 @@
         <w:t xml:space="preserve">in cui </w:t>
       </w:r>
       <w:r>
-        <w:t xml:space="preserve">l'applicazione </w:t>
-      </w:r>
-      <w:proofErr w:type="spellStart"/>
-      <w:r>
-        <w:t>Android</w:t>
-      </w:r>
-      <w:proofErr w:type="spellEnd"/>
-      <w:r>
-        <w:t xml:space="preserve"> si trovasse su un apparecchio non connesso alla rete internet, essa funzionerà comunque fornendo una soluzione od un eventual</w:t>
+        <w:t>l'applicazione Android si trovasse su un apparecchio non connesso alla rete internet, essa funzionerà comunque fornendo una soluzione od un eventual</w:t>
       </w:r>
       <w:r>
         <w:t>e possibilità di chiamata.</w:t>
@@ -1760,15 +1525,7 @@
         <w:jc w:val="both"/>
       </w:pPr>
       <w:r>
-        <w:t xml:space="preserve">Il sistema si basa su di un database locale sia per quanto riguarda l'applicazione </w:t>
-      </w:r>
-      <w:proofErr w:type="spellStart"/>
-      <w:r>
-        <w:t>Android</w:t>
-      </w:r>
-      <w:proofErr w:type="spellEnd"/>
-      <w:r>
-        <w:t xml:space="preserve"> che l'interfaccia Web dell'azienda. Le connessioni dall'interfaccia Web aziendale avverranno con il database collegato localmente, questo permette quindi l'utilizzo del protocollo in chiaro HTTP per lo scambio di dati. </w:t>
+        <w:t xml:space="preserve">Il sistema si basa su di un database locale sia per quanto riguarda l'applicazione Android che l'interfaccia Web dell'azienda. Le connessioni dall'interfaccia Web aziendale avverranno con il database collegato localmente, questo permette quindi l'utilizzo del protocollo in chiaro HTTP per lo scambio di dati. </w:t>
       </w:r>
     </w:p>
     <w:p>
@@ -1781,15 +1538,7 @@
         <w:jc w:val="both"/>
       </w:pPr>
       <w:r>
-        <w:t xml:space="preserve">L'applicazione </w:t>
-      </w:r>
-      <w:proofErr w:type="spellStart"/>
-      <w:r>
-        <w:t>Android</w:t>
-      </w:r>
-      <w:proofErr w:type="spellEnd"/>
-      <w:r>
-        <w:t xml:space="preserve"> accede al database presente sul dispositivo locale</w:t>
+        <w:t>L'applicazione Android accede al database presente sul dispositivo locale</w:t>
       </w:r>
       <w:r>
         <w:t xml:space="preserve"> secondo le modalità di sicurezza previste dal S.O</w:t>
@@ -1798,13 +1547,8 @@
         <w:t>.</w:t>
       </w:r>
       <w:r>
-        <w:t xml:space="preserve"> </w:t>
-      </w:r>
-      <w:proofErr w:type="spellStart"/>
-      <w:r>
-        <w:t>Android</w:t>
-      </w:r>
-      <w:proofErr w:type="spellEnd"/>
+        <w:t xml:space="preserve"> Android</w:t>
+      </w:r>
       <w:r>
         <w:t xml:space="preserve">. </w:t>
       </w:r>
@@ -1840,15 +1584,7 @@
         <w:jc w:val="both"/>
       </w:pPr>
       <w:r>
-        <w:t xml:space="preserve">L'applicazione </w:t>
-      </w:r>
-      <w:proofErr w:type="spellStart"/>
-      <w:r>
-        <w:t>Android</w:t>
-      </w:r>
-      <w:proofErr w:type="spellEnd"/>
-      <w:r>
-        <w:t xml:space="preserve"> appoggiandosi su di un database locale permette il caricamento dei dati della pagina in un massimo di tre secondi dalla richiesta.</w:t>
+        <w:t>L'applicazione Android appoggiandosi su di un database locale permette il caricamento dei dati della pagina in un massimo di tre secondi dalla richiesta.</w:t>
       </w:r>
     </w:p>
     <w:p>
@@ -1908,39 +1644,7 @@
         <w:jc w:val="both"/>
       </w:pPr>
       <w:r>
-        <w:t xml:space="preserve">L'applicazione </w:t>
-      </w:r>
-      <w:proofErr w:type="spellStart"/>
-      <w:r>
-        <w:t>Android</w:t>
-      </w:r>
-      <w:proofErr w:type="spellEnd"/>
-      <w:r>
-        <w:t xml:space="preserve"> prevede l'utilizzo su </w:t>
-      </w:r>
-      <w:proofErr w:type="spellStart"/>
-      <w:r>
-        <w:t>smartphone</w:t>
-      </w:r>
-      <w:proofErr w:type="spellEnd"/>
-      <w:r>
-        <w:t xml:space="preserve"> </w:t>
-      </w:r>
-      <w:proofErr w:type="spellStart"/>
-      <w:r>
-        <w:t>Android</w:t>
-      </w:r>
-      <w:proofErr w:type="spellEnd"/>
-      <w:r>
-        <w:t xml:space="preserve"> con versione 5.0, utilizzando come riferimento il dispositivo </w:t>
-      </w:r>
-      <w:proofErr w:type="spellStart"/>
-      <w:r>
-        <w:t>Nexus</w:t>
-      </w:r>
-      <w:proofErr w:type="spellEnd"/>
-      <w:r>
-        <w:t xml:space="preserve"> 5.</w:t>
+        <w:t>L'applicazione Android prevede l'utilizzo su smartphone Android con versione 5.0, utilizzando come riferimento il dispositivo Nexus 5.</w:t>
       </w:r>
     </w:p>
     <w:p>
@@ -1953,23 +1657,7 @@
         <w:jc w:val="both"/>
       </w:pPr>
       <w:r>
-        <w:t>Il server ed il database utilizzano la tecnologia Java (</w:t>
-      </w:r>
-      <w:proofErr w:type="spellStart"/>
-      <w:r>
-        <w:t>Tomcat</w:t>
-      </w:r>
-      <w:proofErr w:type="spellEnd"/>
-      <w:r>
-        <w:t xml:space="preserve">). È quindi possibile cambiare il sistema operativo del server se supporta Java e </w:t>
-      </w:r>
-      <w:proofErr w:type="spellStart"/>
-      <w:r>
-        <w:t>Tomcat</w:t>
-      </w:r>
-      <w:proofErr w:type="spellEnd"/>
-      <w:r>
-        <w:t>.</w:t>
+        <w:t>Il server ed il database utilizzano la tecnologia Java (Tomcat). È quindi possibile cambiare il sistema operativo del server se supporta Java e Tomcat.</w:t>
       </w:r>
     </w:p>
     <w:p>
@@ -2076,10 +1764,40 @@
           <w:b/>
         </w:rPr>
       </w:pPr>
-      <w:r>
-        <w:rPr>
-          <w:b/>
-        </w:rPr>
+    </w:p>
+    <w:p>
+      <w:pPr>
+        <w:ind w:left="708"/>
+        <w:jc w:val="both"/>
+        <w:rPr>
+          <w:b/>
+        </w:rPr>
+      </w:pPr>
+    </w:p>
+    <w:p>
+      <w:pPr>
+        <w:ind w:left="708"/>
+        <w:jc w:val="both"/>
+        <w:rPr>
+          <w:b/>
+        </w:rPr>
+      </w:pPr>
+    </w:p>
+    <w:p>
+      <w:pPr>
+        <w:ind w:left="708"/>
+        <w:jc w:val="both"/>
+        <w:rPr>
+          <w:b/>
+        </w:rPr>
+      </w:pPr>
+      <w:bookmarkStart w:id="0" w:name="_GoBack"/>
+      <w:bookmarkEnd w:id="0"/>
+      <w:r>
+        <w:rPr>
+          <w:b/>
+        </w:rPr>
+        <w:lastRenderedPageBreak/>
         <w:t>FUNZIONI PER L'UTENTE</w:t>
       </w:r>
     </w:p>
@@ -2097,13 +1815,8 @@
         <w:ind w:left="708"/>
         <w:jc w:val="both"/>
       </w:pPr>
-      <w:proofErr w:type="spellStart"/>
-      <w:r>
-        <w:t>Admin</w:t>
-      </w:r>
-      <w:proofErr w:type="spellEnd"/>
-      <w:r>
-        <w:t>, Operatore, Utente.</w:t>
+      <w:r>
+        <w:t>Admin, Operatore, Utente.</w:t>
       </w:r>
     </w:p>
     <w:p>
@@ -2159,13 +1872,8 @@
         <w:ind w:left="708"/>
         <w:jc w:val="both"/>
       </w:pPr>
-      <w:proofErr w:type="spellStart"/>
-      <w:r>
-        <w:t>Admin</w:t>
-      </w:r>
-      <w:proofErr w:type="spellEnd"/>
-      <w:r>
-        <w:t>:</w:t>
+      <w:r>
+        <w:t>Admin:</w:t>
       </w:r>
     </w:p>
     <w:p>
@@ -2421,15 +2129,7 @@
         <w:jc w:val="both"/>
       </w:pPr>
       <w:r>
-        <w:t xml:space="preserve">Un utente utilizza l’applicazione </w:t>
-      </w:r>
-      <w:proofErr w:type="spellStart"/>
-      <w:r>
-        <w:t>Android</w:t>
-      </w:r>
-      <w:proofErr w:type="spellEnd"/>
-      <w:r>
-        <w:t xml:space="preserve"> per </w:t>
+        <w:t xml:space="preserve">Un utente utilizza l’applicazione Android per </w:t>
       </w:r>
       <w:r>
         <w:t>trovare soluzioni a</w:t>
@@ -2675,15 +2375,7 @@
         <w:jc w:val="both"/>
       </w:pPr>
       <w:r>
-        <w:t xml:space="preserve">A supporto dell’applicazione </w:t>
-      </w:r>
-      <w:proofErr w:type="spellStart"/>
-      <w:r>
-        <w:t>Android</w:t>
-      </w:r>
-      <w:proofErr w:type="spellEnd"/>
-      <w:r>
-        <w:t xml:space="preserve"> </w:t>
+        <w:t xml:space="preserve">A supporto dell’applicazione Android </w:t>
       </w:r>
       <w:r>
         <w:t>e del portale web sarà</w:t>
@@ -5229,7 +4921,7 @@
 </file>
 
 <file path=customXml/itemProps1.xml><?xml version="1.0" encoding="utf-8"?>
-<ds:datastoreItem xmlns:ds="http://schemas.openxmlformats.org/officeDocument/2006/customXml" ds:itemID="{B232D387-7C82-402F-818B-45FCAA9FAFD6}">
+<ds:datastoreItem xmlns:ds="http://schemas.openxmlformats.org/officeDocument/2006/customXml" ds:itemID="{8CE71EF2-719D-4F06-B62E-615D09973B9E}">
   <ds:schemaRefs>
     <ds:schemaRef ds:uri="http://schemas.openxmlformats.org/officeDocument/2006/bibliography"/>
   </ds:schemaRefs>

</xml_diff>

<commit_message>
Add pdf, correct documents, fix android application
</commit_message>
<xml_diff>
--- a/Documenti_Finiti/Documento di Caratteristiche.docx
+++ b/Documenti_Finiti/Documento di Caratteristiche.docx
@@ -1,6 +1,6 @@
 
 <file path=word/document.xml><?xml version="1.0" encoding="utf-8"?>
-<w:document xmlns:wpc="http://schemas.microsoft.com/office/word/2010/wordprocessingCanvas" xmlns:mc="http://schemas.openxmlformats.org/markup-compatibility/2006" xmlns:o="urn:schemas-microsoft-com:office:office" xmlns:r="http://schemas.openxmlformats.org/officeDocument/2006/relationships" xmlns:m="http://schemas.openxmlformats.org/officeDocument/2006/math" xmlns:v="urn:schemas-microsoft-com:vml" xmlns:wp14="http://schemas.microsoft.com/office/word/2010/wordprocessingDrawing" xmlns:wp="http://schemas.openxmlformats.org/drawingml/2006/wordprocessingDrawing" xmlns:w10="urn:schemas-microsoft-com:office:word" xmlns:w="http://schemas.openxmlformats.org/wordprocessingml/2006/main" xmlns:w14="http://schemas.microsoft.com/office/word/2010/wordml" xmlns:w15="http://schemas.microsoft.com/office/word/2012/wordml" xmlns:wpg="http://schemas.microsoft.com/office/word/2010/wordprocessingGroup" xmlns:wpi="http://schemas.microsoft.com/office/word/2010/wordprocessingInk" xmlns:wne="http://schemas.microsoft.com/office/word/2006/wordml" xmlns:wps="http://schemas.microsoft.com/office/word/2010/wordprocessingShape" mc:Ignorable="w14 w15 wp14">
+<w:document xmlns:wpc="http://schemas.microsoft.com/office/word/2010/wordprocessingCanvas" xmlns:mo="http://schemas.microsoft.com/office/mac/office/2008/main" xmlns:mc="http://schemas.openxmlformats.org/markup-compatibility/2006" xmlns:mv="urn:schemas-microsoft-com:mac:vml" xmlns:o="urn:schemas-microsoft-com:office:office" xmlns:r="http://schemas.openxmlformats.org/officeDocument/2006/relationships" xmlns:m="http://schemas.openxmlformats.org/officeDocument/2006/math" xmlns:v="urn:schemas-microsoft-com:vml" xmlns:wp14="http://schemas.microsoft.com/office/word/2010/wordprocessingDrawing" xmlns:wp="http://schemas.openxmlformats.org/drawingml/2006/wordprocessingDrawing" xmlns:w10="urn:schemas-microsoft-com:office:word" xmlns:w="http://schemas.openxmlformats.org/wordprocessingml/2006/main" xmlns:w14="http://schemas.microsoft.com/office/word/2010/wordml" xmlns:w15="http://schemas.microsoft.com/office/word/2012/wordml" xmlns:wpg="http://schemas.microsoft.com/office/word/2010/wordprocessingGroup" xmlns:wpi="http://schemas.microsoft.com/office/word/2010/wordprocessingInk" xmlns:wne="http://schemas.microsoft.com/office/word/2006/wordml" xmlns:wps="http://schemas.microsoft.com/office/word/2010/wordprocessingShape" mc:Ignorable="w14 w15 wp14">
   <w:body>
     <w:p>
       <w:pPr>
@@ -143,7 +143,55 @@
         <w:jc w:val="both"/>
       </w:pPr>
       <w:r>
-        <w:t>Con S.O. si intende sistema operativo. Riferendosi all’app ci si riferisce all’applicazione Android TitanicAssistance; riferendosi al portale web ci si riferisce alla web application NeptuneRescue.</w:t>
+        <w:t>Con S.O. si intende sistema operativo. Riferendosi all’</w:t>
+      </w:r>
+      <w:proofErr w:type="spellStart"/>
+      <w:r>
+        <w:t>app</w:t>
+      </w:r>
+      <w:proofErr w:type="spellEnd"/>
+      <w:r>
+        <w:t xml:space="preserve"> ci si riferisce all’applicazione </w:t>
+      </w:r>
+      <w:proofErr w:type="spellStart"/>
+      <w:r>
+        <w:t>Android</w:t>
+      </w:r>
+      <w:proofErr w:type="spellEnd"/>
+      <w:r>
+        <w:t xml:space="preserve"> </w:t>
+      </w:r>
+      <w:proofErr w:type="spellStart"/>
+      <w:r>
+        <w:t>TitanicAssistance</w:t>
+      </w:r>
+      <w:proofErr w:type="spellEnd"/>
+      <w:r>
+        <w:t xml:space="preserve">; riferendosi al portale web ci si riferisce </w:t>
+      </w:r>
+      <w:proofErr w:type="gramStart"/>
+      <w:r>
+        <w:t>alla web</w:t>
+      </w:r>
+      <w:proofErr w:type="gramEnd"/>
+      <w:r>
+        <w:t xml:space="preserve"> </w:t>
+      </w:r>
+      <w:proofErr w:type="spellStart"/>
+      <w:r>
+        <w:t>application</w:t>
+      </w:r>
+      <w:proofErr w:type="spellEnd"/>
+      <w:r>
+        <w:t xml:space="preserve"> </w:t>
+      </w:r>
+      <w:proofErr w:type="spellStart"/>
+      <w:r>
+        <w:t>NeptuneRescue</w:t>
+      </w:r>
+      <w:proofErr w:type="spellEnd"/>
+      <w:r>
+        <w:t>.</w:t>
       </w:r>
     </w:p>
     <w:p>
@@ -184,12 +232,14 @@
       <w:r>
         <w:t xml:space="preserve">Virtual </w:t>
       </w:r>
+      <w:proofErr w:type="spellStart"/>
       <w:r>
         <w:rPr>
           <w:rFonts w:eastAsia="Times New Roman" w:cs="Times New Roman"/>
         </w:rPr>
         <w:t>Mechanic</w:t>
       </w:r>
+      <w:proofErr w:type="spellEnd"/>
       <w:r>
         <w:rPr>
           <w:rFonts w:eastAsia="Times New Roman" w:cs="Times New Roman"/>
@@ -241,8 +291,13 @@
         <w:jc w:val="both"/>
       </w:pPr>
       <w:r>
-        <w:t>Smartphone Android</w:t>
-      </w:r>
+        <w:t xml:space="preserve">Smartphone </w:t>
+      </w:r>
+      <w:proofErr w:type="spellStart"/>
+      <w:r>
+        <w:t>Android</w:t>
+      </w:r>
+      <w:proofErr w:type="spellEnd"/>
     </w:p>
     <w:p>
       <w:pPr>
@@ -266,14 +321,32 @@
         </w:numPr>
         <w:jc w:val="both"/>
       </w:pPr>
-      <w:r>
-        <w:t xml:space="preserve">TitanicAssistance: </w:t>
-      </w:r>
+      <w:proofErr w:type="spellStart"/>
+      <w:r>
+        <w:t>TitanicAssistance</w:t>
+      </w:r>
+      <w:proofErr w:type="spellEnd"/>
+      <w:r>
+        <w:t xml:space="preserve">: </w:t>
+      </w:r>
+      <w:proofErr w:type="spellStart"/>
       <w:r>
         <w:t>A</w:t>
       </w:r>
       <w:r>
-        <w:t xml:space="preserve">ndroid application che </w:t>
+        <w:t>ndroid</w:t>
+      </w:r>
+      <w:proofErr w:type="spellEnd"/>
+      <w:r>
+        <w:t xml:space="preserve"> </w:t>
+      </w:r>
+      <w:proofErr w:type="spellStart"/>
+      <w:r>
+        <w:t>application</w:t>
+      </w:r>
+      <w:proofErr w:type="spellEnd"/>
+      <w:r>
+        <w:t xml:space="preserve"> che </w:t>
       </w:r>
       <w:r>
         <w:t xml:space="preserve">aiuta </w:t>
@@ -306,8 +379,13 @@
         </w:numPr>
         <w:jc w:val="both"/>
       </w:pPr>
-      <w:r>
-        <w:t>NeptuneRescue: è un portale web che aiuta l’operatore nell</w:t>
+      <w:proofErr w:type="spellStart"/>
+      <w:r>
+        <w:t>NeptuneRescue</w:t>
+      </w:r>
+      <w:proofErr w:type="spellEnd"/>
+      <w:r>
+        <w:t>: è un portale web che aiuta l’operatore nell</w:t>
       </w:r>
       <w:r>
         <w:t>a gestione delle</w:t>
@@ -650,13 +728,27 @@
         <w:rPr>
           <w:i/>
         </w:rPr>
-        <w:t>Applicazione A</w:t>
-      </w:r>
+        <w:t xml:space="preserve">Applicazione </w:t>
+      </w:r>
+      <w:proofErr w:type="spellStart"/>
       <w:r>
         <w:rPr>
           <w:i/>
         </w:rPr>
-        <w:t xml:space="preserve">ndroid </w:t>
+        <w:t>A</w:t>
+      </w:r>
+      <w:r>
+        <w:rPr>
+          <w:i/>
+        </w:rPr>
+        <w:t>ndroid</w:t>
+      </w:r>
+      <w:proofErr w:type="spellEnd"/>
+      <w:r>
+        <w:rPr>
+          <w:i/>
+        </w:rPr>
+        <w:t xml:space="preserve"> </w:t>
       </w:r>
     </w:p>
     <w:tbl>
@@ -725,8 +817,13 @@
             <w:pPr>
               <w:jc w:val="both"/>
             </w:pPr>
+            <w:proofErr w:type="spellStart"/>
             <w:r>
-              <w:t>Android 5.0</w:t>
+              <w:t>Android</w:t>
+            </w:r>
+            <w:proofErr w:type="spellEnd"/>
+            <w:r>
+              <w:t xml:space="preserve"> 4.4</w:t>
             </w:r>
             <w:r>
               <w:t xml:space="preserve"> e superiori</w:t>
@@ -759,9 +856,11 @@
             <w:pPr>
               <w:jc w:val="both"/>
             </w:pPr>
+            <w:proofErr w:type="spellStart"/>
             <w:r>
               <w:t>Android</w:t>
             </w:r>
+            <w:proofErr w:type="spellEnd"/>
           </w:p>
         </w:tc>
       </w:tr>
@@ -790,9 +889,11 @@
             <w:pPr>
               <w:jc w:val="both"/>
             </w:pPr>
+            <w:proofErr w:type="spellStart"/>
             <w:r>
               <w:t>Sqlite</w:t>
             </w:r>
+            <w:proofErr w:type="spellEnd"/>
           </w:p>
         </w:tc>
       </w:tr>
@@ -822,8 +923,24 @@
               <w:jc w:val="both"/>
             </w:pPr>
             <w:r>
-              <w:t>Java , android, xml, sql</w:t>
+              <w:t xml:space="preserve">Java , </w:t>
             </w:r>
+            <w:proofErr w:type="spellStart"/>
+            <w:r>
+              <w:t>android</w:t>
+            </w:r>
+            <w:proofErr w:type="spellEnd"/>
+            <w:r>
+              <w:t xml:space="preserve">, xml, </w:t>
+            </w:r>
+            <w:proofErr w:type="spellStart"/>
+            <w:r>
+              <w:t>sql</w:t>
+            </w:r>
+            <w:r>
+              <w:t>ite</w:t>
+            </w:r>
+            <w:proofErr w:type="spellEnd"/>
           </w:p>
         </w:tc>
       </w:tr>
@@ -913,8 +1030,21 @@
             <w:pPr>
               <w:jc w:val="both"/>
             </w:pPr>
+            <w:proofErr w:type="spellStart"/>
             <w:r>
-              <w:t xml:space="preserve">Firefox 36+, Chrome 41+, Internet Explorer </w:t>
+              <w:t>Firefox</w:t>
+            </w:r>
+            <w:proofErr w:type="spellEnd"/>
+            <w:r>
+              <w:t xml:space="preserve"> 36+, </w:t>
+            </w:r>
+            <w:proofErr w:type="spellStart"/>
+            <w:r>
+              <w:t>Chrome</w:t>
+            </w:r>
+            <w:proofErr w:type="spellEnd"/>
+            <w:r>
+              <w:t xml:space="preserve"> 41+, Internet Explorer </w:t>
             </w:r>
           </w:p>
         </w:tc>
@@ -945,7 +1075,15 @@
               <w:jc w:val="both"/>
             </w:pPr>
             <w:r>
-              <w:t xml:space="preserve">Microsoft Windows, Unix like </w:t>
+              <w:t xml:space="preserve">Microsoft Windows, Unix </w:t>
+            </w:r>
+            <w:proofErr w:type="spellStart"/>
+            <w:r>
+              <w:t>like</w:t>
+            </w:r>
+            <w:proofErr w:type="spellEnd"/>
+            <w:r>
+              <w:t xml:space="preserve"> </w:t>
             </w:r>
           </w:p>
         </w:tc>
@@ -975,8 +1113,13 @@
             <w:pPr>
               <w:jc w:val="both"/>
             </w:pPr>
+            <w:proofErr w:type="spellStart"/>
             <w:r>
-              <w:t xml:space="preserve">MySql </w:t>
+              <w:t>MySql</w:t>
+            </w:r>
+            <w:proofErr w:type="spellEnd"/>
+            <w:r>
+              <w:t xml:space="preserve"> </w:t>
             </w:r>
             <w:r>
               <w:t>5.5.41</w:t>
@@ -1010,7 +1153,15 @@
               <w:jc w:val="both"/>
             </w:pPr>
             <w:r>
-              <w:t>Apache Tomcat 7</w:t>
+              <w:t xml:space="preserve">Apache </w:t>
+            </w:r>
+            <w:proofErr w:type="spellStart"/>
+            <w:r>
+              <w:t>Tomcat</w:t>
+            </w:r>
+            <w:proofErr w:type="spellEnd"/>
+            <w:r>
+              <w:t xml:space="preserve"> 7</w:t>
             </w:r>
             <w:r>
               <w:t>.0</w:t>
@@ -1047,8 +1198,29 @@
               <w:jc w:val="both"/>
             </w:pPr>
             <w:r>
-              <w:t xml:space="preserve">Html, css, jsp, java, sql, </w:t>
+              <w:t xml:space="preserve">Html, </w:t>
             </w:r>
+            <w:proofErr w:type="spellStart"/>
+            <w:r>
+              <w:t>css</w:t>
+            </w:r>
+            <w:proofErr w:type="spellEnd"/>
+            <w:r>
+              <w:t xml:space="preserve">, </w:t>
+            </w:r>
+            <w:proofErr w:type="spellStart"/>
+            <w:r>
+              <w:t>jsp</w:t>
+            </w:r>
+            <w:proofErr w:type="spellEnd"/>
+            <w:r>
+              <w:t xml:space="preserve">, java, </w:t>
+            </w:r>
+            <w:proofErr w:type="spellStart"/>
+            <w:r>
+              <w:t>sql</w:t>
+            </w:r>
+            <w:proofErr w:type="spellEnd"/>
           </w:p>
         </w:tc>
       </w:tr>
@@ -1384,11 +1556,19 @@
         </w:numPr>
         <w:jc w:val="both"/>
       </w:pPr>
+      <w:proofErr w:type="spellStart"/>
       <w:r>
         <w:rPr>
           <w:i/>
         </w:rPr>
-        <w:t>Android Application</w:t>
+        <w:t>Android</w:t>
+      </w:r>
+      <w:proofErr w:type="spellEnd"/>
+      <w:r>
+        <w:rPr>
+          <w:i/>
+        </w:rPr>
+        <w:t xml:space="preserve"> Application</w:t>
       </w:r>
       <w:r>
         <w:t>:</w:t>
@@ -1400,7 +1580,23 @@
         <w:jc w:val="both"/>
       </w:pPr>
       <w:r>
-        <w:t>Cambiando smartphone, si può continuare a usare l’app a patto che il dispositivo rispetti i requisiti di sistema sopra definiti. La compatibilità con sistemi non presenti tra quelli sopra elencati sarà possibile a fronte di sviluppi specifici per tali piattaforme.</w:t>
+        <w:t xml:space="preserve">Cambiando </w:t>
+      </w:r>
+      <w:proofErr w:type="spellStart"/>
+      <w:r>
+        <w:t>smartphone</w:t>
+      </w:r>
+      <w:proofErr w:type="spellEnd"/>
+      <w:r>
+        <w:t>, si può continuare a usare l’</w:t>
+      </w:r>
+      <w:proofErr w:type="spellStart"/>
+      <w:r>
+        <w:t>app</w:t>
+      </w:r>
+      <w:proofErr w:type="spellEnd"/>
+      <w:r>
+        <w:t xml:space="preserve"> a patto che il dispositivo rispetti i requisiti di sistema sopra definiti. La compatibilità con sistemi non presenti tra quelli sopra elencati sarà possibile a fronte di sviluppi specifici per tali piattaforme.</w:t>
       </w:r>
     </w:p>
     <w:p>
@@ -1466,7 +1662,13 @@
         <w:jc w:val="both"/>
       </w:pPr>
       <w:r>
-        <w:t xml:space="preserve">Nel caso di mancanza di dati nel database, o nell'eventuale impossibilità da parte del sistema di fornire i dati richiesti viene visualizzato un messaggio di errore. </w:t>
+        <w:t xml:space="preserve">Nel caso di mancanza di dati nel database, </w:t>
+      </w:r>
+      <w:r>
+        <w:t xml:space="preserve">di inserimento errato dei dati </w:t>
+      </w:r>
+      <w:r>
+        <w:t xml:space="preserve">o nell'eventuale impossibilità da parte del sistema di fornire i dati richiesti viene visualizzato un messaggio di errore. </w:t>
       </w:r>
     </w:p>
     <w:p>
@@ -1485,7 +1687,21 @@
         <w:t xml:space="preserve">in cui </w:t>
       </w:r>
       <w:r>
-        <w:t>l'applicazione Android si trovasse su un apparecchio non connesso alla rete internet, essa funzionerà comunque fornendo una soluzione od un eventual</w:t>
+        <w:t xml:space="preserve">l'applicazione </w:t>
+      </w:r>
+      <w:proofErr w:type="spellStart"/>
+      <w:r>
+        <w:t>Android</w:t>
+      </w:r>
+      <w:proofErr w:type="spellEnd"/>
+      <w:r>
+        <w:t xml:space="preserve"> si trovasse su un apparecchio non connesso alla rete internet, essa funzionerà c</w:t>
+      </w:r>
+      <w:r>
+        <w:t>omunque fornendo una soluzione a</w:t>
+      </w:r>
+      <w:r>
+        <w:t>d un eventual</w:t>
       </w:r>
       <w:r>
         <w:t>e possibilità di chiamata.</w:t>
@@ -1525,7 +1741,15 @@
         <w:jc w:val="both"/>
       </w:pPr>
       <w:r>
-        <w:t xml:space="preserve">Il sistema si basa su di un database locale sia per quanto riguarda l'applicazione Android che l'interfaccia Web dell'azienda. Le connessioni dall'interfaccia Web aziendale avverranno con il database collegato localmente, questo permette quindi l'utilizzo del protocollo in chiaro HTTP per lo scambio di dati. </w:t>
+        <w:t xml:space="preserve">Il sistema si basa su di un database locale sia per quanto riguarda l'applicazione </w:t>
+      </w:r>
+      <w:proofErr w:type="spellStart"/>
+      <w:r>
+        <w:t>Android</w:t>
+      </w:r>
+      <w:proofErr w:type="spellEnd"/>
+      <w:r>
+        <w:t xml:space="preserve"> che l'interfaccia Web dell'azienda. Le connessioni dall'interfaccia Web aziendale avverranno con il database collegato localmente, questo permette quindi l'utilizzo del protocollo in chiaro HTTP per lo scambio di dati. </w:t>
       </w:r>
     </w:p>
     <w:p>
@@ -1538,7 +1762,15 @@
         <w:jc w:val="both"/>
       </w:pPr>
       <w:r>
-        <w:t>L'applicazione Android accede al database presente sul dispositivo locale</w:t>
+        <w:t xml:space="preserve">L'applicazione </w:t>
+      </w:r>
+      <w:proofErr w:type="spellStart"/>
+      <w:r>
+        <w:t>Android</w:t>
+      </w:r>
+      <w:proofErr w:type="spellEnd"/>
+      <w:r>
+        <w:t xml:space="preserve"> accede al database presente sul dispositivo locale</w:t>
       </w:r>
       <w:r>
         <w:t xml:space="preserve"> secondo le modalità di sicurezza previste dal S.O</w:t>
@@ -1547,8 +1779,13 @@
         <w:t>.</w:t>
       </w:r>
       <w:r>
-        <w:t xml:space="preserve"> Android</w:t>
-      </w:r>
+        <w:t xml:space="preserve"> </w:t>
+      </w:r>
+      <w:proofErr w:type="spellStart"/>
+      <w:r>
+        <w:t>Android</w:t>
+      </w:r>
+      <w:proofErr w:type="spellEnd"/>
       <w:r>
         <w:t xml:space="preserve">. </w:t>
       </w:r>
@@ -1584,7 +1821,15 @@
         <w:jc w:val="both"/>
       </w:pPr>
       <w:r>
-        <w:t>L'applicazione Android appoggiandosi su di un database locale permette il caricamento dei dati della pagina in un massimo di tre secondi dalla richiesta.</w:t>
+        <w:t xml:space="preserve">L'applicazione </w:t>
+      </w:r>
+      <w:proofErr w:type="spellStart"/>
+      <w:r>
+        <w:t>Android</w:t>
+      </w:r>
+      <w:proofErr w:type="spellEnd"/>
+      <w:r>
+        <w:t xml:space="preserve"> appoggiandosi su di un database locale permette il caricamento dei dati della pagina in un massimo di tre secondi dalla richiesta.</w:t>
       </w:r>
     </w:p>
     <w:p>
@@ -1597,7 +1842,13 @@
         <w:jc w:val="both"/>
       </w:pPr>
       <w:r>
-        <w:t>L'applicazione Web appoggiandosi sulla rete locale permette di ottenere i dati richiesti tramite interrogazione al database in massimo 10 secondi. I tempi dovuti allo scaricamento del database sono ininfluenti, in quanto l'applicazione scaricherà il database e lo installerà mentre l'utente non utilizza l'applicazione.</w:t>
+        <w:t>L'applicazione Web appoggiandosi sulla rete locale permette di ottenere i dati richiesti tramite interrog</w:t>
+      </w:r>
+      <w:r>
+        <w:t>azione al database in massimo dieci</w:t>
+      </w:r>
+      <w:r>
+        <w:t xml:space="preserve"> secondi.</w:t>
       </w:r>
     </w:p>
     <w:p>
@@ -1644,7 +1895,45 @@
         <w:jc w:val="both"/>
       </w:pPr>
       <w:r>
-        <w:t>L'applicazione Android prevede l'utilizzo su smartphone Android con versione 5.0, utilizzando come riferimento il dispositivo Nexus 5.</w:t>
+        <w:t xml:space="preserve">L'applicazione </w:t>
+      </w:r>
+      <w:proofErr w:type="spellStart"/>
+      <w:r>
+        <w:t>Android</w:t>
+      </w:r>
+      <w:proofErr w:type="spellEnd"/>
+      <w:r>
+        <w:t xml:space="preserve"> prevede l'utilizzo su </w:t>
+      </w:r>
+      <w:proofErr w:type="spellStart"/>
+      <w:r>
+        <w:t>s</w:t>
+      </w:r>
+      <w:r>
+        <w:t>martphone</w:t>
+      </w:r>
+      <w:proofErr w:type="spellEnd"/>
+      <w:r>
+        <w:t xml:space="preserve"> </w:t>
+      </w:r>
+      <w:proofErr w:type="spellStart"/>
+      <w:r>
+        <w:t>Android</w:t>
+      </w:r>
+      <w:proofErr w:type="spellEnd"/>
+      <w:r>
+        <w:t xml:space="preserve"> con versione 4.4 o superiori</w:t>
+      </w:r>
+      <w:r>
+        <w:t xml:space="preserve">, utilizzando come riferimento il dispositivo </w:t>
+      </w:r>
+      <w:proofErr w:type="spellStart"/>
+      <w:r>
+        <w:t>Nexus</w:t>
+      </w:r>
+      <w:proofErr w:type="spellEnd"/>
+      <w:r>
+        <w:t xml:space="preserve"> 5.</w:t>
       </w:r>
     </w:p>
     <w:p>
@@ -1657,7 +1946,23 @@
         <w:jc w:val="both"/>
       </w:pPr>
       <w:r>
-        <w:t>Il server ed il database utilizzano la tecnologia Java (Tomcat). È quindi possibile cambiare il sistema operativo del server se supporta Java e Tomcat.</w:t>
+        <w:t>Il server ed il database utilizzano la tecnologia Java (</w:t>
+      </w:r>
+      <w:proofErr w:type="spellStart"/>
+      <w:r>
+        <w:t>Tomcat</w:t>
+      </w:r>
+      <w:proofErr w:type="spellEnd"/>
+      <w:r>
+        <w:t xml:space="preserve">). È quindi possibile cambiare il sistema operativo del server se supporta Java e </w:t>
+      </w:r>
+      <w:proofErr w:type="spellStart"/>
+      <w:r>
+        <w:t>Tomcat</w:t>
+      </w:r>
+      <w:proofErr w:type="spellEnd"/>
+      <w:r>
+        <w:t>.</w:t>
       </w:r>
     </w:p>
     <w:p>
@@ -1683,12 +1988,21 @@
     </w:p>
     <w:p>
       <w:pPr>
+        <w:ind w:left="360"/>
+        <w:jc w:val="both"/>
+      </w:pPr>
+      <w:r>
+        <w:t>Il sistema è progettato</w:t>
+      </w:r>
+      <w:r>
+        <w:t xml:space="preserve"> per un numero limitato di utenze, dettate dal bacino di mercato di nicchia. Il sistema è tuttavia scalabile, limitato solamente dalla potenza del server.</w:t>
+      </w:r>
+    </w:p>
+    <w:p>
+      <w:pPr>
         <w:ind w:left="708"/>
         <w:jc w:val="both"/>
       </w:pPr>
-      <w:r>
-        <w:t>L'applicazione è progettata per un numero limitato di utenze, dettate dal bacino di mercato di nicchia. Il sistema è tuttavia scalabile, limitato solamente dalla potenza del server.</w:t>
-      </w:r>
     </w:p>
     <w:p>
       <w:pPr>
@@ -1718,6 +2032,9 @@
       <w:pPr>
         <w:ind w:left="708"/>
         <w:jc w:val="both"/>
+        <w:rPr>
+          <w:b/>
+        </w:rPr>
       </w:pPr>
     </w:p>
     <w:p>
@@ -1791,8 +2108,6 @@
           <w:b/>
         </w:rPr>
       </w:pPr>
-      <w:bookmarkStart w:id="0" w:name="_GoBack"/>
-      <w:bookmarkEnd w:id="0"/>
       <w:r>
         <w:rPr>
           <w:b/>
@@ -1815,8 +2130,13 @@
         <w:ind w:left="708"/>
         <w:jc w:val="both"/>
       </w:pPr>
-      <w:r>
-        <w:t>Admin, Operatore, Utente.</w:t>
+      <w:proofErr w:type="spellStart"/>
+      <w:r>
+        <w:t>Admin</w:t>
+      </w:r>
+      <w:proofErr w:type="spellEnd"/>
+      <w:r>
+        <w:t>, Operatore, Utente.</w:t>
       </w:r>
     </w:p>
     <w:p>
@@ -1834,10 +2154,7 @@
         <w:t>Per tutte le definizioni date in seguito, la parola “gestione” si riferisce a</w:t>
       </w:r>
       <w:r>
-        <w:t xml:space="preserve">ll'inserimento, cancellazione, </w:t>
-      </w:r>
-      <w:r>
-        <w:t>modifica</w:t>
+        <w:t>ll'inserimento, cancellazione</w:t>
       </w:r>
       <w:r>
         <w:t xml:space="preserve"> e ricerca</w:t>
@@ -1872,8 +2189,13 @@
         <w:ind w:left="708"/>
         <w:jc w:val="both"/>
       </w:pPr>
-      <w:r>
-        <w:t>Admin:</w:t>
+      <w:proofErr w:type="spellStart"/>
+      <w:r>
+        <w:t>Admin</w:t>
+      </w:r>
+      <w:proofErr w:type="spellEnd"/>
+      <w:r>
+        <w:t>:</w:t>
       </w:r>
     </w:p>
     <w:p>
@@ -1882,10 +2204,16 @@
         <w:jc w:val="both"/>
       </w:pPr>
       <w:r>
-        <w:t xml:space="preserve">L'amministratore gestisce i dati relativi agli utenti, gli è permessa la cancellazione, l'inserimento e la modifica di ogni parte del database. </w:t>
-      </w:r>
-      <w:r>
-        <w:t>Inoltre ha la possibilità di verificare la correttezza dei dati inseriti nel database e di modificarli o eliminarli qualora non fossero corretti</w:t>
+        <w:t xml:space="preserve">L'amministratore gestisce i dati relativi agli utenti. </w:t>
+      </w:r>
+      <w:r>
+        <w:t>Inoltre ha la possibilità di verificare la correttezza dei dati inserit</w:t>
+      </w:r>
+      <w:r>
+        <w:t>i nel database e di</w:t>
+      </w:r>
+      <w:r>
+        <w:t xml:space="preserve"> eliminarli qualora non fossero corretti</w:t>
       </w:r>
       <w:r>
         <w:t xml:space="preserve">. Un amministratore ha inoltre gli stessi diritti d'accesso e poteri esecutivi di un Operatore. </w:t>
@@ -1901,16 +2229,16 @@
           <w:noProof/>
         </w:rPr>
         <w:drawing>
-          <wp:anchor distT="0" distB="0" distL="114300" distR="114300" simplePos="0" relativeHeight="251660288" behindDoc="0" locked="0" layoutInCell="1" allowOverlap="1" wp14:anchorId="473A7203" wp14:editId="3160E8BE">
+          <wp:anchor distT="0" distB="0" distL="114300" distR="114300" simplePos="0" relativeHeight="251660288" behindDoc="0" locked="0" layoutInCell="1" allowOverlap="1" wp14:anchorId="473A7203" wp14:editId="2D17ACB9">
             <wp:simplePos x="0" y="0"/>
             <wp:positionH relativeFrom="margin">
-              <wp:align>right</wp:align>
+              <wp:posOffset>474345</wp:posOffset>
             </wp:positionH>
             <wp:positionV relativeFrom="paragraph">
-              <wp:posOffset>204470</wp:posOffset>
+              <wp:posOffset>205740</wp:posOffset>
             </wp:positionV>
-            <wp:extent cx="6061710" cy="2076450"/>
-            <wp:effectExtent l="0" t="0" r="0" b="0"/>
+            <wp:extent cx="5643245" cy="2076450"/>
+            <wp:effectExtent l="0" t="0" r="0" b="6350"/>
             <wp:wrapTopAndBottom/>
             <wp:docPr id="1" name="Immagine 1"/>
             <wp:cNvGraphicFramePr>
@@ -1938,7 +2266,7 @@
                   <pic:spPr>
                     <a:xfrm>
                       <a:off x="0" y="0"/>
-                      <a:ext cx="6061710" cy="2076450"/>
+                      <a:ext cx="5643245" cy="2076450"/>
                     </a:xfrm>
                     <a:prstGeom prst="rect">
                       <a:avLst/>
@@ -1990,7 +2318,7 @@
         <w:jc w:val="both"/>
       </w:pPr>
       <w:r>
-        <w:t>Un operatore gestisce gli utente</w:t>
+        <w:t>Un operatore gestisce gli utenti</w:t>
       </w:r>
       <w:r>
         <w:t xml:space="preserve"> e i problemi</w:t>
@@ -2033,16 +2361,16 @@
           <w:noProof/>
         </w:rPr>
         <w:drawing>
-          <wp:anchor distT="0" distB="0" distL="114300" distR="114300" simplePos="0" relativeHeight="251662336" behindDoc="0" locked="0" layoutInCell="1" allowOverlap="1" wp14:anchorId="4A0BED65" wp14:editId="1C140E7C">
+          <wp:anchor distT="0" distB="0" distL="114300" distR="114300" simplePos="0" relativeHeight="251662336" behindDoc="0" locked="0" layoutInCell="1" allowOverlap="1" wp14:anchorId="4A0BED65" wp14:editId="47CCFF03">
             <wp:simplePos x="0" y="0"/>
             <wp:positionH relativeFrom="margin">
-              <wp:align>center</wp:align>
+              <wp:posOffset>470535</wp:posOffset>
             </wp:positionH>
             <wp:positionV relativeFrom="paragraph">
-              <wp:posOffset>247650</wp:posOffset>
+              <wp:posOffset>246380</wp:posOffset>
             </wp:positionV>
-            <wp:extent cx="6830695" cy="2095500"/>
-            <wp:effectExtent l="0" t="0" r="8255" b="0"/>
+            <wp:extent cx="5489575" cy="2105025"/>
+            <wp:effectExtent l="0" t="0" r="0" b="3175"/>
             <wp:wrapTopAndBottom/>
             <wp:docPr id="7" name="Immagine 7" descr="C:\Users\Alberto\Documents\Alby\Università\Ingegneria del sofware\Ingegneria_Software_2014\Immagini\UsecaseOp.png"/>
             <wp:cNvGraphicFramePr>
@@ -2073,7 +2401,7 @@
                   <pic:spPr bwMode="auto">
                     <a:xfrm>
                       <a:off x="0" y="0"/>
-                      <a:ext cx="6830695" cy="2095500"/>
+                      <a:ext cx="5489575" cy="2105025"/>
                     </a:xfrm>
                     <a:prstGeom prst="rect">
                       <a:avLst/>
@@ -2119,7 +2447,14 @@
         <w:ind w:left="708"/>
         <w:jc w:val="both"/>
       </w:pPr>
-      <w:r>
+    </w:p>
+    <w:p>
+      <w:pPr>
+        <w:ind w:left="708"/>
+        <w:jc w:val="both"/>
+      </w:pPr>
+      <w:r>
+        <w:lastRenderedPageBreak/>
         <w:t>Utente:</w:t>
       </w:r>
     </w:p>
@@ -2129,7 +2464,15 @@
         <w:jc w:val="both"/>
       </w:pPr>
       <w:r>
-        <w:t xml:space="preserve">Un utente utilizza l’applicazione Android per </w:t>
+        <w:t xml:space="preserve">Un utente utilizza l’applicazione </w:t>
+      </w:r>
+      <w:proofErr w:type="spellStart"/>
+      <w:r>
+        <w:t>Android</w:t>
+      </w:r>
+      <w:proofErr w:type="spellEnd"/>
+      <w:r>
+        <w:t xml:space="preserve"> per </w:t>
       </w:r>
       <w:r>
         <w:t>trovare soluzioni a</w:t>
@@ -2157,16 +2500,16 @@
           <w:noProof/>
         </w:rPr>
         <w:drawing>
-          <wp:anchor distT="0" distB="0" distL="114300" distR="114300" simplePos="0" relativeHeight="251664384" behindDoc="0" locked="0" layoutInCell="1" allowOverlap="1" wp14:anchorId="4681215A" wp14:editId="19959B72">
+          <wp:anchor distT="0" distB="0" distL="114300" distR="114300" simplePos="0" relativeHeight="251664384" behindDoc="0" locked="0" layoutInCell="1" allowOverlap="1" wp14:anchorId="4681215A" wp14:editId="3F02255F">
             <wp:simplePos x="0" y="0"/>
             <wp:positionH relativeFrom="margin">
-              <wp:align>center</wp:align>
+              <wp:posOffset>474345</wp:posOffset>
             </wp:positionH>
             <wp:positionV relativeFrom="paragraph">
-              <wp:posOffset>252095</wp:posOffset>
+              <wp:posOffset>253365</wp:posOffset>
             </wp:positionV>
-            <wp:extent cx="6284595" cy="1916430"/>
-            <wp:effectExtent l="0" t="0" r="1905" b="7620"/>
+            <wp:extent cx="5727700" cy="1916430"/>
+            <wp:effectExtent l="0" t="0" r="12700" b="0"/>
             <wp:wrapTopAndBottom/>
             <wp:docPr id="3" name="Immagine 3"/>
             <wp:cNvGraphicFramePr>
@@ -2194,7 +2537,7 @@
                   <pic:spPr>
                     <a:xfrm>
                       <a:off x="0" y="0"/>
-                      <a:ext cx="6284595" cy="1916430"/>
+                      <a:ext cx="5727700" cy="1916430"/>
                     </a:xfrm>
                     <a:prstGeom prst="rect">
                       <a:avLst/>
@@ -2327,7 +2670,13 @@
       </w:r>
       <w:r>
         <w:tab/>
-        <w:t>I dati vengono inviati dal server al Web tramite una connessione HT</w:t>
+        <w:t>I dati vengono inviati dal server al</w:t>
+      </w:r>
+      <w:r>
+        <w:t>l’applicazione</w:t>
+      </w:r>
+      <w:r>
+        <w:t xml:space="preserve"> Web tramite una connessione HT</w:t>
       </w:r>
       <w:r>
         <w:t>TP</w:t>
@@ -2350,7 +2699,6 @@
     </w:p>
     <w:p>
       <w:pPr>
-        <w:ind w:left="708"/>
         <w:jc w:val="both"/>
         <w:rPr>
           <w:b/>
@@ -2371,11 +2719,18 @@
     </w:p>
     <w:p>
       <w:pPr>
-        <w:ind w:left="708"/>
-        <w:jc w:val="both"/>
-      </w:pPr>
-      <w:r>
-        <w:t xml:space="preserve">A supporto dell’applicazione Android </w:t>
+        <w:jc w:val="both"/>
+      </w:pPr>
+      <w:r>
+        <w:t xml:space="preserve">A supporto dell’applicazione </w:t>
+      </w:r>
+      <w:proofErr w:type="spellStart"/>
+      <w:r>
+        <w:t>Android</w:t>
+      </w:r>
+      <w:proofErr w:type="spellEnd"/>
+      <w:r>
+        <w:t xml:space="preserve"> </w:t>
       </w:r>
       <w:r>
         <w:t>e del portale web sarà</w:t>
@@ -2405,6 +2760,8 @@
       <w:pPr>
         <w:jc w:val="both"/>
       </w:pPr>
+      <w:bookmarkStart w:id="0" w:name="_GoBack"/>
+      <w:bookmarkEnd w:id="0"/>
     </w:p>
     <w:sectPr>
       <w:pgSz w:w="11900" w:h="16840"/>
@@ -2417,7 +2774,7 @@
 </file>
 
 <file path=word/endnotes.xml><?xml version="1.0" encoding="utf-8"?>
-<w:endnotes xmlns:wpc="http://schemas.microsoft.com/office/word/2010/wordprocessingCanvas" xmlns:mc="http://schemas.openxmlformats.org/markup-compatibility/2006" xmlns:o="urn:schemas-microsoft-com:office:office" xmlns:r="http://schemas.openxmlformats.org/officeDocument/2006/relationships" xmlns:m="http://schemas.openxmlformats.org/officeDocument/2006/math" xmlns:v="urn:schemas-microsoft-com:vml" xmlns:wp14="http://schemas.microsoft.com/office/word/2010/wordprocessingDrawing" xmlns:wp="http://schemas.openxmlformats.org/drawingml/2006/wordprocessingDrawing" xmlns:w10="urn:schemas-microsoft-com:office:word" xmlns:w="http://schemas.openxmlformats.org/wordprocessingml/2006/main" xmlns:w14="http://schemas.microsoft.com/office/word/2010/wordml" xmlns:w15="http://schemas.microsoft.com/office/word/2012/wordml" xmlns:wpg="http://schemas.microsoft.com/office/word/2010/wordprocessingGroup" xmlns:wpi="http://schemas.microsoft.com/office/word/2010/wordprocessingInk" xmlns:wne="http://schemas.microsoft.com/office/word/2006/wordml" xmlns:wps="http://schemas.microsoft.com/office/word/2010/wordprocessingShape" mc:Ignorable="w14 w15 wp14">
+<w:endnotes xmlns:wpc="http://schemas.microsoft.com/office/word/2010/wordprocessingCanvas" xmlns:mo="http://schemas.microsoft.com/office/mac/office/2008/main" xmlns:mc="http://schemas.openxmlformats.org/markup-compatibility/2006" xmlns:mv="urn:schemas-microsoft-com:mac:vml" xmlns:o="urn:schemas-microsoft-com:office:office" xmlns:r="http://schemas.openxmlformats.org/officeDocument/2006/relationships" xmlns:m="http://schemas.openxmlformats.org/officeDocument/2006/math" xmlns:v="urn:schemas-microsoft-com:vml" xmlns:wp14="http://schemas.microsoft.com/office/word/2010/wordprocessingDrawing" xmlns:wp="http://schemas.openxmlformats.org/drawingml/2006/wordprocessingDrawing" xmlns:w10="urn:schemas-microsoft-com:office:word" xmlns:w="http://schemas.openxmlformats.org/wordprocessingml/2006/main" xmlns:w14="http://schemas.microsoft.com/office/word/2010/wordml" xmlns:w15="http://schemas.microsoft.com/office/word/2012/wordml" xmlns:wpg="http://schemas.microsoft.com/office/word/2010/wordprocessingGroup" xmlns:wpi="http://schemas.microsoft.com/office/word/2010/wordprocessingInk" xmlns:wne="http://schemas.microsoft.com/office/word/2006/wordml" xmlns:wps="http://schemas.microsoft.com/office/word/2010/wordprocessingShape" mc:Ignorable="w14 w15 wp14">
   <w:endnote w:type="separator" w:id="-1">
     <w:p>
       <w:r>
@@ -2436,7 +2793,7 @@
 </file>
 
 <file path=word/footnotes.xml><?xml version="1.0" encoding="utf-8"?>
-<w:footnotes xmlns:wpc="http://schemas.microsoft.com/office/word/2010/wordprocessingCanvas" xmlns:mc="http://schemas.openxmlformats.org/markup-compatibility/2006" xmlns:o="urn:schemas-microsoft-com:office:office" xmlns:r="http://schemas.openxmlformats.org/officeDocument/2006/relationships" xmlns:m="http://schemas.openxmlformats.org/officeDocument/2006/math" xmlns:v="urn:schemas-microsoft-com:vml" xmlns:wp14="http://schemas.microsoft.com/office/word/2010/wordprocessingDrawing" xmlns:wp="http://schemas.openxmlformats.org/drawingml/2006/wordprocessingDrawing" xmlns:w10="urn:schemas-microsoft-com:office:word" xmlns:w="http://schemas.openxmlformats.org/wordprocessingml/2006/main" xmlns:w14="http://schemas.microsoft.com/office/word/2010/wordml" xmlns:w15="http://schemas.microsoft.com/office/word/2012/wordml" xmlns:wpg="http://schemas.microsoft.com/office/word/2010/wordprocessingGroup" xmlns:wpi="http://schemas.microsoft.com/office/word/2010/wordprocessingInk" xmlns:wne="http://schemas.microsoft.com/office/word/2006/wordml" xmlns:wps="http://schemas.microsoft.com/office/word/2010/wordprocessingShape" mc:Ignorable="w14 w15 wp14">
+<w:footnotes xmlns:wpc="http://schemas.microsoft.com/office/word/2010/wordprocessingCanvas" xmlns:mo="http://schemas.microsoft.com/office/mac/office/2008/main" xmlns:mc="http://schemas.openxmlformats.org/markup-compatibility/2006" xmlns:mv="urn:schemas-microsoft-com:mac:vml" xmlns:o="urn:schemas-microsoft-com:office:office" xmlns:r="http://schemas.openxmlformats.org/officeDocument/2006/relationships" xmlns:m="http://schemas.openxmlformats.org/officeDocument/2006/math" xmlns:v="urn:schemas-microsoft-com:vml" xmlns:wp14="http://schemas.microsoft.com/office/word/2010/wordprocessingDrawing" xmlns:wp="http://schemas.openxmlformats.org/drawingml/2006/wordprocessingDrawing" xmlns:w10="urn:schemas-microsoft-com:office:word" xmlns:w="http://schemas.openxmlformats.org/wordprocessingml/2006/main" xmlns:w14="http://schemas.microsoft.com/office/word/2010/wordml" xmlns:w15="http://schemas.microsoft.com/office/word/2012/wordml" xmlns:wpg="http://schemas.microsoft.com/office/word/2010/wordprocessingGroup" xmlns:wpi="http://schemas.microsoft.com/office/word/2010/wordprocessingInk" xmlns:wne="http://schemas.microsoft.com/office/word/2006/wordml" xmlns:wps="http://schemas.microsoft.com/office/word/2010/wordprocessingShape" mc:Ignorable="w14 w15 wp14">
   <w:footnote w:type="separator" w:id="-1">
     <w:p>
       <w:r>
@@ -2455,8 +2812,8 @@
 </file>
 
 <file path=word/numbering.xml><?xml version="1.0" encoding="utf-8"?>
-<w:numbering xmlns:wpc="http://schemas.microsoft.com/office/word/2010/wordprocessingCanvas" xmlns:mc="http://schemas.openxmlformats.org/markup-compatibility/2006" xmlns:o="urn:schemas-microsoft-com:office:office" xmlns:r="http://schemas.openxmlformats.org/officeDocument/2006/relationships" xmlns:m="http://schemas.openxmlformats.org/officeDocument/2006/math" xmlns:v="urn:schemas-microsoft-com:vml" xmlns:wp14="http://schemas.microsoft.com/office/word/2010/wordprocessingDrawing" xmlns:wp="http://schemas.openxmlformats.org/drawingml/2006/wordprocessingDrawing" xmlns:w10="urn:schemas-microsoft-com:office:word" xmlns:w="http://schemas.openxmlformats.org/wordprocessingml/2006/main" xmlns:w14="http://schemas.microsoft.com/office/word/2010/wordml" xmlns:w15="http://schemas.microsoft.com/office/word/2012/wordml" xmlns:wpg="http://schemas.microsoft.com/office/word/2010/wordprocessingGroup" xmlns:wpi="http://schemas.microsoft.com/office/word/2010/wordprocessingInk" xmlns:wne="http://schemas.microsoft.com/office/word/2006/wordml" xmlns:wps="http://schemas.microsoft.com/office/word/2010/wordprocessingShape" mc:Ignorable="w14 w15 wp14">
-  <w:abstractNum w:abstractNumId="0" w15:restartNumberingAfterBreak="0">
+<w:numbering xmlns:wpc="http://schemas.microsoft.com/office/word/2010/wordprocessingCanvas" xmlns:mo="http://schemas.microsoft.com/office/mac/office/2008/main" xmlns:mc="http://schemas.openxmlformats.org/markup-compatibility/2006" xmlns:mv="urn:schemas-microsoft-com:mac:vml" xmlns:o="urn:schemas-microsoft-com:office:office" xmlns:r="http://schemas.openxmlformats.org/officeDocument/2006/relationships" xmlns:m="http://schemas.openxmlformats.org/officeDocument/2006/math" xmlns:v="urn:schemas-microsoft-com:vml" xmlns:wp14="http://schemas.microsoft.com/office/word/2010/wordprocessingDrawing" xmlns:wp="http://schemas.openxmlformats.org/drawingml/2006/wordprocessingDrawing" xmlns:w10="urn:schemas-microsoft-com:office:word" xmlns:w="http://schemas.openxmlformats.org/wordprocessingml/2006/main" xmlns:w14="http://schemas.microsoft.com/office/word/2010/wordml" xmlns:w15="http://schemas.microsoft.com/office/word/2012/wordml" xmlns:wpg="http://schemas.microsoft.com/office/word/2010/wordprocessingGroup" xmlns:wpi="http://schemas.microsoft.com/office/word/2010/wordprocessingInk" xmlns:wne="http://schemas.microsoft.com/office/word/2006/wordml" xmlns:wps="http://schemas.microsoft.com/office/word/2010/wordprocessingShape" mc:Ignorable="w14 w15 wp14">
+  <w:abstractNum w:abstractNumId="0">
     <w:nsid w:val="05C17226"/>
     <w:multiLevelType w:val="hybridMultilevel"/>
     <w:tmpl w:val="D186AE6E"/>
@@ -2569,7 +2926,7 @@
       </w:rPr>
     </w:lvl>
   </w:abstractNum>
-  <w:abstractNum w:abstractNumId="1" w15:restartNumberingAfterBreak="0">
+  <w:abstractNum w:abstractNumId="1">
     <w:nsid w:val="0FB37D04"/>
     <w:multiLevelType w:val="hybridMultilevel"/>
     <w:tmpl w:val="CD70EAE0"/>
@@ -2682,7 +3039,7 @@
       </w:rPr>
     </w:lvl>
   </w:abstractNum>
-  <w:abstractNum w:abstractNumId="2" w15:restartNumberingAfterBreak="0">
+  <w:abstractNum w:abstractNumId="2">
     <w:nsid w:val="2A264104"/>
     <w:multiLevelType w:val="hybridMultilevel"/>
     <w:tmpl w:val="E0581108"/>
@@ -2795,7 +3152,7 @@
       </w:rPr>
     </w:lvl>
   </w:abstractNum>
-  <w:abstractNum w:abstractNumId="3" w15:restartNumberingAfterBreak="0">
+  <w:abstractNum w:abstractNumId="3">
     <w:nsid w:val="2E35637F"/>
     <w:multiLevelType w:val="hybridMultilevel"/>
     <w:tmpl w:val="705254E0"/>
@@ -2908,7 +3265,7 @@
       </w:rPr>
     </w:lvl>
   </w:abstractNum>
-  <w:abstractNum w:abstractNumId="4" w15:restartNumberingAfterBreak="0">
+  <w:abstractNum w:abstractNumId="4">
     <w:nsid w:val="347F2242"/>
     <w:multiLevelType w:val="hybridMultilevel"/>
     <w:tmpl w:val="E1B46FAA"/>
@@ -2994,7 +3351,7 @@
       </w:pPr>
     </w:lvl>
   </w:abstractNum>
-  <w:abstractNum w:abstractNumId="5" w15:restartNumberingAfterBreak="0">
+  <w:abstractNum w:abstractNumId="5">
     <w:nsid w:val="48FF2728"/>
     <w:multiLevelType w:val="hybridMultilevel"/>
     <w:tmpl w:val="90C20492"/>
@@ -3107,7 +3464,7 @@
       </w:rPr>
     </w:lvl>
   </w:abstractNum>
-  <w:abstractNum w:abstractNumId="6" w15:restartNumberingAfterBreak="0">
+  <w:abstractNum w:abstractNumId="6">
     <w:nsid w:val="4E7B10A9"/>
     <w:multiLevelType w:val="hybridMultilevel"/>
     <w:tmpl w:val="C8C0EBF4"/>
@@ -3220,7 +3577,7 @@
       </w:rPr>
     </w:lvl>
   </w:abstractNum>
-  <w:abstractNum w:abstractNumId="7" w15:restartNumberingAfterBreak="0">
+  <w:abstractNum w:abstractNumId="7">
     <w:nsid w:val="58F56589"/>
     <w:multiLevelType w:val="hybridMultilevel"/>
     <w:tmpl w:val="F222BE80"/>
@@ -3333,7 +3690,7 @@
       </w:rPr>
     </w:lvl>
   </w:abstractNum>
-  <w:abstractNum w:abstractNumId="8" w15:restartNumberingAfterBreak="0">
+  <w:abstractNum w:abstractNumId="8">
     <w:nsid w:val="59E154BE"/>
     <w:multiLevelType w:val="hybridMultilevel"/>
     <w:tmpl w:val="089EE0AA"/>
@@ -3446,7 +3803,7 @@
       </w:rPr>
     </w:lvl>
   </w:abstractNum>
-  <w:abstractNum w:abstractNumId="9" w15:restartNumberingAfterBreak="0">
+  <w:abstractNum w:abstractNumId="9">
     <w:nsid w:val="67A4534C"/>
     <w:multiLevelType w:val="hybridMultilevel"/>
     <w:tmpl w:val="08F29866"/>
@@ -3559,7 +3916,7 @@
       </w:rPr>
     </w:lvl>
   </w:abstractNum>
-  <w:abstractNum w:abstractNumId="10" w15:restartNumberingAfterBreak="0">
+  <w:abstractNum w:abstractNumId="10">
     <w:nsid w:val="712E34FF"/>
     <w:multiLevelType w:val="hybridMultilevel"/>
     <w:tmpl w:val="C5609E18"/>
@@ -3672,7 +4029,7 @@
       </w:rPr>
     </w:lvl>
   </w:abstractNum>
-  <w:abstractNum w:abstractNumId="11" w15:restartNumberingAfterBreak="0">
+  <w:abstractNum w:abstractNumId="11">
     <w:nsid w:val="79A33465"/>
     <w:multiLevelType w:val="hybridMultilevel"/>
     <w:tmpl w:val="63D0B1F4"/>
@@ -3785,7 +4142,7 @@
       </w:rPr>
     </w:lvl>
   </w:abstractNum>
-  <w:abstractNum w:abstractNumId="12" w15:restartNumberingAfterBreak="0">
+  <w:abstractNum w:abstractNumId="12">
     <w:nsid w:val="7AC077B6"/>
     <w:multiLevelType w:val="hybridMultilevel"/>
     <w:tmpl w:val="BEDEC7FE"/>
@@ -3953,7 +4310,7 @@
     </w:rPrDefault>
     <w:pPrDefault/>
   </w:docDefaults>
-  <w:latentStyles w:defLockedState="0" w:defUIPriority="99" w:defSemiHidden="0" w:defUnhideWhenUsed="0" w:defQFormat="0" w:count="371">
+  <w:latentStyles w:defLockedState="0" w:defUIPriority="99" w:defSemiHidden="0" w:defUnhideWhenUsed="0" w:defQFormat="0" w:count="380">
     <w:lsdException w:name="Normal" w:uiPriority="0" w:qFormat="1"/>
     <w:lsdException w:name="heading 1" w:uiPriority="9" w:qFormat="1"/>
     <w:lsdException w:name="heading 2" w:semiHidden="1" w:uiPriority="9" w:unhideWhenUsed="1" w:qFormat="1"/>
@@ -4374,6 +4731,7 @@
     <w:uiPriority w:val="39"/>
     <w:rsid w:val="00D82852"/>
     <w:tblPr>
+      <w:tblInd w:w="0" w:type="dxa"/>
       <w:tblBorders>
         <w:top w:val="single" w:sz="4" w:space="0" w:color="auto"/>
         <w:left w:val="single" w:sz="4" w:space="0" w:color="auto"/>
@@ -4382,6 +4740,12 @@
         <w:insideH w:val="single" w:sz="4" w:space="0" w:color="auto"/>
         <w:insideV w:val="single" w:sz="4" w:space="0" w:color="auto"/>
       </w:tblBorders>
+      <w:tblCellMar>
+        <w:top w:w="0" w:type="dxa"/>
+        <w:left w:w="108" w:type="dxa"/>
+        <w:bottom w:w="0" w:type="dxa"/>
+        <w:right w:w="108" w:type="dxa"/>
+      </w:tblCellMar>
     </w:tblPr>
   </w:style>
   <w:style w:type="table" w:styleId="Tabellagriglia5scura-colore4">
@@ -4392,6 +4756,7 @@
     <w:tblPr>
       <w:tblStyleRowBandSize w:val="1"/>
       <w:tblStyleColBandSize w:val="1"/>
+      <w:tblInd w:w="0" w:type="dxa"/>
       <w:tblBorders>
         <w:top w:val="single" w:sz="4" w:space="0" w:color="FFFFFF" w:themeColor="background1"/>
         <w:left w:val="single" w:sz="4" w:space="0" w:color="FFFFFF" w:themeColor="background1"/>
@@ -4400,6 +4765,12 @@
         <w:insideH w:val="single" w:sz="4" w:space="0" w:color="FFFFFF" w:themeColor="background1"/>
         <w:insideV w:val="single" w:sz="4" w:space="0" w:color="FFFFFF" w:themeColor="background1"/>
       </w:tblBorders>
+      <w:tblCellMar>
+        <w:top w:w="0" w:type="dxa"/>
+        <w:left w:w="108" w:type="dxa"/>
+        <w:bottom w:w="0" w:type="dxa"/>
+        <w:right w:w="108" w:type="dxa"/>
+      </w:tblCellMar>
     </w:tblPr>
     <w:tcPr>
       <w:shd w:val="clear" w:color="auto" w:fill="FFF2CC" w:themeFill="accent4" w:themeFillTint="33"/>
@@ -4498,6 +4869,7 @@
     <w:tblPr>
       <w:tblStyleRowBandSize w:val="1"/>
       <w:tblStyleColBandSize w:val="1"/>
+      <w:tblInd w:w="0" w:type="dxa"/>
       <w:tblBorders>
         <w:top w:val="single" w:sz="4" w:space="0" w:color="FFD966" w:themeColor="accent4" w:themeTint="99"/>
         <w:left w:val="single" w:sz="4" w:space="0" w:color="FFD966" w:themeColor="accent4" w:themeTint="99"/>
@@ -4506,6 +4878,12 @@
         <w:insideH w:val="single" w:sz="4" w:space="0" w:color="FFD966" w:themeColor="accent4" w:themeTint="99"/>
         <w:insideV w:val="single" w:sz="4" w:space="0" w:color="FFD966" w:themeColor="accent4" w:themeTint="99"/>
       </w:tblBorders>
+      <w:tblCellMar>
+        <w:top w:w="0" w:type="dxa"/>
+        <w:left w:w="108" w:type="dxa"/>
+        <w:bottom w:w="0" w:type="dxa"/>
+        <w:right w:w="108" w:type="dxa"/>
+      </w:tblCellMar>
     </w:tblPr>
     <w:tblStylePr w:type="firstRow">
       <w:rPr>
@@ -4564,6 +4942,7 @@
     <w:tblPr>
       <w:tblStyleRowBandSize w:val="1"/>
       <w:tblStyleColBandSize w:val="1"/>
+      <w:tblInd w:w="0" w:type="dxa"/>
       <w:tblBorders>
         <w:top w:val="single" w:sz="4" w:space="0" w:color="999999" w:themeColor="text1" w:themeTint="66"/>
         <w:left w:val="single" w:sz="4" w:space="0" w:color="999999" w:themeColor="text1" w:themeTint="66"/>
@@ -4572,6 +4951,12 @@
         <w:insideH w:val="single" w:sz="4" w:space="0" w:color="999999" w:themeColor="text1" w:themeTint="66"/>
         <w:insideV w:val="single" w:sz="4" w:space="0" w:color="999999" w:themeColor="text1" w:themeTint="66"/>
       </w:tblBorders>
+      <w:tblCellMar>
+        <w:top w:w="0" w:type="dxa"/>
+        <w:left w:w="108" w:type="dxa"/>
+        <w:bottom w:w="0" w:type="dxa"/>
+        <w:right w:w="108" w:type="dxa"/>
+      </w:tblCellMar>
     </w:tblPr>
     <w:tblStylePr w:type="firstRow">
       <w:rPr>
@@ -4921,7 +5306,7 @@
 </file>
 
 <file path=customXml/itemProps1.xml><?xml version="1.0" encoding="utf-8"?>
-<ds:datastoreItem xmlns:ds="http://schemas.openxmlformats.org/officeDocument/2006/customXml" ds:itemID="{8CE71EF2-719D-4F06-B62E-615D09973B9E}">
+<ds:datastoreItem xmlns:ds="http://schemas.openxmlformats.org/officeDocument/2006/customXml" ds:itemID="{D5DD04F6-04F5-BC43-BA55-9FAD5BD90412}">
   <ds:schemaRefs>
     <ds:schemaRef ds:uri="http://schemas.openxmlformats.org/officeDocument/2006/bibliography"/>
   </ds:schemaRefs>

</xml_diff>

<commit_message>
Modify Documento di caratteristiche, Project plan, Titanic Assistance supports Jelly Bean 4.2
</commit_message>
<xml_diff>
--- a/Documenti_Finiti/Documento di Caratteristiche.docx
+++ b/Documenti_Finiti/Documento di Caratteristiche.docx
@@ -774,37 +774,6 @@
               <w:jc w:val="both"/>
             </w:pPr>
             <w:r>
-              <w:t xml:space="preserve">Protocollo </w:t>
-            </w:r>
-          </w:p>
-        </w:tc>
-        <w:tc>
-          <w:tcPr>
-            <w:tcW w:w="5094" w:type="dxa"/>
-          </w:tcPr>
-          <w:p>
-            <w:pPr>
-              <w:jc w:val="both"/>
-            </w:pPr>
-            <w:r>
-              <w:t>TCP/IP</w:t>
-            </w:r>
-          </w:p>
-        </w:tc>
-      </w:tr>
-      <w:tr>
-        <w:trPr>
-          <w:trHeight w:val="986"/>
-        </w:trPr>
-        <w:tc>
-          <w:tcPr>
-            <w:tcW w:w="5094" w:type="dxa"/>
-          </w:tcPr>
-          <w:p>
-            <w:pPr>
-              <w:jc w:val="both"/>
-            </w:pPr>
-            <w:r>
               <w:t>Ambiente</w:t>
             </w:r>
           </w:p>
@@ -823,7 +792,7 @@
             </w:r>
             <w:proofErr w:type="spellEnd"/>
             <w:r>
-              <w:t xml:space="preserve"> 4.4</w:t>
+              <w:t xml:space="preserve"> 4.2</w:t>
             </w:r>
             <w:r>
               <w:t xml:space="preserve"> e superiori</w:t>
@@ -1231,49 +1200,51 @@
       </w:pPr>
     </w:p>
     <w:p>
-      <w:pPr>
-        <w:jc w:val="both"/>
-      </w:pPr>
-    </w:p>
-    <w:p>
-      <w:pPr>
-        <w:jc w:val="both"/>
-      </w:pPr>
-    </w:p>
-    <w:p>
-      <w:pPr>
-        <w:jc w:val="both"/>
-      </w:pPr>
-    </w:p>
-    <w:p>
-      <w:pPr>
-        <w:jc w:val="both"/>
-      </w:pPr>
-    </w:p>
-    <w:p>
-      <w:pPr>
-        <w:jc w:val="both"/>
-      </w:pPr>
-    </w:p>
-    <w:p>
-      <w:pPr>
-        <w:jc w:val="both"/>
-        <w:rPr>
-          <w:b/>
-        </w:rPr>
+      <w:r>
+        <w:br w:type="page"/>
+      </w:r>
+    </w:p>
+    <w:p>
+      <w:pPr>
+        <w:jc w:val="both"/>
+        <w:rPr>
+          <w:b/>
+        </w:rPr>
+      </w:pPr>
+      <w:r>
+        <w:rPr>
+          <w:b/>
+        </w:rPr>
+        <w:lastRenderedPageBreak/>
+        <w:t>Requisiti Funzionali</w:t>
+      </w:r>
+    </w:p>
+    <w:p>
+      <w:pPr>
+        <w:jc w:val="both"/>
+      </w:pPr>
+    </w:p>
+    <w:p>
+      <w:pPr>
+        <w:jc w:val="both"/>
+      </w:pPr>
+    </w:p>
+    <w:p>
+      <w:pPr>
+        <w:jc w:val="both"/>
       </w:pPr>
       <w:r>
         <w:rPr>
           <w:noProof/>
         </w:rPr>
         <w:drawing>
-          <wp:anchor distT="0" distB="0" distL="114300" distR="114300" simplePos="0" relativeHeight="251658240" behindDoc="1" locked="0" layoutInCell="1" allowOverlap="1" wp14:anchorId="587DBE47" wp14:editId="0697F580">
+          <wp:anchor distT="0" distB="0" distL="114300" distR="114300" simplePos="0" relativeHeight="251658240" behindDoc="1" locked="0" layoutInCell="1" allowOverlap="1" wp14:anchorId="587DBE47" wp14:editId="1ED56CF7">
             <wp:simplePos x="0" y="0"/>
             <wp:positionH relativeFrom="column">
-              <wp:posOffset>3810</wp:posOffset>
+              <wp:posOffset>-96520</wp:posOffset>
             </wp:positionH>
             <wp:positionV relativeFrom="paragraph">
-              <wp:posOffset>-65978</wp:posOffset>
+              <wp:posOffset>-438150</wp:posOffset>
             </wp:positionV>
             <wp:extent cx="6116320" cy="8653780"/>
             <wp:effectExtent l="0" t="0" r="5080" b="7620"/>
@@ -1322,27 +1293,6 @@
           </wp:anchor>
         </w:drawing>
       </w:r>
-      <w:r>
-        <w:rPr>
-          <w:b/>
-        </w:rPr>
-        <w:t>Requisiti Funzionali</w:t>
-      </w:r>
-    </w:p>
-    <w:p>
-      <w:pPr>
-        <w:jc w:val="both"/>
-      </w:pPr>
-    </w:p>
-    <w:p>
-      <w:pPr>
-        <w:jc w:val="both"/>
-      </w:pPr>
-    </w:p>
-    <w:p>
-      <w:pPr>
-        <w:jc w:val="both"/>
-      </w:pPr>
     </w:p>
     <w:p>
       <w:pPr>
@@ -1639,7 +1589,6 @@
         <w:rPr>
           <w:b/>
         </w:rPr>
-        <w:lastRenderedPageBreak/>
         <w:t>Robustezza</w:t>
       </w:r>
     </w:p>
@@ -1653,6 +1602,7 @@
         <w:jc w:val="both"/>
       </w:pPr>
       <w:r>
+        <w:lastRenderedPageBreak/>
         <w:t>Nel caso di eventuali problemi di accesso al database, il sistema visualizza un messaggio di errore.</w:t>
       </w:r>
     </w:p>
@@ -1910,7 +1860,10 @@
         <w:t>s</w:t>
       </w:r>
       <w:r>
-        <w:t>martphone</w:t>
+        <w:t>ma</w:t>
+      </w:r>
+      <w:r>
+        <w:t>rtphone</w:t>
       </w:r>
       <w:proofErr w:type="spellEnd"/>
       <w:r>
@@ -1922,18 +1875,15 @@
       </w:r>
       <w:proofErr w:type="spellEnd"/>
       <w:r>
-        <w:t xml:space="preserve"> con versione 4.4 o superiori</w:t>
-      </w:r>
-      <w:r>
-        <w:t xml:space="preserve">, utilizzando come riferimento il dispositivo </w:t>
-      </w:r>
-      <w:proofErr w:type="spellStart"/>
-      <w:r>
-        <w:t>Nexus</w:t>
-      </w:r>
-      <w:proofErr w:type="spellEnd"/>
-      <w:r>
-        <w:t xml:space="preserve"> 5.</w:t>
+        <w:t xml:space="preserve"> con versione 4.2</w:t>
+      </w:r>
+      <w:r>
+        <w:t xml:space="preserve"> o superiori</w:t>
+      </w:r>
+      <w:bookmarkStart w:id="0" w:name="_GoBack"/>
+      <w:bookmarkEnd w:id="0"/>
+      <w:r>
+        <w:t>.</w:t>
       </w:r>
     </w:p>
     <w:p>
@@ -2112,16 +2062,16 @@
         <w:rPr>
           <w:b/>
         </w:rPr>
+        <w:t>FUNZIONI PER L'UTENTE</w:t>
+      </w:r>
+    </w:p>
+    <w:p>
+      <w:pPr>
+        <w:ind w:left="708"/>
+        <w:jc w:val="both"/>
+      </w:pPr>
+      <w:r>
         <w:lastRenderedPageBreak/>
-        <w:t>FUNZIONI PER L'UTENTE</w:t>
-      </w:r>
-    </w:p>
-    <w:p>
-      <w:pPr>
-        <w:ind w:left="708"/>
-        <w:jc w:val="both"/>
-      </w:pPr>
-      <w:r>
         <w:t>Attori presenti:</w:t>
       </w:r>
     </w:p>
@@ -2454,16 +2404,16 @@
         <w:jc w:val="both"/>
       </w:pPr>
       <w:r>
+        <w:t>Utente:</w:t>
+      </w:r>
+    </w:p>
+    <w:p>
+      <w:pPr>
+        <w:ind w:left="708"/>
+        <w:jc w:val="both"/>
+      </w:pPr>
+      <w:r>
         <w:lastRenderedPageBreak/>
-        <w:t>Utente:</w:t>
-      </w:r>
-    </w:p>
-    <w:p>
-      <w:pPr>
-        <w:ind w:left="708"/>
-        <w:jc w:val="both"/>
-      </w:pPr>
-      <w:r>
         <w:t xml:space="preserve">Un utente utilizza l’applicazione </w:t>
       </w:r>
       <w:proofErr w:type="spellStart"/>
@@ -2760,8 +2710,6 @@
       <w:pPr>
         <w:jc w:val="both"/>
       </w:pPr>
-      <w:bookmarkStart w:id="0" w:name="_GoBack"/>
-      <w:bookmarkEnd w:id="0"/>
     </w:p>
     <w:sectPr>
       <w:pgSz w:w="11900" w:h="16840"/>
@@ -5306,7 +5254,7 @@
 </file>
 
 <file path=customXml/itemProps1.xml><?xml version="1.0" encoding="utf-8"?>
-<ds:datastoreItem xmlns:ds="http://schemas.openxmlformats.org/officeDocument/2006/customXml" ds:itemID="{D5DD04F6-04F5-BC43-BA55-9FAD5BD90412}">
+<ds:datastoreItem xmlns:ds="http://schemas.openxmlformats.org/officeDocument/2006/customXml" ds:itemID="{60FD71DE-15AD-C344-9406-B12391D3F0E3}">
   <ds:schemaRefs>
     <ds:schemaRef ds:uri="http://schemas.openxmlformats.org/officeDocument/2006/bibliography"/>
   </ds:schemaRefs>

</xml_diff>

<commit_message>
sistemato caratteristiche soluzione trovata
</commit_message>
<xml_diff>
--- a/Documenti_Finiti/Documento di Caratteristiche.docx
+++ b/Documenti_Finiti/Documento di Caratteristiche.docx
@@ -1264,6 +1264,129 @@
       <w:pPr>
         <w:jc w:val="both"/>
       </w:pPr>
+      <w:r>
+        <w:rPr>
+          <w:noProof/>
+        </w:rPr>
+        <mc:AlternateContent>
+          <mc:Choice Requires="wps">
+            <w:drawing>
+              <wp:anchor distT="0" distB="0" distL="114300" distR="114300" simplePos="0" relativeHeight="251666432" behindDoc="0" locked="0" layoutInCell="1" allowOverlap="1" wp14:anchorId="4E9A20F2" wp14:editId="18E6FEA1">
+                <wp:simplePos x="0" y="0"/>
+                <wp:positionH relativeFrom="column">
+                  <wp:posOffset>3947160</wp:posOffset>
+                </wp:positionH>
+                <wp:positionV relativeFrom="paragraph">
+                  <wp:posOffset>10160</wp:posOffset>
+                </wp:positionV>
+                <wp:extent cx="1495425" cy="257175"/>
+                <wp:effectExtent l="0" t="0" r="9525" b="9525"/>
+                <wp:wrapSquare wrapText="bothSides"/>
+                <wp:docPr id="4" name="Casella di testo 4"/>
+                <wp:cNvGraphicFramePr/>
+                <a:graphic xmlns:a="http://schemas.openxmlformats.org/drawingml/2006/main">
+                  <a:graphicData uri="http://schemas.microsoft.com/office/word/2010/wordprocessingShape">
+                    <wps:wsp>
+                      <wps:cNvSpPr txBox="1"/>
+                      <wps:spPr>
+                        <a:xfrm>
+                          <a:off x="0" y="0"/>
+                          <a:ext cx="1495425" cy="257175"/>
+                        </a:xfrm>
+                        <a:prstGeom prst="rect">
+                          <a:avLst/>
+                        </a:prstGeom>
+                        <a:solidFill>
+                          <a:schemeClr val="bg1"/>
+                        </a:solidFill>
+                        <a:ln>
+                          <a:noFill/>
+                        </a:ln>
+                        <a:effectLst/>
+                      </wps:spPr>
+                      <wps:style>
+                        <a:lnRef idx="0">
+                          <a:schemeClr val="accent1"/>
+                        </a:lnRef>
+                        <a:fillRef idx="0">
+                          <a:schemeClr val="accent1"/>
+                        </a:fillRef>
+                        <a:effectRef idx="0">
+                          <a:schemeClr val="accent1"/>
+                        </a:effectRef>
+                        <a:fontRef idx="minor">
+                          <a:schemeClr val="dk1"/>
+                        </a:fontRef>
+                      </wps:style>
+                      <wps:txbx>
+                        <w:txbxContent>
+                          <w:p>
+                            <w:pPr>
+                              <w:rPr>
+                                <w:sz w:val="28"/>
+                                <w:szCs w:val="28"/>
+                              </w:rPr>
+                            </w:pPr>
+                            <w:r>
+                              <w:rPr>
+                                <w:sz w:val="28"/>
+                                <w:szCs w:val="28"/>
+                              </w:rPr>
+                              <w:t>Soluzione trovata</w:t>
+                            </w:r>
+                          </w:p>
+                        </w:txbxContent>
+                      </wps:txbx>
+                      <wps:bodyPr rot="0" spcFirstLastPara="0" vertOverflow="overflow" horzOverflow="overflow" vert="horz" wrap="square" lIns="91440" tIns="45720" rIns="91440" bIns="45720" numCol="1" spcCol="0" rtlCol="0" fromWordArt="0" anchor="t" anchorCtr="0" forceAA="0" compatLnSpc="1">
+                        <a:prstTxWarp prst="textNoShape">
+                          <a:avLst/>
+                        </a:prstTxWarp>
+                        <a:noAutofit/>
+                      </wps:bodyPr>
+                    </wps:wsp>
+                  </a:graphicData>
+                </a:graphic>
+                <wp14:sizeRelH relativeFrom="margin">
+                  <wp14:pctWidth>0</wp14:pctWidth>
+                </wp14:sizeRelH>
+                <wp14:sizeRelV relativeFrom="margin">
+                  <wp14:pctHeight>0</wp14:pctHeight>
+                </wp14:sizeRelV>
+              </wp:anchor>
+            </w:drawing>
+          </mc:Choice>
+          <mc:Fallback>
+            <w:pict>
+              <v:shapetype w14:anchorId="4E9A20F2" id="_x0000_t202" coordsize="21600,21600" o:spt="202" path="m,l,21600r21600,l21600,xe">
+                <v:stroke joinstyle="miter"/>
+                <v:path gradientshapeok="t" o:connecttype="rect"/>
+              </v:shapetype>
+              <v:shape id="Casella di testo 4" o:spid="_x0000_s1026" type="#_x0000_t202" style="position:absolute;left:0;text-align:left;margin-left:310.8pt;margin-top:.8pt;width:117.75pt;height:20.25pt;z-index:251666432;visibility:visible;mso-wrap-style:square;mso-width-percent:0;mso-height-percent:0;mso-wrap-distance-left:9pt;mso-wrap-distance-top:0;mso-wrap-distance-right:9pt;mso-wrap-distance-bottom:0;mso-position-horizontal:absolute;mso-position-horizontal-relative:text;mso-position-vertical:absolute;mso-position-vertical-relative:text;mso-width-percent:0;mso-height-percent:0;mso-width-relative:margin;mso-height-relative:margin;v-text-anchor:top" o:gfxdata="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" fillcolor="white [3212]" stroked="f">
+                <v:textbox>
+                  <w:txbxContent>
+                    <w:p>
+                      <w:pPr>
+                        <w:rPr>
+                          <w:sz w:val="28"/>
+                          <w:szCs w:val="28"/>
+                        </w:rPr>
+                      </w:pPr>
+                      <w:r>
+                        <w:rPr>
+                          <w:sz w:val="28"/>
+                          <w:szCs w:val="28"/>
+                        </w:rPr>
+                        <w:t>Soluzione trovata</w:t>
+                      </w:r>
+                    </w:p>
+                  </w:txbxContent>
+                </v:textbox>
+                <w10:wrap type="square"/>
+              </v:shape>
+            </w:pict>
+          </mc:Fallback>
+        </mc:AlternateContent>
+      </w:r>
     </w:p>
     <w:p>
       <w:pPr>
@@ -1401,8 +1524,6 @@
           <w:b/>
         </w:rPr>
       </w:pPr>
-      <w:bookmarkStart w:id="0" w:name="_GoBack"/>
-      <w:bookmarkEnd w:id="0"/>
       <w:r>
         <w:rPr>
           <w:b/>
@@ -1802,7 +1923,15 @@
           <w:b/>
         </w:rPr>
         <w:lastRenderedPageBreak/>
-        <w:t>FUNZIONI PER L'UTENTE</w:t>
+        <w:t>FU</w:t>
+      </w:r>
+      <w:bookmarkStart w:id="0" w:name="_GoBack"/>
+      <w:bookmarkEnd w:id="0"/>
+      <w:r>
+        <w:rPr>
+          <w:b/>
+        </w:rPr>
+        <w:t>NZIONI PER L'UTENTE</w:t>
       </w:r>
     </w:p>
     <w:p>
@@ -2170,14 +2299,133 @@
         <w:rPr>
           <w:noProof/>
         </w:rPr>
+        <mc:AlternateContent>
+          <mc:Choice Requires="wps">
+            <w:drawing>
+              <wp:anchor distT="0" distB="0" distL="114300" distR="114300" simplePos="0" relativeHeight="251668480" behindDoc="0" locked="0" layoutInCell="1" allowOverlap="1" wp14:anchorId="76D85C57" wp14:editId="08EB1AA9">
+                <wp:simplePos x="0" y="0"/>
+                <wp:positionH relativeFrom="column">
+                  <wp:posOffset>4181475</wp:posOffset>
+                </wp:positionH>
+                <wp:positionV relativeFrom="paragraph">
+                  <wp:posOffset>1036320</wp:posOffset>
+                </wp:positionV>
+                <wp:extent cx="1495425" cy="257175"/>
+                <wp:effectExtent l="0" t="0" r="9525" b="9525"/>
+                <wp:wrapSquare wrapText="bothSides"/>
+                <wp:docPr id="5" name="Casella di testo 5"/>
+                <wp:cNvGraphicFramePr/>
+                <a:graphic xmlns:a="http://schemas.openxmlformats.org/drawingml/2006/main">
+                  <a:graphicData uri="http://schemas.microsoft.com/office/word/2010/wordprocessingShape">
+                    <wps:wsp>
+                      <wps:cNvSpPr txBox="1"/>
+                      <wps:spPr>
+                        <a:xfrm>
+                          <a:off x="0" y="0"/>
+                          <a:ext cx="1495425" cy="257175"/>
+                        </a:xfrm>
+                        <a:prstGeom prst="rect">
+                          <a:avLst/>
+                        </a:prstGeom>
+                        <a:solidFill>
+                          <a:schemeClr val="bg1"/>
+                        </a:solidFill>
+                        <a:ln>
+                          <a:noFill/>
+                        </a:ln>
+                        <a:effectLst/>
+                      </wps:spPr>
+                      <wps:style>
+                        <a:lnRef idx="0">
+                          <a:schemeClr val="accent1"/>
+                        </a:lnRef>
+                        <a:fillRef idx="0">
+                          <a:schemeClr val="accent1"/>
+                        </a:fillRef>
+                        <a:effectRef idx="0">
+                          <a:schemeClr val="accent1"/>
+                        </a:effectRef>
+                        <a:fontRef idx="minor">
+                          <a:schemeClr val="dk1"/>
+                        </a:fontRef>
+                      </wps:style>
+                      <wps:txbx>
+                        <w:txbxContent>
+                          <w:p>
+                            <w:pPr>
+                              <w:rPr>
+                                <w:sz w:val="28"/>
+                                <w:szCs w:val="28"/>
+                              </w:rPr>
+                            </w:pPr>
+                            <w:r>
+                              <w:rPr>
+                                <w:sz w:val="28"/>
+                                <w:szCs w:val="28"/>
+                              </w:rPr>
+                              <w:t>Soluzione trovata</w:t>
+                            </w:r>
+                          </w:p>
+                        </w:txbxContent>
+                      </wps:txbx>
+                      <wps:bodyPr rot="0" spcFirstLastPara="0" vertOverflow="overflow" horzOverflow="overflow" vert="horz" wrap="square" lIns="91440" tIns="45720" rIns="91440" bIns="45720" numCol="1" spcCol="0" rtlCol="0" fromWordArt="0" anchor="t" anchorCtr="0" forceAA="0" compatLnSpc="1">
+                        <a:prstTxWarp prst="textNoShape">
+                          <a:avLst/>
+                        </a:prstTxWarp>
+                        <a:noAutofit/>
+                      </wps:bodyPr>
+                    </wps:wsp>
+                  </a:graphicData>
+                </a:graphic>
+                <wp14:sizeRelH relativeFrom="margin">
+                  <wp14:pctWidth>0</wp14:pctWidth>
+                </wp14:sizeRelH>
+                <wp14:sizeRelV relativeFrom="margin">
+                  <wp14:pctHeight>0</wp14:pctHeight>
+                </wp14:sizeRelV>
+              </wp:anchor>
+            </w:drawing>
+          </mc:Choice>
+          <mc:Fallback>
+            <w:pict>
+              <v:shape w14:anchorId="76D85C57" id="Casella di testo 5" o:spid="_x0000_s1027" type="#_x0000_t202" style="position:absolute;left:0;text-align:left;margin-left:329.25pt;margin-top:81.6pt;width:117.75pt;height:20.25pt;z-index:251668480;visibility:visible;mso-wrap-style:square;mso-width-percent:0;mso-height-percent:0;mso-wrap-distance-left:9pt;mso-wrap-distance-top:0;mso-wrap-distance-right:9pt;mso-wrap-distance-bottom:0;mso-position-horizontal:absolute;mso-position-horizontal-relative:text;mso-position-vertical:absolute;mso-position-vertical-relative:text;mso-width-percent:0;mso-height-percent:0;mso-width-relative:margin;mso-height-relative:margin;v-text-anchor:top" o:gfxdata="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" fillcolor="white [3212]" stroked="f">
+                <v:textbox>
+                  <w:txbxContent>
+                    <w:p>
+                      <w:pPr>
+                        <w:rPr>
+                          <w:sz w:val="28"/>
+                          <w:szCs w:val="28"/>
+                        </w:rPr>
+                      </w:pPr>
+                      <w:r>
+                        <w:rPr>
+                          <w:sz w:val="28"/>
+                          <w:szCs w:val="28"/>
+                        </w:rPr>
+                        <w:t>Soluzione trovata</w:t>
+                      </w:r>
+                    </w:p>
+                  </w:txbxContent>
+                </v:textbox>
+                <w10:wrap type="square"/>
+              </v:shape>
+            </w:pict>
+          </mc:Fallback>
+        </mc:AlternateContent>
+      </w:r>
+      <w:r>
+        <w:rPr>
+          <w:noProof/>
+        </w:rPr>
         <w:drawing>
-          <wp:anchor distT="0" distB="0" distL="114300" distR="114300" simplePos="0" relativeHeight="251664384" behindDoc="0" locked="0" layoutInCell="1" allowOverlap="1" wp14:anchorId="4681215A" wp14:editId="3F02255F">
+          <wp:anchor distT="0" distB="0" distL="114300" distR="114300" simplePos="0" relativeHeight="251664384" behindDoc="0" locked="0" layoutInCell="1" allowOverlap="1" wp14:anchorId="4681215A" wp14:editId="65942052">
             <wp:simplePos x="0" y="0"/>
             <wp:positionH relativeFrom="margin">
-              <wp:posOffset>474345</wp:posOffset>
+              <wp:posOffset>464820</wp:posOffset>
             </wp:positionH>
             <wp:positionV relativeFrom="paragraph">
-              <wp:posOffset>253365</wp:posOffset>
+              <wp:posOffset>215265</wp:posOffset>
             </wp:positionV>
             <wp:extent cx="5727700" cy="1916430"/>
             <wp:effectExtent l="0" t="0" r="12700" b="0"/>
@@ -4939,7 +5187,7 @@
 </file>
 
 <file path=customXml/itemProps1.xml><?xml version="1.0" encoding="utf-8"?>
-<ds:datastoreItem xmlns:ds="http://schemas.openxmlformats.org/officeDocument/2006/customXml" ds:itemID="{48735C8E-F77B-4656-8B81-5EF589A2E6EA}">
+<ds:datastoreItem xmlns:ds="http://schemas.openxmlformats.org/officeDocument/2006/customXml" ds:itemID="{A7AD2CB9-3215-46F1-BBB9-27FBEB9F17D6}">
   <ds:schemaRefs>
     <ds:schemaRef ds:uri="http://schemas.openxmlformats.org/officeDocument/2006/bibliography"/>
   </ds:schemaRefs>

</xml_diff>